<commit_message>
Barrons Lets Review Regents - Algebra 1 - Chapter 4: Systems of Linear Equations - 4.2 Solving Simpler Systems of Equations with Algebra
</commit_message>
<xml_diff>
--- a/Algebra-1/ch04/Barrons Lets Review Regents - Albebra 1 - Chapter 4.docx
+++ b/Algebra-1/ch04/Barrons Lets Review Regents - Albebra 1 - Chapter 4.docx
@@ -62,7 +62,15 @@
         <w:pStyle w:val="Heading3"/>
       </w:pPr>
       <w:r>
-        <w:t>Checking to See If an Ordered Pair Is Part of the Solution Set of a Two-Variable Equation</w:t>
+        <w:t xml:space="preserve">Checking to See If an Ordered Pair Is Part of </w:t>
+      </w:r>
+      <w:proofErr w:type="gramStart"/>
+      <w:r>
+        <w:t>the Solution</w:t>
+      </w:r>
+      <w:proofErr w:type="gramEnd"/>
+      <w:r>
+        <w:t xml:space="preserve"> Set of a Two-Variable Equation</w:t>
       </w:r>
     </w:p>
     <w:p>
@@ -83,7 +91,15 @@
     </w:p>
     <w:p>
       <w:r>
-        <w:t xml:space="preserve">The guess and check method is not very practical unless it is a </w:t>
+        <w:t xml:space="preserve">The guess and check method </w:t>
+      </w:r>
+      <w:proofErr w:type="gramStart"/>
+      <w:r>
+        <w:t>is</w:t>
+      </w:r>
+      <w:proofErr w:type="gramEnd"/>
+      <w:r>
+        <w:t xml:space="preserve"> not very practical unless it is a </w:t>
       </w:r>
       <w:r>
         <w:t>multiple-choice</w:t>
@@ -1363,24 +1379,1392 @@
       </w:r>
       <w:r>
         <w:br/>
-        <w:t>Therefore (6, -2) is a solution to the second equation as well as the first, since the second  equation matches the first equation when multiplied by 3.</w:t>
-      </w:r>
-      <w:r>
-        <w:br/>
-      </w:r>
-      <w:r>
-        <w:br/>
-      </w:r>
-      <w:r>
-        <w:br/>
-      </w:r>
-      <w:r>
-        <w:br/>
-      </w:r>
-      <w:r>
-        <w:br/>
+        <w:t xml:space="preserve">Therefore (6, -2) is a solution to the second equation as well as the first, since the </w:t>
+      </w:r>
+      <w:proofErr w:type="gramStart"/>
+      <w:r>
+        <w:t>second  equation</w:t>
+      </w:r>
+      <w:proofErr w:type="gramEnd"/>
+      <w:r>
+        <w:t xml:space="preserve"> matches the first equation when multiplied by 3.</w:t>
       </w:r>
     </w:p>
+    <w:p>
+      <w:pPr>
+        <w:pStyle w:val="Heading2"/>
+      </w:pPr>
+      <w:r>
+        <w:br w:type="column"/>
+      </w:r>
+      <w:r>
+        <w:lastRenderedPageBreak/>
+        <w:t>4.2 Solving Simpler Systems of Equations with Algebra</w:t>
+      </w:r>
+    </w:p>
+    <w:p>
+      <w:r>
+        <w:t>Certain systems of equations can be solved by combining the two equations such tat one of the variables gets eliminated. Three ways of doing this are addition, when the two equations are added to each other; subtraction, when one equation is subtracted from the other; and substitution, when one of the variables in one equation is replaced by an expression involving the other variable.</w:t>
+      </w:r>
+    </w:p>
+    <w:p>
+      <w:pPr>
+        <w:pStyle w:val="Heading3"/>
+      </w:pPr>
+      <w:r>
+        <w:t>Combining Two Equations to Form a New Equation</w:t>
+      </w:r>
+    </w:p>
+    <w:p>
+      <w:r>
+        <w:t>2x + 5y = 26</w:t>
+      </w:r>
+      <w:r>
+        <w:br/>
+        <w:t>3x – 2y = 1</w:t>
+      </w:r>
+      <w:r>
+        <w:br/>
+        <w:t>---------------</w:t>
+      </w:r>
+      <w:r>
+        <w:br/>
+        <w:t>5x + 3y = 27</w:t>
+      </w:r>
+    </w:p>
+    <w:p>
+      <w:r>
+        <w:t>This new equation is satisfied by the ordered pair (3,4).</w:t>
+      </w:r>
+      <w:r>
+        <w:br/>
+        <w:t>5(3) + 3(4) = 27</w:t>
+      </w:r>
+      <w:r>
+        <w:br/>
+        <w:t>15 + 12 = 27</w:t>
+      </w:r>
+      <w:r>
+        <w:br/>
+        <w:t xml:space="preserve">27 </w:t>
+      </w:r>
+      <m:oMath>
+        <m:r>
+          <w:rPr>
+            <w:rFonts w:ascii="Cambria Math" w:hAnsi="Cambria Math"/>
+          </w:rPr>
+          <m:t>=</m:t>
+        </m:r>
+      </m:oMath>
+      <w:r>
+        <w:t xml:space="preserve"> 27</w:t>
+      </w:r>
+    </w:p>
+    <w:p>
+      <w:pPr>
+        <w:pStyle w:val="Heading3"/>
+      </w:pPr>
+      <w:r>
+        <w:t>Adding Two Equations to Eliminate a Variable</w:t>
+      </w:r>
+    </w:p>
+    <w:p>
+      <w:r>
+        <w:t>5x + 2y = 36</w:t>
+      </w:r>
+      <w:r>
+        <w:br/>
+        <w:t>3x – 2y = 12</w:t>
+      </w:r>
+      <w:r>
+        <w:br/>
+        <w:t>---------------</w:t>
+      </w:r>
+      <w:r>
+        <w:br/>
+        <w:t>8x = 48</w:t>
+      </w:r>
+      <w:r>
+        <w:br/>
+        <w:t>x = 6</w:t>
+      </w:r>
+      <w:r>
+        <w:br/>
+        <w:t>5(6) + 2y = 36</w:t>
+      </w:r>
+      <w:r>
+        <w:br/>
+        <w:t>30 + 2y = 36</w:t>
+      </w:r>
+      <w:r>
+        <w:br/>
+        <w:t>-30 = -30</w:t>
+      </w:r>
+      <w:r>
+        <w:br/>
+        <w:t>2y = 6</w:t>
+      </w:r>
+      <w:r>
+        <w:br/>
+        <w:t>y = 3</w:t>
+      </w:r>
+      <w:r>
+        <w:br/>
+      </w:r>
+      <w:r>
+        <w:br/>
+        <w:t>x = 6, y = 3</w:t>
+      </w:r>
+      <w:r>
+        <w:br/>
+        <w:t>3(6) – 2(3) = 12</w:t>
+      </w:r>
+      <w:r>
+        <w:br/>
+        <w:t>18 – 6 = 12 ck</w:t>
+      </w:r>
+    </w:p>
+    <w:p>
+      <w:pPr>
+        <w:pStyle w:val="Heading3"/>
+      </w:pPr>
+      <w:r>
+        <w:br w:type="column"/>
+      </w:r>
+      <w:r>
+        <w:t>Subtracting Two Equations to Eliminate a Variable</w:t>
+      </w:r>
+    </w:p>
+    <w:p>
+      <w:r>
+        <w:t>4x + 5y = 37</w:t>
+      </w:r>
+      <w:r>
+        <w:br/>
+        <w:t>-(2x + 5y = 31)</w:t>
+      </w:r>
+      <w:r>
+        <w:br/>
+        <w:t>---------------</w:t>
+      </w:r>
+      <w:r>
+        <w:br/>
+        <w:t>2x = 6</w:t>
+      </w:r>
+      <w:r>
+        <w:br/>
+        <w:t>x = 3</w:t>
+      </w:r>
+      <w:r>
+        <w:br/>
+        <w:t>4(3) + 5y = 37</w:t>
+      </w:r>
+      <w:r>
+        <w:br/>
+        <w:t>12 + 5y = 37</w:t>
+      </w:r>
+      <w:r>
+        <w:br/>
+        <w:t>-12 = -12</w:t>
+      </w:r>
+      <w:r>
+        <w:br/>
+        <w:t>5y = 25</w:t>
+      </w:r>
+      <w:r>
+        <w:br/>
+        <w:t>y = 5</w:t>
+      </w:r>
+      <w:r>
+        <w:br/>
+        <w:t>x = 3, y = 5</w:t>
+      </w:r>
+    </w:p>
+    <w:p>
+      <w:pPr>
+        <w:pStyle w:val="Heading3"/>
+      </w:pPr>
+      <w:r>
+        <w:t>Solving Systems of Equations with the Substitution Method</w:t>
+      </w:r>
+    </w:p>
+    <w:p>
+      <w:r>
+        <w:t>y = 2x + 1</w:t>
+      </w:r>
+      <w:r>
+        <w:br/>
+        <w:t>3x + 2y = 16</w:t>
+      </w:r>
+      <w:r>
+        <w:br/>
+        <w:t>3x + 2(2x + 1) = 16</w:t>
+      </w:r>
+      <w:r>
+        <w:br/>
+        <w:t>3x + 4x + 2 = 16</w:t>
+      </w:r>
+      <w:r>
+        <w:br/>
+        <w:t>7x + 2 = 16</w:t>
+      </w:r>
+      <w:r>
+        <w:br/>
+        <w:t>-2 = -2</w:t>
+      </w:r>
+      <w:r>
+        <w:br/>
+        <w:t>7x = 14</w:t>
+      </w:r>
+      <w:r>
+        <w:br/>
+        <w:t>x = 2</w:t>
+      </w:r>
+      <w:r>
+        <w:br/>
+        <w:t>y = 2(2) + 1</w:t>
+      </w:r>
+      <w:r>
+        <w:br/>
+        <w:t>y = 5</w:t>
+      </w:r>
+      <w:r>
+        <w:br/>
+        <w:t>x = 2, y = 5</w:t>
+      </w:r>
+    </w:p>
+    <w:p>
+      <w:pPr>
+        <w:pStyle w:val="Heading3"/>
+      </w:pPr>
+      <w:r>
+        <w:t>Check Your Understanding of Section 4.2</w:t>
+      </w:r>
+    </w:p>
+    <w:p>
+      <w:pPr>
+        <w:pStyle w:val="ListParagraph"/>
+        <w:numPr>
+          <w:ilvl w:val="0"/>
+          <w:numId w:val="79"/>
+        </w:numPr>
+      </w:pPr>
+      <w:r>
+        <w:t>Multiple-Choice</w:t>
+      </w:r>
+    </w:p>
+    <w:p>
+      <w:pPr>
+        <w:pStyle w:val="ListParagraph"/>
+        <w:numPr>
+          <w:ilvl w:val="0"/>
+          <w:numId w:val="76"/>
+        </w:numPr>
+        <w:rPr>
+          <w:b/>
+          <w:bCs/>
+        </w:rPr>
+      </w:pPr>
+      <w:r>
+        <w:t xml:space="preserve">Which equation has, as one of </w:t>
+      </w:r>
+      <w:proofErr w:type="gramStart"/>
+      <w:r>
+        <w:t>it</w:t>
+      </w:r>
+      <w:proofErr w:type="gramEnd"/>
+      <w:r>
+        <w:t xml:space="preserve"> solutions, the solution to the system of equations?</w:t>
+      </w:r>
+      <w:r>
+        <w:br/>
+      </w:r>
+      <w:r>
+        <w:rPr>
+          <w:b/>
+          <w:bCs/>
+        </w:rPr>
+        <w:t>(4) 7x – 3y = 24</w:t>
+      </w:r>
+    </w:p>
+    <w:p>
+      <w:pPr>
+        <w:pStyle w:val="ListParagraph"/>
+        <w:numPr>
+          <w:ilvl w:val="0"/>
+          <w:numId w:val="76"/>
+        </w:numPr>
+        <w:rPr>
+          <w:b/>
+          <w:bCs/>
+        </w:rPr>
+      </w:pPr>
+      <w:r>
+        <w:t>Solve the system of equations.</w:t>
+      </w:r>
+      <w:r>
+        <w:br/>
+        <w:t>3x + 2y = 17</w:t>
+      </w:r>
+      <w:r>
+        <w:br/>
+        <w:t>4x – 2y = 4</w:t>
+      </w:r>
+      <w:r>
+        <w:br/>
+        <w:t>-------------</w:t>
+      </w:r>
+      <w:r>
+        <w:br/>
+        <w:t>7x = 21, x = 3</w:t>
+      </w:r>
+      <w:r>
+        <w:br/>
+        <w:t>3(3) + 2y = 17</w:t>
+      </w:r>
+      <w:r>
+        <w:br/>
+        <w:t>9 + 2y = 17</w:t>
+      </w:r>
+      <w:r>
+        <w:br/>
+        <w:t>-9 = -9</w:t>
+      </w:r>
+      <w:r>
+        <w:br/>
+        <w:t>----------</w:t>
+      </w:r>
+      <w:r>
+        <w:br/>
+        <w:t>2y = 8, y = 4</w:t>
+      </w:r>
+      <w:r>
+        <w:br/>
+        <w:t>x = 3, y = 4 =&gt; (3, 4)</w:t>
+      </w:r>
+      <w:r>
+        <w:br/>
+      </w:r>
+      <w:r>
+        <w:rPr>
+          <w:b/>
+          <w:bCs/>
+        </w:rPr>
+        <w:t>(3) (3,4)</w:t>
+      </w:r>
+    </w:p>
+    <w:p>
+      <w:pPr>
+        <w:pStyle w:val="ListParagraph"/>
+        <w:numPr>
+          <w:ilvl w:val="0"/>
+          <w:numId w:val="76"/>
+        </w:numPr>
+        <w:rPr>
+          <w:b/>
+          <w:bCs/>
+        </w:rPr>
+      </w:pPr>
+      <w:r>
+        <w:br w:type="column"/>
+      </w:r>
+      <w:r>
+        <w:lastRenderedPageBreak/>
+        <w:t>Solve the system of equations.</w:t>
+      </w:r>
+      <w:r>
+        <w:br/>
+        <w:t>y = 5x + 3</w:t>
+      </w:r>
+      <w:r>
+        <w:br/>
+        <w:t>2x + 6y = 50</w:t>
+      </w:r>
+      <w:r>
+        <w:br/>
+      </w:r>
+      <w:r>
+        <w:t>2x + 6(5x + 3) = 50</w:t>
+      </w:r>
+      <w:r>
+        <w:br/>
+        <w:t>2x + 30x + 18 = 50</w:t>
+      </w:r>
+      <w:r>
+        <w:br/>
+        <w:t>-18 = -18</w:t>
+      </w:r>
+      <w:r>
+        <w:br/>
+        <w:t>32x = 32</w:t>
+      </w:r>
+      <w:r>
+        <w:br/>
+        <w:t>x = 1, y = 5(1) + 3 = 8</w:t>
+      </w:r>
+      <w:r>
+        <w:br/>
+      </w:r>
+      <w:r>
+        <w:rPr>
+          <w:b/>
+          <w:bCs/>
+        </w:rPr>
+        <w:t>(1) (1, 8)</w:t>
+      </w:r>
+    </w:p>
+    <w:p>
+      <w:pPr>
+        <w:pStyle w:val="ListParagraph"/>
+        <w:numPr>
+          <w:ilvl w:val="0"/>
+          <w:numId w:val="76"/>
+        </w:numPr>
+        <w:rPr>
+          <w:b/>
+          <w:bCs/>
+        </w:rPr>
+      </w:pPr>
+      <w:r>
+        <w:t>Solve the system of equations.</w:t>
+      </w:r>
+      <w:r>
+        <w:br/>
+        <w:t>6x – 5y = 19</w:t>
+      </w:r>
+      <w:r>
+        <w:br/>
+        <w:t>-3x + 5y = -7</w:t>
+      </w:r>
+      <w:r>
+        <w:br/>
+        <w:t>----------------</w:t>
+      </w:r>
+      <w:r>
+        <w:br/>
+        <w:t>3x = 12, x = 4</w:t>
+      </w:r>
+      <w:r>
+        <w:br/>
+        <w:t>6(4) – 5y = 19</w:t>
+      </w:r>
+      <w:r>
+        <w:br/>
+        <w:t>5y - 19 = 5y - 19</w:t>
+      </w:r>
+      <w:r>
+        <w:br/>
+        <w:t>---------------------</w:t>
+      </w:r>
+      <w:r>
+        <w:br/>
+        <w:t>24 – 19 = 5y, 5y = 5, y = 1</w:t>
+      </w:r>
+      <w:r>
+        <w:br/>
+        <w:t xml:space="preserve">x = 4, y = 1 </w:t>
+      </w:r>
+      <w:r>
+        <w:br/>
+      </w:r>
+      <w:r>
+        <w:rPr>
+          <w:b/>
+          <w:bCs/>
+        </w:rPr>
+        <w:t xml:space="preserve">(4) (4, 1) </w:t>
+      </w:r>
+    </w:p>
+    <w:p>
+      <w:pPr>
+        <w:pStyle w:val="ListParagraph"/>
+        <w:numPr>
+          <w:ilvl w:val="0"/>
+          <w:numId w:val="76"/>
+        </w:numPr>
+        <w:rPr>
+          <w:b/>
+          <w:bCs/>
+        </w:rPr>
+      </w:pPr>
+      <w:r>
+        <w:t>Solve the system of equations.</w:t>
+      </w:r>
+      <w:r>
+        <w:br/>
+        <w:t>2x + 3y = -1</w:t>
+      </w:r>
+      <w:r>
+        <w:br/>
+        <w:t>-2x + 5y = -23</w:t>
+      </w:r>
+      <w:r>
+        <w:br/>
+        <w:t>---------------</w:t>
+      </w:r>
+      <w:r>
+        <w:br/>
+        <w:t>8y = -24, y = -3</w:t>
+      </w:r>
+      <w:r>
+        <w:br/>
+        <w:t>2x + 3(-3) = -1</w:t>
+      </w:r>
+      <w:r>
+        <w:br/>
+        <w:t>2x - 9 = -1</w:t>
+      </w:r>
+      <w:r>
+        <w:br/>
+        <w:t>9 = 9</w:t>
+      </w:r>
+      <w:r>
+        <w:br/>
+        <w:t>2x = -1 + 9 = 8, x = 4</w:t>
+      </w:r>
+      <w:r>
+        <w:br/>
+        <w:t>x = 4, y = -3</w:t>
+      </w:r>
+      <w:r>
+        <w:br/>
+      </w:r>
+      <w:r>
+        <w:rPr>
+          <w:b/>
+          <w:bCs/>
+        </w:rPr>
+        <w:t>(3) (4, -3)</w:t>
+      </w:r>
+    </w:p>
+    <w:p>
+      <w:pPr>
+        <w:pStyle w:val="ListParagraph"/>
+        <w:numPr>
+          <w:ilvl w:val="0"/>
+          <w:numId w:val="76"/>
+        </w:numPr>
+        <w:rPr>
+          <w:b/>
+          <w:bCs/>
+        </w:rPr>
+      </w:pPr>
+      <w:r>
+        <w:t>Solve the system of equations.</w:t>
+      </w:r>
+      <w:r>
+        <w:br/>
+        <w:t>-3x + 7y = 1</w:t>
+      </w:r>
+      <w:r>
+        <w:br/>
+        <w:t>3x + 3y = -21</w:t>
+      </w:r>
+      <w:r>
+        <w:br/>
+        <w:t>----------------</w:t>
+      </w:r>
+      <w:r>
+        <w:br/>
+        <w:t>10y = -20, y = -2</w:t>
+      </w:r>
+      <w:r>
+        <w:br/>
+        <w:t>-3x + 7(-2) = 1</w:t>
+      </w:r>
+      <w:r>
+        <w:br/>
+        <w:t>-3x – 14 = 1</w:t>
+      </w:r>
+      <w:r>
+        <w:br/>
+        <w:t>14 = 14</w:t>
+      </w:r>
+      <w:r>
+        <w:br/>
+        <w:t>---------------</w:t>
+      </w:r>
+      <w:r>
+        <w:br/>
+        <w:t>-3x = 15, x = -5</w:t>
+      </w:r>
+      <w:r>
+        <w:br/>
+        <w:t>-3(-5) + 7y = 1</w:t>
+      </w:r>
+      <w:r>
+        <w:br/>
+        <w:t>15 + 7y = 1</w:t>
+      </w:r>
+      <w:r>
+        <w:br/>
+        <w:t>-15 = -15</w:t>
+      </w:r>
+      <w:r>
+        <w:br/>
+        <w:t>--------------</w:t>
+      </w:r>
+      <w:r>
+        <w:br/>
+        <w:t>7y = 1 – 15 = -14, y = -2</w:t>
+      </w:r>
+      <w:r>
+        <w:br/>
+        <w:t>x = -5, y = -2</w:t>
+      </w:r>
+      <w:r>
+        <w:br/>
+      </w:r>
+      <w:r>
+        <w:rPr>
+          <w:b/>
+          <w:bCs/>
+        </w:rPr>
+        <w:t>(3) (-5, -2)</w:t>
+      </w:r>
+    </w:p>
+    <w:p>
+      <w:pPr>
+        <w:pStyle w:val="ListParagraph"/>
+        <w:numPr>
+          <w:ilvl w:val="0"/>
+          <w:numId w:val="76"/>
+        </w:numPr>
+        <w:rPr>
+          <w:b/>
+          <w:bCs/>
+        </w:rPr>
+      </w:pPr>
+      <w:r>
+        <w:t>Solve the system of equations.</w:t>
+      </w:r>
+      <w:r>
+        <w:br/>
+        <w:t>3x + 7y = -2</w:t>
+      </w:r>
+      <w:r>
+        <w:br/>
+        <w:t>x – 7y = -10</w:t>
+      </w:r>
+      <w:r>
+        <w:br/>
+        <w:t>7y = 7y</w:t>
+      </w:r>
+      <w:r>
+        <w:br/>
+        <w:t>x = 7y – 10</w:t>
+      </w:r>
+      <w:r>
+        <w:br/>
+        <w:t>3(7y – 10) + 7y = -2</w:t>
+      </w:r>
+      <w:r>
+        <w:br/>
+        <w:t>21y – 30 + 7y = -2</w:t>
+      </w:r>
+      <w:r>
+        <w:br/>
+        <w:t>30 = 30</w:t>
+      </w:r>
+      <w:r>
+        <w:br/>
+        <w:t>28y = 28, y = 1</w:t>
+      </w:r>
+      <w:r>
+        <w:br/>
+        <w:t>3x + 7(1) = -2</w:t>
+      </w:r>
+      <w:r>
+        <w:br/>
+        <w:t>-7 = -7</w:t>
+      </w:r>
+      <w:r>
+        <w:br/>
+        <w:t>3x = -2 – 7 = -9, x = -3</w:t>
+      </w:r>
+      <w:r>
+        <w:br/>
+        <w:t>x = -3, y = 1</w:t>
+      </w:r>
+      <w:r>
+        <w:br/>
+      </w:r>
+      <w:r>
+        <w:rPr>
+          <w:b/>
+          <w:bCs/>
+        </w:rPr>
+        <w:t>(4) (-3, 1)</w:t>
+      </w:r>
+    </w:p>
+    <w:p>
+      <w:pPr>
+        <w:pStyle w:val="ListParagraph"/>
+        <w:numPr>
+          <w:ilvl w:val="0"/>
+          <w:numId w:val="76"/>
+        </w:numPr>
+        <w:rPr>
+          <w:b/>
+          <w:bCs/>
+        </w:rPr>
+      </w:pPr>
+      <w:r>
+        <w:t>Solve the system of equations.</w:t>
+      </w:r>
+      <w:r>
+        <w:br/>
+        <w:t>5x + 3y = 19</w:t>
+      </w:r>
+      <w:r>
+        <w:br/>
+        <w:t>-(2x + 3y = 4)</w:t>
+      </w:r>
+      <w:r>
+        <w:br/>
+        <w:t>-----------------</w:t>
+      </w:r>
+      <w:r>
+        <w:br/>
+        <w:t>3x = 19 – 4 =15, x = 5</w:t>
+      </w:r>
+      <w:r>
+        <w:br/>
+        <w:t>5(5) + 3y = 19</w:t>
+      </w:r>
+      <w:r>
+        <w:br/>
+        <w:t>25 + 3y = 19</w:t>
+      </w:r>
+      <w:r>
+        <w:br/>
+        <w:t>3y = 19 – 25 = -6, y = -2</w:t>
+      </w:r>
+      <w:r>
+        <w:br/>
+        <w:t>x = 5, y = -2</w:t>
+      </w:r>
+      <w:r>
+        <w:br/>
+      </w:r>
+      <w:r>
+        <w:rPr>
+          <w:b/>
+          <w:bCs/>
+        </w:rPr>
+        <w:t>(1) (5, -2)</w:t>
+      </w:r>
+    </w:p>
+    <w:p>
+      <w:pPr>
+        <w:pStyle w:val="ListParagraph"/>
+        <w:numPr>
+          <w:ilvl w:val="0"/>
+          <w:numId w:val="76"/>
+        </w:numPr>
+        <w:rPr>
+          <w:b/>
+          <w:bCs/>
+        </w:rPr>
+      </w:pPr>
+      <w:r>
+        <w:t>Solve the system of equations.</w:t>
+      </w:r>
+      <w:r>
+        <w:br/>
+        <w:t>y = 3x – 2</w:t>
+      </w:r>
+      <w:r>
+        <w:br/>
+        <w:t>4x – 2y = -4</w:t>
+      </w:r>
+      <w:r>
+        <w:br/>
+      </w:r>
+      <w:r>
+        <w:br/>
+        <w:t>4x – 2(3x – 2) = -4</w:t>
+      </w:r>
+      <w:r>
+        <w:br/>
+        <w:t>4x – 6x + 4 = -4</w:t>
+      </w:r>
+      <w:r>
+        <w:br/>
+        <w:t>-4 = -4</w:t>
+      </w:r>
+      <w:r>
+        <w:br/>
+        <w:t>-2x = -8, x = 4</w:t>
+      </w:r>
+      <w:r>
+        <w:br/>
+        <w:t xml:space="preserve">y = 3x </w:t>
+      </w:r>
+      <w:r>
+        <w:t>–</w:t>
+      </w:r>
+      <w:r>
+        <w:t xml:space="preserve"> 2</w:t>
+      </w:r>
+      <w:r>
+        <w:t xml:space="preserve"> = 3(4) – 2 = 12 – 2 = 10</w:t>
+      </w:r>
+      <w:r>
+        <w:br/>
+        <w:t>x = 4, y = 10</w:t>
+      </w:r>
+      <w:r>
+        <w:br/>
+      </w:r>
+      <w:r>
+        <w:rPr>
+          <w:b/>
+          <w:bCs/>
+        </w:rPr>
+        <w:t>(2) (4, 10)</w:t>
+      </w:r>
+    </w:p>
+    <w:p>
+      <w:pPr>
+        <w:pStyle w:val="ListParagraph"/>
+        <w:numPr>
+          <w:ilvl w:val="0"/>
+          <w:numId w:val="76"/>
+        </w:numPr>
+        <w:rPr>
+          <w:b/>
+          <w:bCs/>
+        </w:rPr>
+      </w:pPr>
+      <w:r>
+        <w:t>Solve the system of equations.</w:t>
+      </w:r>
+      <w:r>
+        <w:br/>
+        <w:t>4x + 8y = 36</w:t>
+      </w:r>
+      <w:r>
+        <w:br/>
+        <w:t>-(4x + 5y = 33)</w:t>
+      </w:r>
+      <w:r>
+        <w:br/>
+        <w:t>------------------</w:t>
+      </w:r>
+      <w:r>
+        <w:br/>
+        <w:t>3y = 3, y = 1</w:t>
+      </w:r>
+      <w:r>
+        <w:br/>
+        <w:t>4x + 8(1) = 36</w:t>
+      </w:r>
+      <w:r>
+        <w:br/>
+        <w:t>-8 = -8</w:t>
+      </w:r>
+      <w:r>
+        <w:br/>
+        <w:t>--------------------</w:t>
+      </w:r>
+      <w:r>
+        <w:br/>
+        <w:t>4x = 36 – 8 = 28, x = 7</w:t>
+      </w:r>
+      <w:r>
+        <w:br/>
+        <w:t>4(7) + 8y = 36</w:t>
+      </w:r>
+      <w:r>
+        <w:br/>
+        <w:t>28 + 8y = 36, 8y = 8, y = 1</w:t>
+      </w:r>
+      <w:r>
+        <w:br/>
+        <w:t>x = 7, y = 1</w:t>
+      </w:r>
+      <w:r>
+        <w:br/>
+      </w:r>
+      <w:r>
+        <w:rPr>
+          <w:b/>
+          <w:bCs/>
+        </w:rPr>
+        <w:t>(1) (7, 1)</w:t>
+      </w:r>
+    </w:p>
+    <w:p>
+      <w:r>
+        <w:br w:type="column"/>
+      </w:r>
+      <w:r>
+        <w:lastRenderedPageBreak/>
+        <w:t>B.</w:t>
+      </w:r>
+      <w:r>
+        <w:tab/>
+      </w:r>
+      <w:r>
+        <w:t>Show how you arrived at your answers.</w:t>
+      </w:r>
+    </w:p>
+    <w:p>
+      <w:pPr>
+        <w:pStyle w:val="ListParagraph"/>
+        <w:numPr>
+          <w:ilvl w:val="0"/>
+          <w:numId w:val="78"/>
+        </w:numPr>
+      </w:pPr>
+      <w:r>
+        <w:t>Find an equation that has, as one of its solutions, the solution to the system of equations.</w:t>
+      </w:r>
+      <w:r>
+        <w:br/>
+        <w:t>3x + 4y = 11</w:t>
+      </w:r>
+      <w:r>
+        <w:br/>
+        <w:t>2x + 6y = 14</w:t>
+      </w:r>
+      <w:r>
+        <w:br/>
+        <w:t>---------------</w:t>
+      </w:r>
+      <w:r>
+        <w:br/>
+      </w:r>
+      <w:r>
+        <w:rPr>
+          <w:b/>
+          <w:bCs/>
+        </w:rPr>
+        <w:t>5x + 10y = 25</w:t>
+      </w:r>
+      <w:r>
+        <w:rPr>
+          <w:b/>
+          <w:bCs/>
+        </w:rPr>
+        <w:br/>
+      </w:r>
+      <w:r>
+        <w:t>x = 1, y = 2</w:t>
+      </w:r>
+      <w:r>
+        <w:br/>
+        <w:t>(1, 2)</w:t>
+      </w:r>
+    </w:p>
+    <w:p>
+      <w:pPr>
+        <w:pStyle w:val="ListParagraph"/>
+        <w:numPr>
+          <w:ilvl w:val="0"/>
+          <w:numId w:val="78"/>
+        </w:numPr>
+      </w:pPr>
+      <w:r>
+        <w:t>A student likes to use the substitution method for systems of equations. How can he use it with a system that is not in the proper form for substitution/ Show with this system.</w:t>
+      </w:r>
+      <w:r>
+        <w:br/>
+        <w:t>-2x + y = 4</w:t>
+      </w:r>
+      <w:r>
+        <w:br/>
+        <w:t>3x + 4y = 49</w:t>
+      </w:r>
+      <w:r>
+        <w:br/>
+      </w:r>
+      <w:r>
+        <w:br/>
+        <w:t>-2x + y = 4</w:t>
+      </w:r>
+      <w:r>
+        <w:br/>
+        <w:t>2x = 2x</w:t>
+      </w:r>
+      <w:r>
+        <w:br/>
+        <w:t>y = 2x + 4</w:t>
+      </w:r>
+      <w:r>
+        <w:br/>
+      </w:r>
+      <w:r>
+        <w:br/>
+        <w:t>3x + 4(2x + 4) = 49</w:t>
+      </w:r>
+      <w:r>
+        <w:br/>
+        <w:t>3x + 8x + 16 = 49</w:t>
+      </w:r>
+      <w:r>
+        <w:br/>
+        <w:t>-16 = -16</w:t>
+      </w:r>
+      <w:r>
+        <w:br/>
+        <w:t>11x = 33, x = 3</w:t>
+      </w:r>
+      <w:r>
+        <w:br/>
+        <w:t>y = 2(3) + 4 = 6 + 4 = 10</w:t>
+      </w:r>
+      <w:r>
+        <w:br/>
+        <w:t>x = 3, y = 10</w:t>
+      </w:r>
+      <w:r>
+        <w:br/>
+      </w:r>
+      <w:r>
+        <w:rPr>
+          <w:b/>
+          <w:bCs/>
+        </w:rPr>
+        <w:t>Solution: (3, 10)</w:t>
+      </w:r>
+    </w:p>
+    <w:p>
+      <w:pPr>
+        <w:pStyle w:val="ListParagraph"/>
+        <w:numPr>
+          <w:ilvl w:val="0"/>
+          <w:numId w:val="78"/>
+        </w:numPr>
+      </w:pPr>
+      <w:r>
+        <w:t>The system</w:t>
+      </w:r>
+      <w:r>
+        <w:br/>
+        <w:t>y = 2x – 9</w:t>
+      </w:r>
+      <w:r>
+        <w:br/>
+        <w:t>y = -3x + 16</w:t>
+      </w:r>
+      <w:r>
+        <w:br/>
+        <w:t>can be solved in many ways.</w:t>
+      </w:r>
+      <w:r>
+        <w:br/>
+      </w:r>
+      <w:r>
+        <w:br/>
+        <w:t>Student 1 wants to use subtraction. Student 2 wants to use substitution. Show how each student would do this.</w:t>
+      </w:r>
+      <w:r>
+        <w:br/>
+      </w:r>
+      <w:r>
+        <w:br/>
+      </w:r>
+      <w:r>
+        <w:rPr>
+          <w:b/>
+          <w:bCs/>
+        </w:rPr>
+        <w:t>Student 1, subtraction</w:t>
+      </w:r>
+      <w:r>
+        <w:br/>
+        <w:t>y = 2x – 9</w:t>
+      </w:r>
+      <w:r>
+        <w:br/>
+        <w:t>-(y = -3x + 16)</w:t>
+      </w:r>
+      <w:r>
+        <w:br/>
+        <w:t>-----------------</w:t>
+      </w:r>
+      <w:r>
+        <w:br/>
+        <w:t>0 = 5x – 25, 5x = 25, x = 5</w:t>
+      </w:r>
+      <w:r>
+        <w:br/>
+        <w:t>y = 2(5) – 9 = 10 – 9 = 1</w:t>
+      </w:r>
+      <w:r>
+        <w:br/>
+      </w:r>
+      <w:r>
+        <w:rPr>
+          <w:b/>
+          <w:bCs/>
+        </w:rPr>
+        <w:t>x = 5, y = 1</w:t>
+      </w:r>
+      <w:r>
+        <w:br/>
+      </w:r>
+      <w:r>
+        <w:br/>
+      </w:r>
+      <w:r>
+        <w:br w:type="column"/>
+      </w:r>
+      <w:r>
+        <w:rPr>
+          <w:b/>
+          <w:bCs/>
+        </w:rPr>
+        <w:t>Student 2, substitution</w:t>
+      </w:r>
+      <w:r>
+        <w:br/>
+        <w:t>y = 2x – 9</w:t>
+      </w:r>
+      <w:r>
+        <w:br/>
+      </w:r>
+      <w:r>
+        <w:t>y = -3x + 16</w:t>
+      </w:r>
+      <w:r>
+        <w:br/>
+      </w:r>
+      <w:r>
+        <w:br/>
+        <w:t>2x – 9 = -3x + 16</w:t>
+      </w:r>
+      <w:r>
+        <w:br/>
+        <w:t>3x – 16 = 3x – 16</w:t>
+      </w:r>
+      <w:r>
+        <w:br/>
+        <w:t>--------------------</w:t>
+      </w:r>
+      <w:r>
+        <w:br/>
+        <w:t>5x – 25 = 0, 5x = 25, x = 5</w:t>
+      </w:r>
+      <w:r>
+        <w:br/>
+        <w:t>y = 2(5) – 9 = 10 -9 = 1</w:t>
+      </w:r>
+      <w:r>
+        <w:br/>
+      </w:r>
+      <w:r>
+        <w:rPr>
+          <w:b/>
+          <w:bCs/>
+        </w:rPr>
+        <w:t>x = 5, y = 1</w:t>
+      </w:r>
+    </w:p>
+    <w:p>
+      <w:pPr>
+        <w:pStyle w:val="ListParagraph"/>
+        <w:numPr>
+          <w:ilvl w:val="0"/>
+          <w:numId w:val="78"/>
+        </w:numPr>
+        <w:rPr>
+          <w:b/>
+          <w:bCs/>
+        </w:rPr>
+      </w:pPr>
+      <w:r>
+        <w:t>Two numbers, x and y, have a sum of 18 but a difference of 11. Write a system of equations that can be used to solve this and then use it to find the solution.</w:t>
+      </w:r>
+      <w:r>
+        <w:br/>
+      </w:r>
+      <w:r>
+        <w:br/>
+        <w:t>x + y = 17</w:t>
+      </w:r>
+      <w:r>
+        <w:br/>
+        <w:t>x – y = 11</w:t>
+      </w:r>
+      <w:r>
+        <w:br/>
+        <w:t>-----------</w:t>
+      </w:r>
+      <w:r>
+        <w:br/>
+        <w:t>2x = 17 + 11 = 28, x = 14</w:t>
+      </w:r>
+      <w:r>
+        <w:br/>
+        <w:t>14 + y = 17</w:t>
+      </w:r>
+      <w:r>
+        <w:br/>
+        <w:t>-14 = -14</w:t>
+      </w:r>
+      <w:r>
+        <w:br/>
+        <w:t>y = 3</w:t>
+      </w:r>
+      <w:r>
+        <w:br/>
+      </w:r>
+      <w:r>
+        <w:rPr>
+          <w:b/>
+          <w:bCs/>
+        </w:rPr>
+        <w:t>x = 14, y = 3</w:t>
+      </w:r>
+    </w:p>
+    <w:p>
+      <w:pPr>
+        <w:pStyle w:val="ListParagraph"/>
+        <w:numPr>
+          <w:ilvl w:val="0"/>
+          <w:numId w:val="78"/>
+        </w:numPr>
+      </w:pPr>
+      <w:r>
+        <w:t>The system of equations</w:t>
+      </w:r>
+      <w:r>
+        <w:br/>
+        <w:t>5x + 2y = 8</w:t>
+      </w:r>
+      <w:r>
+        <w:br/>
+        <w:t>-5x + 2y = -32</w:t>
+      </w:r>
+      <w:r>
+        <w:br/>
+        <w:t>can be solved several ways.</w:t>
+      </w:r>
+      <w:r>
+        <w:br/>
+      </w:r>
+      <w:r>
+        <w:br/>
+        <w:t>Student 1 wants to use addition. Student 2 wants to use subtraction. Who is right? Explain your answer.</w:t>
+      </w:r>
+      <w:r>
+        <w:br/>
+      </w:r>
+      <w:r>
+        <w:br/>
+        <w:t>Both strategies work well. Addition will eliminate the x value and allow solving for y.</w:t>
+      </w:r>
+      <w:r>
+        <w:t xml:space="preserve"> Subtraction will eliminate the y value allow solving for x.</w:t>
+      </w:r>
+      <w:r>
+        <w:br/>
+      </w:r>
+      <w:r>
+        <w:rPr>
+          <w:b/>
+          <w:bCs/>
+        </w:rPr>
+        <w:t>Student 1, addition</w:t>
+      </w:r>
+      <w:r>
+        <w:br/>
+        <w:t>4y = 8 – 32 = -24, y = -6</w:t>
+      </w:r>
+      <w:r>
+        <w:br/>
+        <w:t>5x + 2(-6) = 8</w:t>
+      </w:r>
+      <w:r>
+        <w:br/>
+        <w:t xml:space="preserve">5x – </w:t>
+      </w:r>
+      <w:r>
+        <w:t>12</w:t>
+      </w:r>
+      <w:r>
+        <w:t xml:space="preserve"> = 8, 5x = 8 + 1</w:t>
+      </w:r>
+      <w:r>
+        <w:t>2</w:t>
+      </w:r>
+      <w:r>
+        <w:t xml:space="preserve"> = </w:t>
+      </w:r>
+      <w:r>
+        <w:t>20</w:t>
+      </w:r>
+      <w:r>
+        <w:t xml:space="preserve">, x = </w:t>
+      </w:r>
+      <w:r>
+        <w:t>4</w:t>
+      </w:r>
+      <w:r>
+        <w:br/>
+        <w:t xml:space="preserve">x = </w:t>
+      </w:r>
+      <w:r>
+        <w:t>4</w:t>
+      </w:r>
+      <w:r>
+        <w:t>, y = -</w:t>
+      </w:r>
+      <w:r>
+        <w:t>6</w:t>
+      </w:r>
+      <w:r>
+        <w:br/>
+      </w:r>
+      <w:r>
+        <w:rPr>
+          <w:b/>
+          <w:bCs/>
+        </w:rPr>
+        <w:t>Student 2, subtraction</w:t>
+      </w:r>
+      <w:r>
+        <w:br/>
+        <w:t>10x = 8 – (-32) = 40</w:t>
+      </w:r>
+      <w:r>
+        <w:t>, 10x = 40, x = 4</w:t>
+      </w:r>
+      <w:r>
+        <w:br/>
+        <w:t>-5(4) + 2y = -32</w:t>
+      </w:r>
+      <w:r>
+        <w:br/>
+        <w:t>-20 + 2y = -32</w:t>
+      </w:r>
+      <w:r>
+        <w:br/>
+        <w:t>20 = 20</w:t>
+      </w:r>
+      <w:r>
+        <w:br/>
+        <w:t>2y = -12, y = 06</w:t>
+      </w:r>
+      <w:r>
+        <w:br/>
+      </w:r>
+      <w:r>
+        <w:rPr>
+          <w:b/>
+          <w:bCs/>
+        </w:rPr>
+        <w:t>x = 4, y = -6</w:t>
+      </w:r>
+      <w:r>
+        <w:br/>
+      </w:r>
+    </w:p>
+    <w:p/>
+    <w:p/>
     <w:sectPr>
       <w:type w:val="continuous"/>
       <w:pgSz w:w="12240" w:h="15840"/>
@@ -1395,6 +2779,95 @@
 <file path=word/numbering.xml><?xml version="1.0" encoding="utf-8"?>
 <w:numbering xmlns:wpc="http://schemas.microsoft.com/office/word/2010/wordprocessingCanvas" xmlns:cx="http://schemas.microsoft.com/office/drawing/2014/chartex" xmlns:cx1="http://schemas.microsoft.com/office/drawing/2015/9/8/chartex" xmlns:cx2="http://schemas.microsoft.com/office/drawing/2015/10/21/chartex" xmlns:cx3="http://schemas.microsoft.com/office/drawing/2016/5/9/chartex" xmlns:cx4="http://schemas.microsoft.com/office/drawing/2016/5/10/chartex" xmlns:cx5="http://schemas.microsoft.com/office/drawing/2016/5/11/chartex" xmlns:cx6="http://schemas.microsoft.com/office/drawing/2016/5/12/chartex" xmlns:cx7="http://schemas.microsoft.com/office/drawing/2016/5/13/chartex" xmlns:cx8="http://schemas.microsoft.com/office/drawing/2016/5/14/chartex" xmlns:mc="http://schemas.openxmlformats.org/markup-compatibility/2006" xmlns:aink="http://schemas.microsoft.com/office/drawing/2016/ink" xmlns:am3d="http://schemas.microsoft.com/office/drawing/2017/model3d" xmlns:o="urn:schemas-microsoft-com:office:office" xmlns:oel="http://schemas.microsoft.com/office/2019/extlst" xmlns:r="http://schemas.openxmlformats.org/officeDocument/2006/relationships" xmlns:m="http://schemas.openxmlformats.org/officeDocument/2006/math" xmlns:v="urn:schemas-microsoft-com:vml" xmlns:wp14="http://schemas.microsoft.com/office/word/2010/wordprocessingDrawing" xmlns:wp="http://schemas.openxmlformats.org/drawingml/2006/wordprocessingDrawing" xmlns:w10="urn:schemas-microsoft-com:office:word" xmlns:w="http://schemas.openxmlformats.org/wordprocessingml/2006/main" xmlns:w14="http://schemas.microsoft.com/office/word/2010/wordml" xmlns:w15="http://schemas.microsoft.com/office/word/2012/wordml" xmlns:w16cex="http://schemas.microsoft.com/office/word/2018/wordml/cex" xmlns:w16cid="http://schemas.microsoft.com/office/word/2016/wordml/cid" xmlns:w16="http://schemas.microsoft.com/office/word/2018/wordml" xmlns:w16du="http://schemas.microsoft.com/office/word/2023/wordml/word16du" xmlns:w16sdtdh="http://schemas.microsoft.com/office/word/2020/wordml/sdtdatahash" xmlns:w16sdtfl="http://schemas.microsoft.com/office/word/2024/wordml/sdtformatlock" xmlns:w16se="http://schemas.microsoft.com/office/word/2015/wordml/symex" xmlns:wpg="http://schemas.microsoft.com/office/word/2010/wordprocessingGroup" xmlns:wpi="http://schemas.microsoft.com/office/word/2010/wordprocessingInk" xmlns:wne="http://schemas.microsoft.com/office/word/2006/wordml" xmlns:wps="http://schemas.microsoft.com/office/word/2010/wordprocessingShape" mc:Ignorable="w14 w15 w16se w16cid w16 w16cex w16sdtdh w16sdtfl w16du wp14">
   <w:abstractNum w:abstractNumId="0" w15:restartNumberingAfterBreak="0">
+    <w:nsid w:val="004F019E"/>
+    <w:multiLevelType w:val="hybridMultilevel"/>
+    <w:tmpl w:val="8BACD702"/>
+    <w:lvl w:ilvl="0" w:tplc="0409000F">
+      <w:start w:val="1"/>
+      <w:numFmt w:val="decimal"/>
+      <w:lvlText w:val="%1."/>
+      <w:lvlJc w:val="left"/>
+      <w:pPr>
+        <w:ind w:left="720" w:hanging="360"/>
+      </w:pPr>
+      <w:rPr>
+        <w:rFonts w:hint="default"/>
+      </w:rPr>
+    </w:lvl>
+    <w:lvl w:ilvl="1" w:tplc="04090019" w:tentative="1">
+      <w:start w:val="1"/>
+      <w:numFmt w:val="lowerLetter"/>
+      <w:lvlText w:val="%2."/>
+      <w:lvlJc w:val="left"/>
+      <w:pPr>
+        <w:ind w:left="1440" w:hanging="360"/>
+      </w:pPr>
+    </w:lvl>
+    <w:lvl w:ilvl="2" w:tplc="0409001B" w:tentative="1">
+      <w:start w:val="1"/>
+      <w:numFmt w:val="lowerRoman"/>
+      <w:lvlText w:val="%3."/>
+      <w:lvlJc w:val="right"/>
+      <w:pPr>
+        <w:ind w:left="2160" w:hanging="180"/>
+      </w:pPr>
+    </w:lvl>
+    <w:lvl w:ilvl="3" w:tplc="0409000F" w:tentative="1">
+      <w:start w:val="1"/>
+      <w:numFmt w:val="decimal"/>
+      <w:lvlText w:val="%4."/>
+      <w:lvlJc w:val="left"/>
+      <w:pPr>
+        <w:ind w:left="2880" w:hanging="360"/>
+      </w:pPr>
+    </w:lvl>
+    <w:lvl w:ilvl="4" w:tplc="04090019" w:tentative="1">
+      <w:start w:val="1"/>
+      <w:numFmt w:val="lowerLetter"/>
+      <w:lvlText w:val="%5."/>
+      <w:lvlJc w:val="left"/>
+      <w:pPr>
+        <w:ind w:left="3600" w:hanging="360"/>
+      </w:pPr>
+    </w:lvl>
+    <w:lvl w:ilvl="5" w:tplc="0409001B" w:tentative="1">
+      <w:start w:val="1"/>
+      <w:numFmt w:val="lowerRoman"/>
+      <w:lvlText w:val="%6."/>
+      <w:lvlJc w:val="right"/>
+      <w:pPr>
+        <w:ind w:left="4320" w:hanging="180"/>
+      </w:pPr>
+    </w:lvl>
+    <w:lvl w:ilvl="6" w:tplc="0409000F" w:tentative="1">
+      <w:start w:val="1"/>
+      <w:numFmt w:val="decimal"/>
+      <w:lvlText w:val="%7."/>
+      <w:lvlJc w:val="left"/>
+      <w:pPr>
+        <w:ind w:left="5040" w:hanging="360"/>
+      </w:pPr>
+    </w:lvl>
+    <w:lvl w:ilvl="7" w:tplc="04090019" w:tentative="1">
+      <w:start w:val="1"/>
+      <w:numFmt w:val="lowerLetter"/>
+      <w:lvlText w:val="%8."/>
+      <w:lvlJc w:val="left"/>
+      <w:pPr>
+        <w:ind w:left="5760" w:hanging="360"/>
+      </w:pPr>
+    </w:lvl>
+    <w:lvl w:ilvl="8" w:tplc="0409001B" w:tentative="1">
+      <w:start w:val="1"/>
+      <w:numFmt w:val="lowerRoman"/>
+      <w:lvlText w:val="%9."/>
+      <w:lvlJc w:val="right"/>
+      <w:pPr>
+        <w:ind w:left="6480" w:hanging="180"/>
+      </w:pPr>
+    </w:lvl>
+  </w:abstractNum>
+  <w:abstractNum w:abstractNumId="1" w15:restartNumberingAfterBreak="0">
     <w:nsid w:val="033400AB"/>
     <w:multiLevelType w:val="hybridMultilevel"/>
     <w:tmpl w:val="4EAEC742"/>
@@ -1483,7 +2956,7 @@
       </w:pPr>
     </w:lvl>
   </w:abstractNum>
-  <w:abstractNum w:abstractNumId="1" w15:restartNumberingAfterBreak="0">
+  <w:abstractNum w:abstractNumId="2" w15:restartNumberingAfterBreak="0">
     <w:nsid w:val="07CD6A90"/>
     <w:multiLevelType w:val="hybridMultilevel"/>
     <w:tmpl w:val="F2B24B8E"/>
@@ -1572,7 +3045,96 @@
       </w:pPr>
     </w:lvl>
   </w:abstractNum>
-  <w:abstractNum w:abstractNumId="2" w15:restartNumberingAfterBreak="0">
+  <w:abstractNum w:abstractNumId="3" w15:restartNumberingAfterBreak="0">
+    <w:nsid w:val="0DBF7E17"/>
+    <w:multiLevelType w:val="hybridMultilevel"/>
+    <w:tmpl w:val="3C0AADFE"/>
+    <w:lvl w:ilvl="0" w:tplc="EA685DD6">
+      <w:start w:val="1"/>
+      <w:numFmt w:val="decimal"/>
+      <w:lvlText w:val="%1."/>
+      <w:lvlJc w:val="left"/>
+      <w:pPr>
+        <w:ind w:left="720" w:hanging="720"/>
+      </w:pPr>
+      <w:rPr>
+        <w:rFonts w:hint="default"/>
+      </w:rPr>
+    </w:lvl>
+    <w:lvl w:ilvl="1" w:tplc="04090019" w:tentative="1">
+      <w:start w:val="1"/>
+      <w:numFmt w:val="lowerLetter"/>
+      <w:lvlText w:val="%2."/>
+      <w:lvlJc w:val="left"/>
+      <w:pPr>
+        <w:ind w:left="1080" w:hanging="360"/>
+      </w:pPr>
+    </w:lvl>
+    <w:lvl w:ilvl="2" w:tplc="0409001B" w:tentative="1">
+      <w:start w:val="1"/>
+      <w:numFmt w:val="lowerRoman"/>
+      <w:lvlText w:val="%3."/>
+      <w:lvlJc w:val="right"/>
+      <w:pPr>
+        <w:ind w:left="1800" w:hanging="180"/>
+      </w:pPr>
+    </w:lvl>
+    <w:lvl w:ilvl="3" w:tplc="0409000F" w:tentative="1">
+      <w:start w:val="1"/>
+      <w:numFmt w:val="decimal"/>
+      <w:lvlText w:val="%4."/>
+      <w:lvlJc w:val="left"/>
+      <w:pPr>
+        <w:ind w:left="2520" w:hanging="360"/>
+      </w:pPr>
+    </w:lvl>
+    <w:lvl w:ilvl="4" w:tplc="04090019" w:tentative="1">
+      <w:start w:val="1"/>
+      <w:numFmt w:val="lowerLetter"/>
+      <w:lvlText w:val="%5."/>
+      <w:lvlJc w:val="left"/>
+      <w:pPr>
+        <w:ind w:left="3240" w:hanging="360"/>
+      </w:pPr>
+    </w:lvl>
+    <w:lvl w:ilvl="5" w:tplc="0409001B" w:tentative="1">
+      <w:start w:val="1"/>
+      <w:numFmt w:val="lowerRoman"/>
+      <w:lvlText w:val="%6."/>
+      <w:lvlJc w:val="right"/>
+      <w:pPr>
+        <w:ind w:left="3960" w:hanging="180"/>
+      </w:pPr>
+    </w:lvl>
+    <w:lvl w:ilvl="6" w:tplc="0409000F" w:tentative="1">
+      <w:start w:val="1"/>
+      <w:numFmt w:val="decimal"/>
+      <w:lvlText w:val="%7."/>
+      <w:lvlJc w:val="left"/>
+      <w:pPr>
+        <w:ind w:left="4680" w:hanging="360"/>
+      </w:pPr>
+    </w:lvl>
+    <w:lvl w:ilvl="7" w:tplc="04090019" w:tentative="1">
+      <w:start w:val="1"/>
+      <w:numFmt w:val="lowerLetter"/>
+      <w:lvlText w:val="%8."/>
+      <w:lvlJc w:val="left"/>
+      <w:pPr>
+        <w:ind w:left="5400" w:hanging="360"/>
+      </w:pPr>
+    </w:lvl>
+    <w:lvl w:ilvl="8" w:tplc="0409001B" w:tentative="1">
+      <w:start w:val="1"/>
+      <w:numFmt w:val="lowerRoman"/>
+      <w:lvlText w:val="%9."/>
+      <w:lvlJc w:val="right"/>
+      <w:pPr>
+        <w:ind w:left="6120" w:hanging="180"/>
+      </w:pPr>
+    </w:lvl>
+  </w:abstractNum>
+  <w:abstractNum w:abstractNumId="4" w15:restartNumberingAfterBreak="0">
     <w:nsid w:val="0F125AC2"/>
     <w:multiLevelType w:val="hybridMultilevel"/>
     <w:tmpl w:val="85FA44E4"/>
@@ -1661,7 +3223,7 @@
       </w:pPr>
     </w:lvl>
   </w:abstractNum>
-  <w:abstractNum w:abstractNumId="3" w15:restartNumberingAfterBreak="0">
+  <w:abstractNum w:abstractNumId="5" w15:restartNumberingAfterBreak="0">
     <w:nsid w:val="11BF0286"/>
     <w:multiLevelType w:val="hybridMultilevel"/>
     <w:tmpl w:val="CE844A0E"/>
@@ -1750,7 +3312,96 @@
       </w:pPr>
     </w:lvl>
   </w:abstractNum>
-  <w:abstractNum w:abstractNumId="4" w15:restartNumberingAfterBreak="0">
+  <w:abstractNum w:abstractNumId="6" w15:restartNumberingAfterBreak="0">
+    <w:nsid w:val="12E0612B"/>
+    <w:multiLevelType w:val="hybridMultilevel"/>
+    <w:tmpl w:val="098C961A"/>
+    <w:lvl w:ilvl="0" w:tplc="0409000F">
+      <w:start w:val="1"/>
+      <w:numFmt w:val="decimal"/>
+      <w:lvlText w:val="%1."/>
+      <w:lvlJc w:val="left"/>
+      <w:pPr>
+        <w:ind w:left="360" w:hanging="360"/>
+      </w:pPr>
+      <w:rPr>
+        <w:rFonts w:hint="default"/>
+      </w:rPr>
+    </w:lvl>
+    <w:lvl w:ilvl="1" w:tplc="04090019" w:tentative="1">
+      <w:start w:val="1"/>
+      <w:numFmt w:val="lowerLetter"/>
+      <w:lvlText w:val="%2."/>
+      <w:lvlJc w:val="left"/>
+      <w:pPr>
+        <w:ind w:left="1080" w:hanging="360"/>
+      </w:pPr>
+    </w:lvl>
+    <w:lvl w:ilvl="2" w:tplc="0409001B" w:tentative="1">
+      <w:start w:val="1"/>
+      <w:numFmt w:val="lowerRoman"/>
+      <w:lvlText w:val="%3."/>
+      <w:lvlJc w:val="right"/>
+      <w:pPr>
+        <w:ind w:left="1800" w:hanging="180"/>
+      </w:pPr>
+    </w:lvl>
+    <w:lvl w:ilvl="3" w:tplc="0409000F" w:tentative="1">
+      <w:start w:val="1"/>
+      <w:numFmt w:val="decimal"/>
+      <w:lvlText w:val="%4."/>
+      <w:lvlJc w:val="left"/>
+      <w:pPr>
+        <w:ind w:left="2520" w:hanging="360"/>
+      </w:pPr>
+    </w:lvl>
+    <w:lvl w:ilvl="4" w:tplc="04090019" w:tentative="1">
+      <w:start w:val="1"/>
+      <w:numFmt w:val="lowerLetter"/>
+      <w:lvlText w:val="%5."/>
+      <w:lvlJc w:val="left"/>
+      <w:pPr>
+        <w:ind w:left="3240" w:hanging="360"/>
+      </w:pPr>
+    </w:lvl>
+    <w:lvl w:ilvl="5" w:tplc="0409001B" w:tentative="1">
+      <w:start w:val="1"/>
+      <w:numFmt w:val="lowerRoman"/>
+      <w:lvlText w:val="%6."/>
+      <w:lvlJc w:val="right"/>
+      <w:pPr>
+        <w:ind w:left="3960" w:hanging="180"/>
+      </w:pPr>
+    </w:lvl>
+    <w:lvl w:ilvl="6" w:tplc="0409000F" w:tentative="1">
+      <w:start w:val="1"/>
+      <w:numFmt w:val="decimal"/>
+      <w:lvlText w:val="%7."/>
+      <w:lvlJc w:val="left"/>
+      <w:pPr>
+        <w:ind w:left="4680" w:hanging="360"/>
+      </w:pPr>
+    </w:lvl>
+    <w:lvl w:ilvl="7" w:tplc="04090019" w:tentative="1">
+      <w:start w:val="1"/>
+      <w:numFmt w:val="lowerLetter"/>
+      <w:lvlText w:val="%8."/>
+      <w:lvlJc w:val="left"/>
+      <w:pPr>
+        <w:ind w:left="5400" w:hanging="360"/>
+      </w:pPr>
+    </w:lvl>
+    <w:lvl w:ilvl="8" w:tplc="0409001B" w:tentative="1">
+      <w:start w:val="1"/>
+      <w:numFmt w:val="lowerRoman"/>
+      <w:lvlText w:val="%9."/>
+      <w:lvlJc w:val="right"/>
+      <w:pPr>
+        <w:ind w:left="6120" w:hanging="180"/>
+      </w:pPr>
+    </w:lvl>
+  </w:abstractNum>
+  <w:abstractNum w:abstractNumId="7" w15:restartNumberingAfterBreak="0">
     <w:nsid w:val="13A60974"/>
     <w:multiLevelType w:val="hybridMultilevel"/>
     <w:tmpl w:val="5D5E58FE"/>
@@ -1839,7 +3490,7 @@
       </w:pPr>
     </w:lvl>
   </w:abstractNum>
-  <w:abstractNum w:abstractNumId="5" w15:restartNumberingAfterBreak="0">
+  <w:abstractNum w:abstractNumId="8" w15:restartNumberingAfterBreak="0">
     <w:nsid w:val="14900CA2"/>
     <w:multiLevelType w:val="hybridMultilevel"/>
     <w:tmpl w:val="46A80E7C"/>
@@ -1928,7 +3579,7 @@
       </w:pPr>
     </w:lvl>
   </w:abstractNum>
-  <w:abstractNum w:abstractNumId="6" w15:restartNumberingAfterBreak="0">
+  <w:abstractNum w:abstractNumId="9" w15:restartNumberingAfterBreak="0">
     <w:nsid w:val="171657EC"/>
     <w:multiLevelType w:val="hybridMultilevel"/>
     <w:tmpl w:val="353227E8"/>
@@ -2017,7 +3668,7 @@
       </w:pPr>
     </w:lvl>
   </w:abstractNum>
-  <w:abstractNum w:abstractNumId="7" w15:restartNumberingAfterBreak="0">
+  <w:abstractNum w:abstractNumId="10" w15:restartNumberingAfterBreak="0">
     <w:nsid w:val="17886434"/>
     <w:multiLevelType w:val="hybridMultilevel"/>
     <w:tmpl w:val="EE2CCA62"/>
@@ -2106,7 +3757,7 @@
       </w:pPr>
     </w:lvl>
   </w:abstractNum>
-  <w:abstractNum w:abstractNumId="8" w15:restartNumberingAfterBreak="0">
+  <w:abstractNum w:abstractNumId="11" w15:restartNumberingAfterBreak="0">
     <w:nsid w:val="19A17B80"/>
     <w:multiLevelType w:val="hybridMultilevel"/>
     <w:tmpl w:val="A2E6BC1E"/>
@@ -2195,7 +3846,96 @@
       </w:pPr>
     </w:lvl>
   </w:abstractNum>
-  <w:abstractNum w:abstractNumId="9" w15:restartNumberingAfterBreak="0">
+  <w:abstractNum w:abstractNumId="12" w15:restartNumberingAfterBreak="0">
+    <w:nsid w:val="1B677B03"/>
+    <w:multiLevelType w:val="hybridMultilevel"/>
+    <w:tmpl w:val="E7DA1B06"/>
+    <w:lvl w:ilvl="0" w:tplc="EA685DD6">
+      <w:start w:val="1"/>
+      <w:numFmt w:val="decimal"/>
+      <w:lvlText w:val="%1."/>
+      <w:lvlJc w:val="left"/>
+      <w:pPr>
+        <w:ind w:left="720" w:hanging="720"/>
+      </w:pPr>
+      <w:rPr>
+        <w:rFonts w:hint="default"/>
+      </w:rPr>
+    </w:lvl>
+    <w:lvl w:ilvl="1" w:tplc="04090019">
+      <w:start w:val="1"/>
+      <w:numFmt w:val="lowerLetter"/>
+      <w:lvlText w:val="%2."/>
+      <w:lvlJc w:val="left"/>
+      <w:pPr>
+        <w:ind w:left="1440" w:hanging="360"/>
+      </w:pPr>
+    </w:lvl>
+    <w:lvl w:ilvl="2" w:tplc="0409001B" w:tentative="1">
+      <w:start w:val="1"/>
+      <w:numFmt w:val="lowerRoman"/>
+      <w:lvlText w:val="%3."/>
+      <w:lvlJc w:val="right"/>
+      <w:pPr>
+        <w:ind w:left="2160" w:hanging="180"/>
+      </w:pPr>
+    </w:lvl>
+    <w:lvl w:ilvl="3" w:tplc="0409000F" w:tentative="1">
+      <w:start w:val="1"/>
+      <w:numFmt w:val="decimal"/>
+      <w:lvlText w:val="%4."/>
+      <w:lvlJc w:val="left"/>
+      <w:pPr>
+        <w:ind w:left="2880" w:hanging="360"/>
+      </w:pPr>
+    </w:lvl>
+    <w:lvl w:ilvl="4" w:tplc="04090019" w:tentative="1">
+      <w:start w:val="1"/>
+      <w:numFmt w:val="lowerLetter"/>
+      <w:lvlText w:val="%5."/>
+      <w:lvlJc w:val="left"/>
+      <w:pPr>
+        <w:ind w:left="3600" w:hanging="360"/>
+      </w:pPr>
+    </w:lvl>
+    <w:lvl w:ilvl="5" w:tplc="0409001B" w:tentative="1">
+      <w:start w:val="1"/>
+      <w:numFmt w:val="lowerRoman"/>
+      <w:lvlText w:val="%6."/>
+      <w:lvlJc w:val="right"/>
+      <w:pPr>
+        <w:ind w:left="4320" w:hanging="180"/>
+      </w:pPr>
+    </w:lvl>
+    <w:lvl w:ilvl="6" w:tplc="0409000F" w:tentative="1">
+      <w:start w:val="1"/>
+      <w:numFmt w:val="decimal"/>
+      <w:lvlText w:val="%7."/>
+      <w:lvlJc w:val="left"/>
+      <w:pPr>
+        <w:ind w:left="5040" w:hanging="360"/>
+      </w:pPr>
+    </w:lvl>
+    <w:lvl w:ilvl="7" w:tplc="04090019" w:tentative="1">
+      <w:start w:val="1"/>
+      <w:numFmt w:val="lowerLetter"/>
+      <w:lvlText w:val="%8."/>
+      <w:lvlJc w:val="left"/>
+      <w:pPr>
+        <w:ind w:left="5760" w:hanging="360"/>
+      </w:pPr>
+    </w:lvl>
+    <w:lvl w:ilvl="8" w:tplc="0409001B" w:tentative="1">
+      <w:start w:val="1"/>
+      <w:numFmt w:val="lowerRoman"/>
+      <w:lvlText w:val="%9."/>
+      <w:lvlJc w:val="right"/>
+      <w:pPr>
+        <w:ind w:left="6480" w:hanging="180"/>
+      </w:pPr>
+    </w:lvl>
+  </w:abstractNum>
+  <w:abstractNum w:abstractNumId="13" w15:restartNumberingAfterBreak="0">
     <w:nsid w:val="201151CF"/>
     <w:multiLevelType w:val="hybridMultilevel"/>
     <w:tmpl w:val="182488AE"/>
@@ -2284,7 +4024,7 @@
       </w:pPr>
     </w:lvl>
   </w:abstractNum>
-  <w:abstractNum w:abstractNumId="10" w15:restartNumberingAfterBreak="0">
+  <w:abstractNum w:abstractNumId="14" w15:restartNumberingAfterBreak="0">
     <w:nsid w:val="21127310"/>
     <w:multiLevelType w:val="hybridMultilevel"/>
     <w:tmpl w:val="5E50AF00"/>
@@ -2373,7 +4113,7 @@
       </w:pPr>
     </w:lvl>
   </w:abstractNum>
-  <w:abstractNum w:abstractNumId="11" w15:restartNumberingAfterBreak="0">
+  <w:abstractNum w:abstractNumId="15" w15:restartNumberingAfterBreak="0">
     <w:nsid w:val="211D1D29"/>
     <w:multiLevelType w:val="hybridMultilevel"/>
     <w:tmpl w:val="493E4DCA"/>
@@ -2462,7 +4202,7 @@
       </w:pPr>
     </w:lvl>
   </w:abstractNum>
-  <w:abstractNum w:abstractNumId="12" w15:restartNumberingAfterBreak="0">
+  <w:abstractNum w:abstractNumId="16" w15:restartNumberingAfterBreak="0">
     <w:nsid w:val="23D84588"/>
     <w:multiLevelType w:val="hybridMultilevel"/>
     <w:tmpl w:val="90FCB528"/>
@@ -2551,7 +4291,7 @@
       </w:pPr>
     </w:lvl>
   </w:abstractNum>
-  <w:abstractNum w:abstractNumId="13" w15:restartNumberingAfterBreak="0">
+  <w:abstractNum w:abstractNumId="17" w15:restartNumberingAfterBreak="0">
     <w:nsid w:val="25DA5DF9"/>
     <w:multiLevelType w:val="hybridMultilevel"/>
     <w:tmpl w:val="01B6FAC0"/>
@@ -2640,7 +4380,7 @@
       </w:pPr>
     </w:lvl>
   </w:abstractNum>
-  <w:abstractNum w:abstractNumId="14" w15:restartNumberingAfterBreak="0">
+  <w:abstractNum w:abstractNumId="18" w15:restartNumberingAfterBreak="0">
     <w:nsid w:val="2B8D0CE6"/>
     <w:multiLevelType w:val="hybridMultilevel"/>
     <w:tmpl w:val="FB5A3072"/>
@@ -2729,7 +4469,7 @@
       </w:pPr>
     </w:lvl>
   </w:abstractNum>
-  <w:abstractNum w:abstractNumId="15" w15:restartNumberingAfterBreak="0">
+  <w:abstractNum w:abstractNumId="19" w15:restartNumberingAfterBreak="0">
     <w:nsid w:val="308B7B9D"/>
     <w:multiLevelType w:val="hybridMultilevel"/>
     <w:tmpl w:val="36FE1FB6"/>
@@ -2818,7 +4558,7 @@
       </w:pPr>
     </w:lvl>
   </w:abstractNum>
-  <w:abstractNum w:abstractNumId="16" w15:restartNumberingAfterBreak="0">
+  <w:abstractNum w:abstractNumId="20" w15:restartNumberingAfterBreak="0">
     <w:nsid w:val="30AC790F"/>
     <w:multiLevelType w:val="hybridMultilevel"/>
     <w:tmpl w:val="2A46281C"/>
@@ -2907,7 +4647,7 @@
       </w:pPr>
     </w:lvl>
   </w:abstractNum>
-  <w:abstractNum w:abstractNumId="17" w15:restartNumberingAfterBreak="0">
+  <w:abstractNum w:abstractNumId="21" w15:restartNumberingAfterBreak="0">
     <w:nsid w:val="319A113D"/>
     <w:multiLevelType w:val="hybridMultilevel"/>
     <w:tmpl w:val="1D26A62C"/>
@@ -2996,7 +4736,7 @@
       </w:pPr>
     </w:lvl>
   </w:abstractNum>
-  <w:abstractNum w:abstractNumId="18" w15:restartNumberingAfterBreak="0">
+  <w:abstractNum w:abstractNumId="22" w15:restartNumberingAfterBreak="0">
     <w:nsid w:val="32B2060C"/>
     <w:multiLevelType w:val="hybridMultilevel"/>
     <w:tmpl w:val="5ADAF418"/>
@@ -3085,7 +4825,7 @@
       </w:pPr>
     </w:lvl>
   </w:abstractNum>
-  <w:abstractNum w:abstractNumId="19" w15:restartNumberingAfterBreak="0">
+  <w:abstractNum w:abstractNumId="23" w15:restartNumberingAfterBreak="0">
     <w:nsid w:val="3333632E"/>
     <w:multiLevelType w:val="hybridMultilevel"/>
     <w:tmpl w:val="D6F4DA36"/>
@@ -3174,7 +4914,7 @@
       </w:pPr>
     </w:lvl>
   </w:abstractNum>
-  <w:abstractNum w:abstractNumId="20" w15:restartNumberingAfterBreak="0">
+  <w:abstractNum w:abstractNumId="24" w15:restartNumberingAfterBreak="0">
     <w:nsid w:val="37AA283F"/>
     <w:multiLevelType w:val="hybridMultilevel"/>
     <w:tmpl w:val="9E5006EE"/>
@@ -3263,7 +5003,7 @@
       </w:pPr>
     </w:lvl>
   </w:abstractNum>
-  <w:abstractNum w:abstractNumId="21" w15:restartNumberingAfterBreak="0">
+  <w:abstractNum w:abstractNumId="25" w15:restartNumberingAfterBreak="0">
     <w:nsid w:val="38696644"/>
     <w:multiLevelType w:val="hybridMultilevel"/>
     <w:tmpl w:val="8E3AECCA"/>
@@ -3352,7 +5092,7 @@
       </w:pPr>
     </w:lvl>
   </w:abstractNum>
-  <w:abstractNum w:abstractNumId="22" w15:restartNumberingAfterBreak="0">
+  <w:abstractNum w:abstractNumId="26" w15:restartNumberingAfterBreak="0">
     <w:nsid w:val="3A2D1680"/>
     <w:multiLevelType w:val="hybridMultilevel"/>
     <w:tmpl w:val="9FC6F3E0"/>
@@ -3441,7 +5181,7 @@
       </w:pPr>
     </w:lvl>
   </w:abstractNum>
-  <w:abstractNum w:abstractNumId="23" w15:restartNumberingAfterBreak="0">
+  <w:abstractNum w:abstractNumId="27" w15:restartNumberingAfterBreak="0">
     <w:nsid w:val="3D843B30"/>
     <w:multiLevelType w:val="hybridMultilevel"/>
     <w:tmpl w:val="F5126F34"/>
@@ -3530,7 +5270,7 @@
       </w:pPr>
     </w:lvl>
   </w:abstractNum>
-  <w:abstractNum w:abstractNumId="24" w15:restartNumberingAfterBreak="0">
+  <w:abstractNum w:abstractNumId="28" w15:restartNumberingAfterBreak="0">
     <w:nsid w:val="3DDC5BF4"/>
     <w:multiLevelType w:val="hybridMultilevel"/>
     <w:tmpl w:val="D68E966C"/>
@@ -3619,7 +5359,7 @@
       </w:pPr>
     </w:lvl>
   </w:abstractNum>
-  <w:abstractNum w:abstractNumId="25" w15:restartNumberingAfterBreak="0">
+  <w:abstractNum w:abstractNumId="29" w15:restartNumberingAfterBreak="0">
     <w:nsid w:val="3DFC1CC9"/>
     <w:multiLevelType w:val="hybridMultilevel"/>
     <w:tmpl w:val="4B0A4C1A"/>
@@ -3708,7 +5448,7 @@
       </w:pPr>
     </w:lvl>
   </w:abstractNum>
-  <w:abstractNum w:abstractNumId="26" w15:restartNumberingAfterBreak="0">
+  <w:abstractNum w:abstractNumId="30" w15:restartNumberingAfterBreak="0">
     <w:nsid w:val="3E6C01DF"/>
     <w:multiLevelType w:val="multilevel"/>
     <w:tmpl w:val="1B46A5CE"/>
@@ -3821,7 +5561,7 @@
       </w:rPr>
     </w:lvl>
   </w:abstractNum>
-  <w:abstractNum w:abstractNumId="27" w15:restartNumberingAfterBreak="0">
+  <w:abstractNum w:abstractNumId="31" w15:restartNumberingAfterBreak="0">
     <w:nsid w:val="3F2D695C"/>
     <w:multiLevelType w:val="hybridMultilevel"/>
     <w:tmpl w:val="D904FB6C"/>
@@ -3910,7 +5650,7 @@
       </w:pPr>
     </w:lvl>
   </w:abstractNum>
-  <w:abstractNum w:abstractNumId="28" w15:restartNumberingAfterBreak="0">
+  <w:abstractNum w:abstractNumId="32" w15:restartNumberingAfterBreak="0">
     <w:nsid w:val="429E7AA0"/>
     <w:multiLevelType w:val="hybridMultilevel"/>
     <w:tmpl w:val="15B4EA60"/>
@@ -3999,7 +5739,7 @@
       </w:pPr>
     </w:lvl>
   </w:abstractNum>
-  <w:abstractNum w:abstractNumId="29" w15:restartNumberingAfterBreak="0">
+  <w:abstractNum w:abstractNumId="33" w15:restartNumberingAfterBreak="0">
     <w:nsid w:val="441F24AF"/>
     <w:multiLevelType w:val="hybridMultilevel"/>
     <w:tmpl w:val="0D1A227A"/>
@@ -4088,7 +5828,7 @@
       </w:pPr>
     </w:lvl>
   </w:abstractNum>
-  <w:abstractNum w:abstractNumId="30" w15:restartNumberingAfterBreak="0">
+  <w:abstractNum w:abstractNumId="34" w15:restartNumberingAfterBreak="0">
     <w:nsid w:val="485523F9"/>
     <w:multiLevelType w:val="hybridMultilevel"/>
     <w:tmpl w:val="60BC7ADE"/>
@@ -4177,7 +5917,7 @@
       </w:pPr>
     </w:lvl>
   </w:abstractNum>
-  <w:abstractNum w:abstractNumId="31" w15:restartNumberingAfterBreak="0">
+  <w:abstractNum w:abstractNumId="35" w15:restartNumberingAfterBreak="0">
     <w:nsid w:val="486D3880"/>
     <w:multiLevelType w:val="hybridMultilevel"/>
     <w:tmpl w:val="EED4CCFA"/>
@@ -4266,7 +6006,7 @@
       </w:pPr>
     </w:lvl>
   </w:abstractNum>
-  <w:abstractNum w:abstractNumId="32" w15:restartNumberingAfterBreak="0">
+  <w:abstractNum w:abstractNumId="36" w15:restartNumberingAfterBreak="0">
     <w:nsid w:val="4A2354EA"/>
     <w:multiLevelType w:val="hybridMultilevel"/>
     <w:tmpl w:val="35E05C60"/>
@@ -4355,7 +6095,7 @@
       </w:pPr>
     </w:lvl>
   </w:abstractNum>
-  <w:abstractNum w:abstractNumId="33" w15:restartNumberingAfterBreak="0">
+  <w:abstractNum w:abstractNumId="37" w15:restartNumberingAfterBreak="0">
     <w:nsid w:val="4D19056F"/>
     <w:multiLevelType w:val="hybridMultilevel"/>
     <w:tmpl w:val="6A06F09C"/>
@@ -4444,7 +6184,7 @@
       </w:pPr>
     </w:lvl>
   </w:abstractNum>
-  <w:abstractNum w:abstractNumId="34" w15:restartNumberingAfterBreak="0">
+  <w:abstractNum w:abstractNumId="38" w15:restartNumberingAfterBreak="0">
     <w:nsid w:val="4F2F759C"/>
     <w:multiLevelType w:val="hybridMultilevel"/>
     <w:tmpl w:val="79CE3338"/>
@@ -4535,7 +6275,7 @@
       </w:pPr>
     </w:lvl>
   </w:abstractNum>
-  <w:abstractNum w:abstractNumId="35" w15:restartNumberingAfterBreak="0">
+  <w:abstractNum w:abstractNumId="39" w15:restartNumberingAfterBreak="0">
     <w:nsid w:val="4F8E432E"/>
     <w:multiLevelType w:val="hybridMultilevel"/>
     <w:tmpl w:val="7806E930"/>
@@ -4624,7 +6364,7 @@
       </w:pPr>
     </w:lvl>
   </w:abstractNum>
-  <w:abstractNum w:abstractNumId="36" w15:restartNumberingAfterBreak="0">
+  <w:abstractNum w:abstractNumId="40" w15:restartNumberingAfterBreak="0">
     <w:nsid w:val="50366707"/>
     <w:multiLevelType w:val="hybridMultilevel"/>
     <w:tmpl w:val="7B42F5F6"/>
@@ -4713,7 +6453,7 @@
       </w:pPr>
     </w:lvl>
   </w:abstractNum>
-  <w:abstractNum w:abstractNumId="37" w15:restartNumberingAfterBreak="0">
+  <w:abstractNum w:abstractNumId="41" w15:restartNumberingAfterBreak="0">
     <w:nsid w:val="5286233A"/>
     <w:multiLevelType w:val="hybridMultilevel"/>
     <w:tmpl w:val="CEFE73DE"/>
@@ -4802,7 +6542,7 @@
       </w:pPr>
     </w:lvl>
   </w:abstractNum>
-  <w:abstractNum w:abstractNumId="38" w15:restartNumberingAfterBreak="0">
+  <w:abstractNum w:abstractNumId="42" w15:restartNumberingAfterBreak="0">
     <w:nsid w:val="53006CAC"/>
     <w:multiLevelType w:val="hybridMultilevel"/>
     <w:tmpl w:val="122EE080"/>
@@ -4891,7 +6631,96 @@
       </w:pPr>
     </w:lvl>
   </w:abstractNum>
-  <w:abstractNum w:abstractNumId="39" w15:restartNumberingAfterBreak="0">
+  <w:abstractNum w:abstractNumId="43" w15:restartNumberingAfterBreak="0">
+    <w:nsid w:val="530B1E40"/>
+    <w:multiLevelType w:val="hybridMultilevel"/>
+    <w:tmpl w:val="DDDA83D2"/>
+    <w:lvl w:ilvl="0" w:tplc="04090015">
+      <w:start w:val="1"/>
+      <w:numFmt w:val="upperLetter"/>
+      <w:lvlText w:val="%1."/>
+      <w:lvlJc w:val="left"/>
+      <w:pPr>
+        <w:ind w:left="360" w:hanging="360"/>
+      </w:pPr>
+      <w:rPr>
+        <w:rFonts w:hint="default"/>
+      </w:rPr>
+    </w:lvl>
+    <w:lvl w:ilvl="1" w:tplc="04090019" w:tentative="1">
+      <w:start w:val="1"/>
+      <w:numFmt w:val="lowerLetter"/>
+      <w:lvlText w:val="%2."/>
+      <w:lvlJc w:val="left"/>
+      <w:pPr>
+        <w:ind w:left="1080" w:hanging="360"/>
+      </w:pPr>
+    </w:lvl>
+    <w:lvl w:ilvl="2" w:tplc="0409001B" w:tentative="1">
+      <w:start w:val="1"/>
+      <w:numFmt w:val="lowerRoman"/>
+      <w:lvlText w:val="%3."/>
+      <w:lvlJc w:val="right"/>
+      <w:pPr>
+        <w:ind w:left="1800" w:hanging="180"/>
+      </w:pPr>
+    </w:lvl>
+    <w:lvl w:ilvl="3" w:tplc="0409000F" w:tentative="1">
+      <w:start w:val="1"/>
+      <w:numFmt w:val="decimal"/>
+      <w:lvlText w:val="%4."/>
+      <w:lvlJc w:val="left"/>
+      <w:pPr>
+        <w:ind w:left="2520" w:hanging="360"/>
+      </w:pPr>
+    </w:lvl>
+    <w:lvl w:ilvl="4" w:tplc="04090019" w:tentative="1">
+      <w:start w:val="1"/>
+      <w:numFmt w:val="lowerLetter"/>
+      <w:lvlText w:val="%5."/>
+      <w:lvlJc w:val="left"/>
+      <w:pPr>
+        <w:ind w:left="3240" w:hanging="360"/>
+      </w:pPr>
+    </w:lvl>
+    <w:lvl w:ilvl="5" w:tplc="0409001B" w:tentative="1">
+      <w:start w:val="1"/>
+      <w:numFmt w:val="lowerRoman"/>
+      <w:lvlText w:val="%6."/>
+      <w:lvlJc w:val="right"/>
+      <w:pPr>
+        <w:ind w:left="3960" w:hanging="180"/>
+      </w:pPr>
+    </w:lvl>
+    <w:lvl w:ilvl="6" w:tplc="0409000F" w:tentative="1">
+      <w:start w:val="1"/>
+      <w:numFmt w:val="decimal"/>
+      <w:lvlText w:val="%7."/>
+      <w:lvlJc w:val="left"/>
+      <w:pPr>
+        <w:ind w:left="4680" w:hanging="360"/>
+      </w:pPr>
+    </w:lvl>
+    <w:lvl w:ilvl="7" w:tplc="04090019" w:tentative="1">
+      <w:start w:val="1"/>
+      <w:numFmt w:val="lowerLetter"/>
+      <w:lvlText w:val="%8."/>
+      <w:lvlJc w:val="left"/>
+      <w:pPr>
+        <w:ind w:left="5400" w:hanging="360"/>
+      </w:pPr>
+    </w:lvl>
+    <w:lvl w:ilvl="8" w:tplc="0409001B" w:tentative="1">
+      <w:start w:val="1"/>
+      <w:numFmt w:val="lowerRoman"/>
+      <w:lvlText w:val="%9."/>
+      <w:lvlJc w:val="right"/>
+      <w:pPr>
+        <w:ind w:left="6120" w:hanging="180"/>
+      </w:pPr>
+    </w:lvl>
+  </w:abstractNum>
+  <w:abstractNum w:abstractNumId="44" w15:restartNumberingAfterBreak="0">
     <w:nsid w:val="53F21FEE"/>
     <w:multiLevelType w:val="hybridMultilevel"/>
     <w:tmpl w:val="F1AE4B00"/>
@@ -4980,7 +6809,7 @@
       </w:pPr>
     </w:lvl>
   </w:abstractNum>
-  <w:abstractNum w:abstractNumId="40" w15:restartNumberingAfterBreak="0">
+  <w:abstractNum w:abstractNumId="45" w15:restartNumberingAfterBreak="0">
     <w:nsid w:val="53FD5087"/>
     <w:multiLevelType w:val="hybridMultilevel"/>
     <w:tmpl w:val="D5887EEA"/>
@@ -5069,7 +6898,7 @@
       </w:pPr>
     </w:lvl>
   </w:abstractNum>
-  <w:abstractNum w:abstractNumId="41" w15:restartNumberingAfterBreak="0">
+  <w:abstractNum w:abstractNumId="46" w15:restartNumberingAfterBreak="0">
     <w:nsid w:val="551431DD"/>
     <w:multiLevelType w:val="hybridMultilevel"/>
     <w:tmpl w:val="68B6A684"/>
@@ -5158,7 +6987,7 @@
       </w:pPr>
     </w:lvl>
   </w:abstractNum>
-  <w:abstractNum w:abstractNumId="42" w15:restartNumberingAfterBreak="0">
+  <w:abstractNum w:abstractNumId="47" w15:restartNumberingAfterBreak="0">
     <w:nsid w:val="57923B88"/>
     <w:multiLevelType w:val="hybridMultilevel"/>
     <w:tmpl w:val="37507D08"/>
@@ -5247,7 +7076,7 @@
       </w:pPr>
     </w:lvl>
   </w:abstractNum>
-  <w:abstractNum w:abstractNumId="43" w15:restartNumberingAfterBreak="0">
+  <w:abstractNum w:abstractNumId="48" w15:restartNumberingAfterBreak="0">
     <w:nsid w:val="5A774C2C"/>
     <w:multiLevelType w:val="hybridMultilevel"/>
     <w:tmpl w:val="72C6B632"/>
@@ -5336,7 +7165,7 @@
       </w:pPr>
     </w:lvl>
   </w:abstractNum>
-  <w:abstractNum w:abstractNumId="44" w15:restartNumberingAfterBreak="0">
+  <w:abstractNum w:abstractNumId="49" w15:restartNumberingAfterBreak="0">
     <w:nsid w:val="5E82652C"/>
     <w:multiLevelType w:val="hybridMultilevel"/>
     <w:tmpl w:val="AFCE19B0"/>
@@ -5425,7 +7254,7 @@
       </w:pPr>
     </w:lvl>
   </w:abstractNum>
-  <w:abstractNum w:abstractNumId="45" w15:restartNumberingAfterBreak="0">
+  <w:abstractNum w:abstractNumId="50" w15:restartNumberingAfterBreak="0">
     <w:nsid w:val="5F0214FC"/>
     <w:multiLevelType w:val="hybridMultilevel"/>
     <w:tmpl w:val="9CDC146E"/>
@@ -5538,7 +7367,7 @@
       </w:rPr>
     </w:lvl>
   </w:abstractNum>
-  <w:abstractNum w:abstractNumId="46" w15:restartNumberingAfterBreak="0">
+  <w:abstractNum w:abstractNumId="51" w15:restartNumberingAfterBreak="0">
     <w:nsid w:val="5F4D672A"/>
     <w:multiLevelType w:val="hybridMultilevel"/>
     <w:tmpl w:val="35661118"/>
@@ -5627,7 +7456,7 @@
       </w:pPr>
     </w:lvl>
   </w:abstractNum>
-  <w:abstractNum w:abstractNumId="47" w15:restartNumberingAfterBreak="0">
+  <w:abstractNum w:abstractNumId="52" w15:restartNumberingAfterBreak="0">
     <w:nsid w:val="5FBE563A"/>
     <w:multiLevelType w:val="hybridMultilevel"/>
     <w:tmpl w:val="2D6296DC"/>
@@ -5716,7 +7545,7 @@
       </w:pPr>
     </w:lvl>
   </w:abstractNum>
-  <w:abstractNum w:abstractNumId="48" w15:restartNumberingAfterBreak="0">
+  <w:abstractNum w:abstractNumId="53" w15:restartNumberingAfterBreak="0">
     <w:nsid w:val="602D6BE6"/>
     <w:multiLevelType w:val="hybridMultilevel"/>
     <w:tmpl w:val="390257B2"/>
@@ -5805,7 +7634,7 @@
       </w:pPr>
     </w:lvl>
   </w:abstractNum>
-  <w:abstractNum w:abstractNumId="49" w15:restartNumberingAfterBreak="0">
+  <w:abstractNum w:abstractNumId="54" w15:restartNumberingAfterBreak="0">
     <w:nsid w:val="61500A44"/>
     <w:multiLevelType w:val="hybridMultilevel"/>
     <w:tmpl w:val="1DB4E982"/>
@@ -5894,7 +7723,7 @@
       </w:pPr>
     </w:lvl>
   </w:abstractNum>
-  <w:abstractNum w:abstractNumId="50" w15:restartNumberingAfterBreak="0">
+  <w:abstractNum w:abstractNumId="55" w15:restartNumberingAfterBreak="0">
     <w:nsid w:val="61611601"/>
     <w:multiLevelType w:val="hybridMultilevel"/>
     <w:tmpl w:val="A72A7508"/>
@@ -5983,7 +7812,7 @@
       </w:pPr>
     </w:lvl>
   </w:abstractNum>
-  <w:abstractNum w:abstractNumId="51" w15:restartNumberingAfterBreak="0">
+  <w:abstractNum w:abstractNumId="56" w15:restartNumberingAfterBreak="0">
     <w:nsid w:val="63FE48D9"/>
     <w:multiLevelType w:val="hybridMultilevel"/>
     <w:tmpl w:val="FF7A70FE"/>
@@ -6072,7 +7901,7 @@
       </w:pPr>
     </w:lvl>
   </w:abstractNum>
-  <w:abstractNum w:abstractNumId="52" w15:restartNumberingAfterBreak="0">
+  <w:abstractNum w:abstractNumId="57" w15:restartNumberingAfterBreak="0">
     <w:nsid w:val="64D34789"/>
     <w:multiLevelType w:val="hybridMultilevel"/>
     <w:tmpl w:val="16DC6484"/>
@@ -6161,7 +7990,7 @@
       </w:pPr>
     </w:lvl>
   </w:abstractNum>
-  <w:abstractNum w:abstractNumId="53" w15:restartNumberingAfterBreak="0">
+  <w:abstractNum w:abstractNumId="58" w15:restartNumberingAfterBreak="0">
     <w:nsid w:val="654D045C"/>
     <w:multiLevelType w:val="hybridMultilevel"/>
     <w:tmpl w:val="71320066"/>
@@ -6250,7 +8079,7 @@
       </w:pPr>
     </w:lvl>
   </w:abstractNum>
-  <w:abstractNum w:abstractNumId="54" w15:restartNumberingAfterBreak="0">
+  <w:abstractNum w:abstractNumId="59" w15:restartNumberingAfterBreak="0">
     <w:nsid w:val="6683723A"/>
     <w:multiLevelType w:val="hybridMultilevel"/>
     <w:tmpl w:val="3140BE7E"/>
@@ -6339,7 +8168,7 @@
       </w:pPr>
     </w:lvl>
   </w:abstractNum>
-  <w:abstractNum w:abstractNumId="55" w15:restartNumberingAfterBreak="0">
+  <w:abstractNum w:abstractNumId="60" w15:restartNumberingAfterBreak="0">
     <w:nsid w:val="674750CB"/>
     <w:multiLevelType w:val="hybridMultilevel"/>
     <w:tmpl w:val="029C65A4"/>
@@ -6428,7 +8257,7 @@
       </w:pPr>
     </w:lvl>
   </w:abstractNum>
-  <w:abstractNum w:abstractNumId="56" w15:restartNumberingAfterBreak="0">
+  <w:abstractNum w:abstractNumId="61" w15:restartNumberingAfterBreak="0">
     <w:nsid w:val="68BB2757"/>
     <w:multiLevelType w:val="hybridMultilevel"/>
     <w:tmpl w:val="179295B8"/>
@@ -6517,7 +8346,7 @@
       </w:pPr>
     </w:lvl>
   </w:abstractNum>
-  <w:abstractNum w:abstractNumId="57" w15:restartNumberingAfterBreak="0">
+  <w:abstractNum w:abstractNumId="62" w15:restartNumberingAfterBreak="0">
     <w:nsid w:val="69E3091A"/>
     <w:multiLevelType w:val="hybridMultilevel"/>
     <w:tmpl w:val="98405DDA"/>
@@ -6606,7 +8435,7 @@
       </w:pPr>
     </w:lvl>
   </w:abstractNum>
-  <w:abstractNum w:abstractNumId="58" w15:restartNumberingAfterBreak="0">
+  <w:abstractNum w:abstractNumId="63" w15:restartNumberingAfterBreak="0">
     <w:nsid w:val="6A2D1E8F"/>
     <w:multiLevelType w:val="hybridMultilevel"/>
     <w:tmpl w:val="2D5688A4"/>
@@ -6692,7 +8521,7 @@
       </w:pPr>
     </w:lvl>
   </w:abstractNum>
-  <w:abstractNum w:abstractNumId="59" w15:restartNumberingAfterBreak="0">
+  <w:abstractNum w:abstractNumId="64" w15:restartNumberingAfterBreak="0">
     <w:nsid w:val="6C610384"/>
     <w:multiLevelType w:val="hybridMultilevel"/>
     <w:tmpl w:val="779057EA"/>
@@ -6781,7 +8610,7 @@
       </w:pPr>
     </w:lvl>
   </w:abstractNum>
-  <w:abstractNum w:abstractNumId="60" w15:restartNumberingAfterBreak="0">
+  <w:abstractNum w:abstractNumId="65" w15:restartNumberingAfterBreak="0">
     <w:nsid w:val="6D7F7A32"/>
     <w:multiLevelType w:val="hybridMultilevel"/>
     <w:tmpl w:val="3DBCBCDA"/>
@@ -6870,7 +8699,7 @@
       </w:pPr>
     </w:lvl>
   </w:abstractNum>
-  <w:abstractNum w:abstractNumId="61" w15:restartNumberingAfterBreak="0">
+  <w:abstractNum w:abstractNumId="66" w15:restartNumberingAfterBreak="0">
     <w:nsid w:val="744132D7"/>
     <w:multiLevelType w:val="hybridMultilevel"/>
     <w:tmpl w:val="30AE0C86"/>
@@ -6959,7 +8788,7 @@
       </w:pPr>
     </w:lvl>
   </w:abstractNum>
-  <w:abstractNum w:abstractNumId="62" w15:restartNumberingAfterBreak="0">
+  <w:abstractNum w:abstractNumId="67" w15:restartNumberingAfterBreak="0">
     <w:nsid w:val="74EB3425"/>
     <w:multiLevelType w:val="hybridMultilevel"/>
     <w:tmpl w:val="F79002E4"/>
@@ -7048,7 +8877,7 @@
       </w:pPr>
     </w:lvl>
   </w:abstractNum>
-  <w:abstractNum w:abstractNumId="63" w15:restartNumberingAfterBreak="0">
+  <w:abstractNum w:abstractNumId="68" w15:restartNumberingAfterBreak="0">
     <w:nsid w:val="763F19FB"/>
     <w:multiLevelType w:val="hybridMultilevel"/>
     <w:tmpl w:val="25688C62"/>
@@ -7137,7 +8966,7 @@
       </w:pPr>
     </w:lvl>
   </w:abstractNum>
-  <w:abstractNum w:abstractNumId="64" w15:restartNumberingAfterBreak="0">
+  <w:abstractNum w:abstractNumId="69" w15:restartNumberingAfterBreak="0">
     <w:nsid w:val="76EA3856"/>
     <w:multiLevelType w:val="hybridMultilevel"/>
     <w:tmpl w:val="5958E18A"/>
@@ -7226,7 +9055,7 @@
       </w:pPr>
     </w:lvl>
   </w:abstractNum>
-  <w:abstractNum w:abstractNumId="65" w15:restartNumberingAfterBreak="0">
+  <w:abstractNum w:abstractNumId="70" w15:restartNumberingAfterBreak="0">
     <w:nsid w:val="774F5CFB"/>
     <w:multiLevelType w:val="hybridMultilevel"/>
     <w:tmpl w:val="9710B9EE"/>
@@ -7315,10 +9144,10 @@
       </w:pPr>
     </w:lvl>
   </w:abstractNum>
-  <w:abstractNum w:abstractNumId="66" w15:restartNumberingAfterBreak="0">
+  <w:abstractNum w:abstractNumId="71" w15:restartNumberingAfterBreak="0">
     <w:nsid w:val="788B390D"/>
     <w:multiLevelType w:val="hybridMultilevel"/>
-    <w:tmpl w:val="D33E92BA"/>
+    <w:tmpl w:val="51E4FBFE"/>
     <w:lvl w:ilvl="0" w:tplc="04090015">
       <w:start w:val="1"/>
       <w:numFmt w:val="upperLetter"/>
@@ -7404,7 +9233,7 @@
       </w:pPr>
     </w:lvl>
   </w:abstractNum>
-  <w:abstractNum w:abstractNumId="67" w15:restartNumberingAfterBreak="0">
+  <w:abstractNum w:abstractNumId="72" w15:restartNumberingAfterBreak="0">
     <w:nsid w:val="78B80DFA"/>
     <w:multiLevelType w:val="hybridMultilevel"/>
     <w:tmpl w:val="B8960BDE"/>
@@ -7493,7 +9322,7 @@
       </w:pPr>
     </w:lvl>
   </w:abstractNum>
-  <w:abstractNum w:abstractNumId="68" w15:restartNumberingAfterBreak="0">
+  <w:abstractNum w:abstractNumId="73" w15:restartNumberingAfterBreak="0">
     <w:nsid w:val="79C669D1"/>
     <w:multiLevelType w:val="hybridMultilevel"/>
     <w:tmpl w:val="E9F02986"/>
@@ -7582,7 +9411,7 @@
       </w:pPr>
     </w:lvl>
   </w:abstractNum>
-  <w:abstractNum w:abstractNumId="69" w15:restartNumberingAfterBreak="0">
+  <w:abstractNum w:abstractNumId="74" w15:restartNumberingAfterBreak="0">
     <w:nsid w:val="7B5D5FB3"/>
     <w:multiLevelType w:val="hybridMultilevel"/>
     <w:tmpl w:val="8AEE59EE"/>
@@ -7671,7 +9500,7 @@
       </w:pPr>
     </w:lvl>
   </w:abstractNum>
-  <w:abstractNum w:abstractNumId="70" w15:restartNumberingAfterBreak="0">
+  <w:abstractNum w:abstractNumId="75" w15:restartNumberingAfterBreak="0">
     <w:nsid w:val="7C093E54"/>
     <w:multiLevelType w:val="hybridMultilevel"/>
     <w:tmpl w:val="07E2E3AC"/>
@@ -7760,7 +9589,7 @@
       </w:pPr>
     </w:lvl>
   </w:abstractNum>
-  <w:abstractNum w:abstractNumId="71" w15:restartNumberingAfterBreak="0">
+  <w:abstractNum w:abstractNumId="76" w15:restartNumberingAfterBreak="0">
     <w:nsid w:val="7DBE32CF"/>
     <w:multiLevelType w:val="hybridMultilevel"/>
     <w:tmpl w:val="C92AF380"/>
@@ -7849,7 +9678,7 @@
       </w:pPr>
     </w:lvl>
   </w:abstractNum>
-  <w:abstractNum w:abstractNumId="72" w15:restartNumberingAfterBreak="0">
+  <w:abstractNum w:abstractNumId="77" w15:restartNumberingAfterBreak="0">
     <w:nsid w:val="7F540412"/>
     <w:multiLevelType w:val="hybridMultilevel"/>
     <w:tmpl w:val="E5C674FA"/>
@@ -7938,7 +9767,7 @@
       </w:pPr>
     </w:lvl>
   </w:abstractNum>
-  <w:abstractNum w:abstractNumId="73" w15:restartNumberingAfterBreak="0">
+  <w:abstractNum w:abstractNumId="78" w15:restartNumberingAfterBreak="0">
     <w:nsid w:val="7FC33F77"/>
     <w:multiLevelType w:val="hybridMultilevel"/>
     <w:tmpl w:val="EDA09E4C"/>
@@ -8028,226 +9857,241 @@
     </w:lvl>
   </w:abstractNum>
   <w:num w:numId="1" w16cid:durableId="851644996">
+    <w:abstractNumId w:val="30"/>
+  </w:num>
+  <w:num w:numId="2" w16cid:durableId="1093429897">
+    <w:abstractNumId w:val="24"/>
+  </w:num>
+  <w:num w:numId="3" w16cid:durableId="392241423">
+    <w:abstractNumId w:val="35"/>
+  </w:num>
+  <w:num w:numId="4" w16cid:durableId="2033145947">
+    <w:abstractNumId w:val="77"/>
+  </w:num>
+  <w:num w:numId="5" w16cid:durableId="202055902">
+    <w:abstractNumId w:val="1"/>
+  </w:num>
+  <w:num w:numId="6" w16cid:durableId="1370255834">
+    <w:abstractNumId w:val="57"/>
+  </w:num>
+  <w:num w:numId="7" w16cid:durableId="1398819235">
+    <w:abstractNumId w:val="22"/>
+  </w:num>
+  <w:num w:numId="8" w16cid:durableId="1640839801">
+    <w:abstractNumId w:val="75"/>
+  </w:num>
+  <w:num w:numId="9" w16cid:durableId="1914927308">
+    <w:abstractNumId w:val="2"/>
+  </w:num>
+  <w:num w:numId="10" w16cid:durableId="578298169">
+    <w:abstractNumId w:val="55"/>
+  </w:num>
+  <w:num w:numId="11" w16cid:durableId="1107581818">
+    <w:abstractNumId w:val="14"/>
+  </w:num>
+  <w:num w:numId="12" w16cid:durableId="2062249634">
+    <w:abstractNumId w:val="21"/>
+  </w:num>
+  <w:num w:numId="13" w16cid:durableId="819930803">
+    <w:abstractNumId w:val="76"/>
+  </w:num>
+  <w:num w:numId="14" w16cid:durableId="780105164">
+    <w:abstractNumId w:val="50"/>
+  </w:num>
+  <w:num w:numId="15" w16cid:durableId="1362583393">
+    <w:abstractNumId w:val="70"/>
+  </w:num>
+  <w:num w:numId="16" w16cid:durableId="38942300">
+    <w:abstractNumId w:val="51"/>
+  </w:num>
+  <w:num w:numId="17" w16cid:durableId="1915846612">
+    <w:abstractNumId w:val="4"/>
+  </w:num>
+  <w:num w:numId="18" w16cid:durableId="836112392">
+    <w:abstractNumId w:val="58"/>
+  </w:num>
+  <w:num w:numId="19" w16cid:durableId="554505431">
+    <w:abstractNumId w:val="39"/>
+  </w:num>
+  <w:num w:numId="20" w16cid:durableId="189227632">
+    <w:abstractNumId w:val="46"/>
+  </w:num>
+  <w:num w:numId="21" w16cid:durableId="638264107">
+    <w:abstractNumId w:val="45"/>
+  </w:num>
+  <w:num w:numId="22" w16cid:durableId="2101830352">
+    <w:abstractNumId w:val="32"/>
+  </w:num>
+  <w:num w:numId="23" w16cid:durableId="474765578">
+    <w:abstractNumId w:val="69"/>
+  </w:num>
+  <w:num w:numId="24" w16cid:durableId="602108312">
+    <w:abstractNumId w:val="19"/>
+  </w:num>
+  <w:num w:numId="25" w16cid:durableId="478034374">
+    <w:abstractNumId w:val="15"/>
+  </w:num>
+  <w:num w:numId="26" w16cid:durableId="854684359">
+    <w:abstractNumId w:val="42"/>
+  </w:num>
+  <w:num w:numId="27" w16cid:durableId="1537041159">
+    <w:abstractNumId w:val="74"/>
+  </w:num>
+  <w:num w:numId="28" w16cid:durableId="1132599058">
+    <w:abstractNumId w:val="64"/>
+  </w:num>
+  <w:num w:numId="29" w16cid:durableId="1646087260">
+    <w:abstractNumId w:val="37"/>
+  </w:num>
+  <w:num w:numId="30" w16cid:durableId="1468014164">
+    <w:abstractNumId w:val="34"/>
+  </w:num>
+  <w:num w:numId="31" w16cid:durableId="2134446030">
+    <w:abstractNumId w:val="17"/>
+  </w:num>
+  <w:num w:numId="32" w16cid:durableId="1284965829">
+    <w:abstractNumId w:val="66"/>
+  </w:num>
+  <w:num w:numId="33" w16cid:durableId="980384712">
+    <w:abstractNumId w:val="13"/>
+  </w:num>
+  <w:num w:numId="34" w16cid:durableId="255289783">
+    <w:abstractNumId w:val="63"/>
+  </w:num>
+  <w:num w:numId="35" w16cid:durableId="490217224">
+    <w:abstractNumId w:val="40"/>
+  </w:num>
+  <w:num w:numId="36" w16cid:durableId="736124967">
+    <w:abstractNumId w:val="38"/>
+  </w:num>
+  <w:num w:numId="37" w16cid:durableId="558788074">
+    <w:abstractNumId w:val="44"/>
+  </w:num>
+  <w:num w:numId="38" w16cid:durableId="45643900">
+    <w:abstractNumId w:val="18"/>
+  </w:num>
+  <w:num w:numId="39" w16cid:durableId="40524114">
+    <w:abstractNumId w:val="49"/>
+  </w:num>
+  <w:num w:numId="40" w16cid:durableId="1610233873">
+    <w:abstractNumId w:val="20"/>
+  </w:num>
+  <w:num w:numId="41" w16cid:durableId="986283934">
+    <w:abstractNumId w:val="59"/>
+  </w:num>
+  <w:num w:numId="42" w16cid:durableId="127089967">
+    <w:abstractNumId w:val="60"/>
+  </w:num>
+  <w:num w:numId="43" w16cid:durableId="810635652">
+    <w:abstractNumId w:val="56"/>
+  </w:num>
+  <w:num w:numId="44" w16cid:durableId="1757941673">
+    <w:abstractNumId w:val="28"/>
+  </w:num>
+  <w:num w:numId="45" w16cid:durableId="670302584">
+    <w:abstractNumId w:val="54"/>
+  </w:num>
+  <w:num w:numId="46" w16cid:durableId="1739282760">
+    <w:abstractNumId w:val="5"/>
+  </w:num>
+  <w:num w:numId="47" w16cid:durableId="1394082045">
+    <w:abstractNumId w:val="53"/>
+  </w:num>
+  <w:num w:numId="48" w16cid:durableId="1400978929">
+    <w:abstractNumId w:val="68"/>
+  </w:num>
+  <w:num w:numId="49" w16cid:durableId="1505438116">
+    <w:abstractNumId w:val="67"/>
+  </w:num>
+  <w:num w:numId="50" w16cid:durableId="869731075">
+    <w:abstractNumId w:val="36"/>
+  </w:num>
+  <w:num w:numId="51" w16cid:durableId="1004089269">
+    <w:abstractNumId w:val="23"/>
+  </w:num>
+  <w:num w:numId="52" w16cid:durableId="611519293">
+    <w:abstractNumId w:val="62"/>
+  </w:num>
+  <w:num w:numId="53" w16cid:durableId="1596405912">
     <w:abstractNumId w:val="26"/>
   </w:num>
-  <w:num w:numId="2" w16cid:durableId="1093429897">
-    <w:abstractNumId w:val="20"/>
+  <w:num w:numId="54" w16cid:durableId="955211961">
+    <w:abstractNumId w:val="72"/>
   </w:num>
-  <w:num w:numId="3" w16cid:durableId="392241423">
+  <w:num w:numId="55" w16cid:durableId="1005546770">
+    <w:abstractNumId w:val="65"/>
+  </w:num>
+  <w:num w:numId="56" w16cid:durableId="1809933425">
+    <w:abstractNumId w:val="9"/>
+  </w:num>
+  <w:num w:numId="57" w16cid:durableId="2103604267">
     <w:abstractNumId w:val="31"/>
   </w:num>
-  <w:num w:numId="4" w16cid:durableId="2033145947">
-    <w:abstractNumId w:val="72"/>
+  <w:num w:numId="58" w16cid:durableId="1243181299">
+    <w:abstractNumId w:val="78"/>
   </w:num>
-  <w:num w:numId="5" w16cid:durableId="202055902">
+  <w:num w:numId="59" w16cid:durableId="500394379">
+    <w:abstractNumId w:val="48"/>
+  </w:num>
+  <w:num w:numId="60" w16cid:durableId="989097540">
+    <w:abstractNumId w:val="33"/>
+  </w:num>
+  <w:num w:numId="61" w16cid:durableId="1953391608">
+    <w:abstractNumId w:val="11"/>
+  </w:num>
+  <w:num w:numId="62" w16cid:durableId="1579708039">
+    <w:abstractNumId w:val="73"/>
+  </w:num>
+  <w:num w:numId="63" w16cid:durableId="707410478">
+    <w:abstractNumId w:val="7"/>
+  </w:num>
+  <w:num w:numId="64" w16cid:durableId="1244533997">
+    <w:abstractNumId w:val="47"/>
+  </w:num>
+  <w:num w:numId="65" w16cid:durableId="1476147788">
+    <w:abstractNumId w:val="29"/>
+  </w:num>
+  <w:num w:numId="66" w16cid:durableId="224074453">
+    <w:abstractNumId w:val="52"/>
+  </w:num>
+  <w:num w:numId="67" w16cid:durableId="1911233321">
+    <w:abstractNumId w:val="8"/>
+  </w:num>
+  <w:num w:numId="68" w16cid:durableId="319429406">
+    <w:abstractNumId w:val="27"/>
+  </w:num>
+  <w:num w:numId="69" w16cid:durableId="1365474494">
+    <w:abstractNumId w:val="10"/>
+  </w:num>
+  <w:num w:numId="70" w16cid:durableId="1071662773">
+    <w:abstractNumId w:val="16"/>
+  </w:num>
+  <w:num w:numId="71" w16cid:durableId="971716243">
+    <w:abstractNumId w:val="71"/>
+  </w:num>
+  <w:num w:numId="72" w16cid:durableId="1657223643">
+    <w:abstractNumId w:val="25"/>
+  </w:num>
+  <w:num w:numId="73" w16cid:durableId="1076711772">
+    <w:abstractNumId w:val="61"/>
+  </w:num>
+  <w:num w:numId="74" w16cid:durableId="51655683">
+    <w:abstractNumId w:val="41"/>
+  </w:num>
+  <w:num w:numId="75" w16cid:durableId="1821649706">
+    <w:abstractNumId w:val="6"/>
+  </w:num>
+  <w:num w:numId="76" w16cid:durableId="80756868">
     <w:abstractNumId w:val="0"/>
   </w:num>
-  <w:num w:numId="6" w16cid:durableId="1370255834">
-    <w:abstractNumId w:val="52"/>
-  </w:num>
-  <w:num w:numId="7" w16cid:durableId="1398819235">
-    <w:abstractNumId w:val="18"/>
-  </w:num>
-  <w:num w:numId="8" w16cid:durableId="1640839801">
-    <w:abstractNumId w:val="70"/>
-  </w:num>
-  <w:num w:numId="9" w16cid:durableId="1914927308">
-    <w:abstractNumId w:val="1"/>
-  </w:num>
-  <w:num w:numId="10" w16cid:durableId="578298169">
-    <w:abstractNumId w:val="50"/>
-  </w:num>
-  <w:num w:numId="11" w16cid:durableId="1107581818">
-    <w:abstractNumId w:val="10"/>
-  </w:num>
-  <w:num w:numId="12" w16cid:durableId="2062249634">
-    <w:abstractNumId w:val="17"/>
-  </w:num>
-  <w:num w:numId="13" w16cid:durableId="819930803">
-    <w:abstractNumId w:val="71"/>
-  </w:num>
-  <w:num w:numId="14" w16cid:durableId="780105164">
-    <w:abstractNumId w:val="45"/>
-  </w:num>
-  <w:num w:numId="15" w16cid:durableId="1362583393">
-    <w:abstractNumId w:val="65"/>
-  </w:num>
-  <w:num w:numId="16" w16cid:durableId="38942300">
-    <w:abstractNumId w:val="46"/>
-  </w:num>
-  <w:num w:numId="17" w16cid:durableId="1915846612">
-    <w:abstractNumId w:val="2"/>
-  </w:num>
-  <w:num w:numId="18" w16cid:durableId="836112392">
-    <w:abstractNumId w:val="53"/>
-  </w:num>
-  <w:num w:numId="19" w16cid:durableId="554505431">
-    <w:abstractNumId w:val="35"/>
-  </w:num>
-  <w:num w:numId="20" w16cid:durableId="189227632">
-    <w:abstractNumId w:val="41"/>
-  </w:num>
-  <w:num w:numId="21" w16cid:durableId="638264107">
-    <w:abstractNumId w:val="40"/>
-  </w:num>
-  <w:num w:numId="22" w16cid:durableId="2101830352">
-    <w:abstractNumId w:val="28"/>
-  </w:num>
-  <w:num w:numId="23" w16cid:durableId="474765578">
-    <w:abstractNumId w:val="64"/>
-  </w:num>
-  <w:num w:numId="24" w16cid:durableId="602108312">
-    <w:abstractNumId w:val="15"/>
-  </w:num>
-  <w:num w:numId="25" w16cid:durableId="478034374">
-    <w:abstractNumId w:val="11"/>
-  </w:num>
-  <w:num w:numId="26" w16cid:durableId="854684359">
-    <w:abstractNumId w:val="38"/>
-  </w:num>
-  <w:num w:numId="27" w16cid:durableId="1537041159">
-    <w:abstractNumId w:val="69"/>
-  </w:num>
-  <w:num w:numId="28" w16cid:durableId="1132599058">
-    <w:abstractNumId w:val="59"/>
-  </w:num>
-  <w:num w:numId="29" w16cid:durableId="1646087260">
-    <w:abstractNumId w:val="33"/>
-  </w:num>
-  <w:num w:numId="30" w16cid:durableId="1468014164">
-    <w:abstractNumId w:val="30"/>
-  </w:num>
-  <w:num w:numId="31" w16cid:durableId="2134446030">
-    <w:abstractNumId w:val="13"/>
-  </w:num>
-  <w:num w:numId="32" w16cid:durableId="1284965829">
-    <w:abstractNumId w:val="61"/>
-  </w:num>
-  <w:num w:numId="33" w16cid:durableId="980384712">
-    <w:abstractNumId w:val="9"/>
-  </w:num>
-  <w:num w:numId="34" w16cid:durableId="255289783">
-    <w:abstractNumId w:val="58"/>
-  </w:num>
-  <w:num w:numId="35" w16cid:durableId="490217224">
-    <w:abstractNumId w:val="36"/>
-  </w:num>
-  <w:num w:numId="36" w16cid:durableId="736124967">
-    <w:abstractNumId w:val="34"/>
-  </w:num>
-  <w:num w:numId="37" w16cid:durableId="558788074">
-    <w:abstractNumId w:val="39"/>
-  </w:num>
-  <w:num w:numId="38" w16cid:durableId="45643900">
-    <w:abstractNumId w:val="14"/>
-  </w:num>
-  <w:num w:numId="39" w16cid:durableId="40524114">
-    <w:abstractNumId w:val="44"/>
-  </w:num>
-  <w:num w:numId="40" w16cid:durableId="1610233873">
-    <w:abstractNumId w:val="16"/>
-  </w:num>
-  <w:num w:numId="41" w16cid:durableId="986283934">
-    <w:abstractNumId w:val="54"/>
-  </w:num>
-  <w:num w:numId="42" w16cid:durableId="127089967">
-    <w:abstractNumId w:val="55"/>
-  </w:num>
-  <w:num w:numId="43" w16cid:durableId="810635652">
-    <w:abstractNumId w:val="51"/>
-  </w:num>
-  <w:num w:numId="44" w16cid:durableId="1757941673">
-    <w:abstractNumId w:val="24"/>
-  </w:num>
-  <w:num w:numId="45" w16cid:durableId="670302584">
-    <w:abstractNumId w:val="49"/>
-  </w:num>
-  <w:num w:numId="46" w16cid:durableId="1739282760">
+  <w:num w:numId="77" w16cid:durableId="1387802669">
     <w:abstractNumId w:val="3"/>
   </w:num>
-  <w:num w:numId="47" w16cid:durableId="1394082045">
-    <w:abstractNumId w:val="48"/>
-  </w:num>
-  <w:num w:numId="48" w16cid:durableId="1400978929">
-    <w:abstractNumId w:val="63"/>
-  </w:num>
-  <w:num w:numId="49" w16cid:durableId="1505438116">
-    <w:abstractNumId w:val="62"/>
-  </w:num>
-  <w:num w:numId="50" w16cid:durableId="869731075">
-    <w:abstractNumId w:val="32"/>
-  </w:num>
-  <w:num w:numId="51" w16cid:durableId="1004089269">
-    <w:abstractNumId w:val="19"/>
-  </w:num>
-  <w:num w:numId="52" w16cid:durableId="611519293">
-    <w:abstractNumId w:val="57"/>
-  </w:num>
-  <w:num w:numId="53" w16cid:durableId="1596405912">
-    <w:abstractNumId w:val="22"/>
-  </w:num>
-  <w:num w:numId="54" w16cid:durableId="955211961">
-    <w:abstractNumId w:val="67"/>
-  </w:num>
-  <w:num w:numId="55" w16cid:durableId="1005546770">
-    <w:abstractNumId w:val="60"/>
-  </w:num>
-  <w:num w:numId="56" w16cid:durableId="1809933425">
-    <w:abstractNumId w:val="6"/>
-  </w:num>
-  <w:num w:numId="57" w16cid:durableId="2103604267">
-    <w:abstractNumId w:val="27"/>
-  </w:num>
-  <w:num w:numId="58" w16cid:durableId="1243181299">
-    <w:abstractNumId w:val="73"/>
-  </w:num>
-  <w:num w:numId="59" w16cid:durableId="500394379">
-    <w:abstractNumId w:val="43"/>
-  </w:num>
-  <w:num w:numId="60" w16cid:durableId="989097540">
-    <w:abstractNumId w:val="29"/>
-  </w:num>
-  <w:num w:numId="61" w16cid:durableId="1953391608">
-    <w:abstractNumId w:val="8"/>
-  </w:num>
-  <w:num w:numId="62" w16cid:durableId="1579708039">
-    <w:abstractNumId w:val="68"/>
-  </w:num>
-  <w:num w:numId="63" w16cid:durableId="707410478">
-    <w:abstractNumId w:val="4"/>
-  </w:num>
-  <w:num w:numId="64" w16cid:durableId="1244533997">
-    <w:abstractNumId w:val="42"/>
-  </w:num>
-  <w:num w:numId="65" w16cid:durableId="1476147788">
-    <w:abstractNumId w:val="25"/>
-  </w:num>
-  <w:num w:numId="66" w16cid:durableId="224074453">
-    <w:abstractNumId w:val="47"/>
-  </w:num>
-  <w:num w:numId="67" w16cid:durableId="1911233321">
-    <w:abstractNumId w:val="5"/>
-  </w:num>
-  <w:num w:numId="68" w16cid:durableId="319429406">
-    <w:abstractNumId w:val="23"/>
-  </w:num>
-  <w:num w:numId="69" w16cid:durableId="1365474494">
-    <w:abstractNumId w:val="7"/>
-  </w:num>
-  <w:num w:numId="70" w16cid:durableId="1071662773">
+  <w:num w:numId="78" w16cid:durableId="575669191">
     <w:abstractNumId w:val="12"/>
   </w:num>
-  <w:num w:numId="71" w16cid:durableId="971716243">
-    <w:abstractNumId w:val="66"/>
-  </w:num>
-  <w:num w:numId="72" w16cid:durableId="1657223643">
-    <w:abstractNumId w:val="21"/>
-  </w:num>
-  <w:num w:numId="73" w16cid:durableId="1076711772">
-    <w:abstractNumId w:val="56"/>
-  </w:num>
-  <w:num w:numId="74" w16cid:durableId="51655683">
-    <w:abstractNumId w:val="37"/>
+  <w:num w:numId="79" w16cid:durableId="758408307">
+    <w:abstractNumId w:val="43"/>
   </w:num>
 </w:numbering>
 </file>
@@ -8850,6 +10694,7 @@
   <w:style w:type="character" w:default="1" w:styleId="DefaultParagraphFont">
     <w:name w:val="Default Paragraph Font"/>
     <w:uiPriority w:val="1"/>
+    <w:semiHidden/>
     <w:unhideWhenUsed/>
   </w:style>
   <w:style w:type="table" w:default="1" w:styleId="TableNormal">

</xml_diff>

<commit_message>
Barrons Lets Review Regents - Algebra 1 - Chapter 4: Systems of Linear Equations - 4.3 Solving More Complicated Systems of Equations with Algebra
</commit_message>
<xml_diff>
--- a/Algebra-1/ch04/Barrons Lets Review Regents - Albebra 1 - Chapter 4.docx
+++ b/Algebra-1/ch04/Barrons Lets Review Regents - Albebra 1 - Chapter 4.docx
@@ -2525,8 +2525,6 @@
       </w:r>
       <w:r>
         <w:br/>
-      </w:r>
-      <w:r>
         <w:t>y = -3x + 16</w:t>
       </w:r>
       <w:r>
@@ -2759,11 +2757,1170 @@
         </w:rPr>
         <w:t>x = 4, y = -6</w:t>
       </w:r>
-      <w:r>
-        <w:br/>
-      </w:r>
     </w:p>
-    <w:p/>
+    <w:p>
+      <w:pPr>
+        <w:pStyle w:val="Heading2"/>
+      </w:pPr>
+      <w:r>
+        <w:br w:type="column"/>
+      </w:r>
+      <w:r>
+        <w:lastRenderedPageBreak/>
+        <w:t>4.3 Solving More Complicated Systems of Equations with Algebra</w:t>
+      </w:r>
+    </w:p>
+    <w:p>
+      <w:pPr>
+        <w:pStyle w:val="Heading3"/>
+      </w:pPr>
+      <w:r>
+        <w:t>Solving a System by Changing One of the Equations</w:t>
+      </w:r>
+    </w:p>
+    <w:p>
+      <w:r>
+        <w:t>3x + 4y = 31</w:t>
+      </w:r>
+      <w:r>
+        <w:br/>
+        <w:t>5x – 2y = -9</w:t>
+      </w:r>
+    </w:p>
+    <w:p>
+      <w:r>
+        <w:t>Adding or subtracting the two equations will not eliminate one of the variables.</w:t>
+      </w:r>
+    </w:p>
+    <w:p>
+      <w:r>
+        <w:t>You are permitted to multiply either equation by whatever number you want.</w:t>
+      </w:r>
+    </w:p>
+    <w:p>
+      <w:pPr>
+        <w:pStyle w:val="Heading3"/>
+      </w:pPr>
+      <w:r>
+        <w:t>Solving a System by Changing Both Equations</w:t>
+      </w:r>
+    </w:p>
+    <w:p>
+      <w:r>
+        <w:t>Sometimes the only way to change the equations so that a variable will drop out when adding them is to change both equations. This is needed when none of the coefficients is evenly divisible by the corresponding coefficient in the other equation.</w:t>
+      </w:r>
+    </w:p>
+    <w:p>
+      <w:pPr>
+        <w:pStyle w:val="Heading3"/>
+      </w:pPr>
+      <w:r>
+        <w:t>Systems of Equations That Have No Solutions or Infinite Number of Solutions</w:t>
+      </w:r>
+    </w:p>
+    <w:p>
+      <w:r>
+        <w:t>For some systems of equations, there are no ordered pairs that satisfy both equations. An example of this is:</w:t>
+      </w:r>
+    </w:p>
+    <w:p>
+      <w:r>
+        <w:t>x + y = 10</w:t>
+      </w:r>
+      <w:r>
+        <w:br/>
+        <w:t>x + y = 11</w:t>
+      </w:r>
+    </w:p>
+    <w:p>
+      <w:r>
+        <w:t>Any ordered pair that satisfies the first equation will not satisfy the second equation, and any ordered pair that satisfies the second equation will not satisfy the second equation.</w:t>
+      </w:r>
+    </w:p>
+    <w:p>
+      <w:r>
+        <w:t>The system of equations:</w:t>
+      </w:r>
+    </w:p>
+    <w:p>
+      <w:r>
+        <w:t>x + y = 10</w:t>
+      </w:r>
+      <w:r>
+        <w:br/>
+        <w:t>2x + 2y = 20</w:t>
+      </w:r>
+    </w:p>
+    <w:p>
+      <w:r>
+        <w:t>also has something unusual occur.</w:t>
+      </w:r>
+    </w:p>
+    <w:p>
+      <w:r>
+        <w:t>-2(x + y) = -2(10)</w:t>
+      </w:r>
+      <w:r>
+        <w:br/>
+        <w:t>-2x – 2y = -20</w:t>
+      </w:r>
+      <w:r>
+        <w:br/>
+        <w:t>2x + 2y = 20</w:t>
+      </w:r>
+      <w:r>
+        <w:br/>
+        <w:t>0 = 0</w:t>
+      </w:r>
+    </w:p>
+    <w:p>
+      <w:r>
+        <w:t>Since 0 does equal 0, the original system has an infinite number of solutions.</w:t>
+      </w:r>
+    </w:p>
+    <w:p>
+      <w:pPr>
+        <w:pStyle w:val="Heading3"/>
+      </w:pPr>
+      <w:r>
+        <w:br w:type="column"/>
+      </w:r>
+      <w:r>
+        <w:t>Check Your Understanding of Section 4.3</w:t>
+      </w:r>
+    </w:p>
+    <w:p>
+      <w:pPr>
+        <w:pStyle w:val="ListParagraph"/>
+        <w:numPr>
+          <w:ilvl w:val="0"/>
+          <w:numId w:val="80"/>
+        </w:numPr>
+      </w:pPr>
+      <w:r>
+        <w:t>Multiple Choice</w:t>
+      </w:r>
+    </w:p>
+    <w:p>
+      <w:pPr>
+        <w:pStyle w:val="ListParagraph"/>
+        <w:numPr>
+          <w:ilvl w:val="0"/>
+          <w:numId w:val="81"/>
+        </w:numPr>
+      </w:pPr>
+      <w:r>
+        <w:t>Solve the system of equations:</w:t>
+      </w:r>
+      <w:r>
+        <w:br/>
+        <w:t>2x + 3y = 16</w:t>
+      </w:r>
+      <w:r>
+        <w:br/>
+        <w:t>5y = 10, y = 2</w:t>
+      </w:r>
+      <w:r>
+        <w:br/>
+      </w:r>
+      <w:r>
+        <w:br/>
+        <w:t>2x + 3(2) = 16</w:t>
+      </w:r>
+      <w:r>
+        <w:br/>
+        <w:t>2x + 6 = 16</w:t>
+      </w:r>
+      <w:r>
+        <w:br/>
+        <w:t>-6 = -6</w:t>
+      </w:r>
+      <w:r>
+        <w:br/>
+        <w:t>2x = 10, x = 5</w:t>
+      </w:r>
+      <w:r>
+        <w:br/>
+        <w:t>x = 5, y = 2</w:t>
+      </w:r>
+      <w:r>
+        <w:br/>
+      </w:r>
+      <w:r>
+        <w:rPr>
+          <w:b/>
+          <w:bCs/>
+        </w:rPr>
+        <w:t>(4) 5, 2)</w:t>
+      </w:r>
+    </w:p>
+    <w:p>
+      <w:pPr>
+        <w:pStyle w:val="ListParagraph"/>
+        <w:numPr>
+          <w:ilvl w:val="0"/>
+          <w:numId w:val="81"/>
+        </w:numPr>
+      </w:pPr>
+      <w:proofErr w:type="gramStart"/>
+      <w:r>
+        <w:t>In order to</w:t>
+      </w:r>
+      <w:proofErr w:type="gramEnd"/>
+      <w:r>
+        <w:t xml:space="preserve"> eliminate the </w:t>
+      </w:r>
+      <w:r>
+        <w:rPr>
+          <w:b/>
+          <w:bCs/>
+        </w:rPr>
+        <w:t>y</w:t>
+      </w:r>
+      <w:r>
+        <w:t xml:space="preserve"> from this system of equations,</w:t>
+      </w:r>
+      <w:r>
+        <w:br/>
+      </w:r>
+      <w:r>
+        <w:br/>
+        <w:t>3x + 12y = 21</w:t>
+      </w:r>
+      <w:r>
+        <w:br/>
+        <w:t>6x + 4y = 22</w:t>
+      </w:r>
+      <w:r>
+        <w:br/>
+      </w:r>
+      <w:r>
+        <w:br/>
+        <w:t>what could you do?</w:t>
+      </w:r>
+      <w:r>
+        <w:br/>
+      </w:r>
+      <w:r>
+        <w:rPr>
+          <w:b/>
+          <w:bCs/>
+        </w:rPr>
+        <w:t>(2) Multiply both sides of the second equation by -3.</w:t>
+      </w:r>
+    </w:p>
+    <w:p>
+      <w:pPr>
+        <w:pStyle w:val="ListParagraph"/>
+        <w:numPr>
+          <w:ilvl w:val="0"/>
+          <w:numId w:val="81"/>
+        </w:numPr>
+      </w:pPr>
+      <w:proofErr w:type="gramStart"/>
+      <w:r>
+        <w:t>In order to</w:t>
+      </w:r>
+      <w:proofErr w:type="gramEnd"/>
+      <w:r>
+        <w:t xml:space="preserve"> eliminate the x from this system of equations:</w:t>
+      </w:r>
+      <w:r>
+        <w:br/>
+        <w:t>12x – 3y = 21</w:t>
+      </w:r>
+      <w:r>
+        <w:br/>
+        <w:t>-2x + 6y = 2</w:t>
+      </w:r>
+      <w:r>
+        <w:br/>
+        <w:t>what could you do?</w:t>
+      </w:r>
+      <w:r>
+        <w:br/>
+      </w:r>
+      <w:r>
+        <w:rPr>
+          <w:b/>
+          <w:bCs/>
+        </w:rPr>
+        <w:t>(2) Multiply both sides of the second equation by 6.</w:t>
+      </w:r>
+    </w:p>
+    <w:p>
+      <w:pPr>
+        <w:pStyle w:val="ListParagraph"/>
+        <w:numPr>
+          <w:ilvl w:val="0"/>
+          <w:numId w:val="81"/>
+        </w:numPr>
+      </w:pPr>
+      <w:r>
+        <w:t>Which step would not cause a variable to be eliminated after adding equations together in this system?</w:t>
+      </w:r>
+      <w:r>
+        <w:br/>
+      </w:r>
+      <w:r>
+        <w:br/>
+        <w:t>3x – 6 = 6</w:t>
+      </w:r>
+      <w:r>
+        <w:br/>
+        <w:t>9x + 2y = 38</w:t>
+      </w:r>
+      <w:r>
+        <w:br/>
+      </w:r>
+      <w:r>
+        <w:br/>
+      </w:r>
+      <w:r>
+        <w:rPr>
+          <w:b/>
+          <w:bCs/>
+        </w:rPr>
+        <w:t>(4) Multiply both sides of the first equation by 4.</w:t>
+      </w:r>
+    </w:p>
+    <w:p>
+      <w:pPr>
+        <w:pStyle w:val="ListParagraph"/>
+        <w:numPr>
+          <w:ilvl w:val="0"/>
+          <w:numId w:val="81"/>
+        </w:numPr>
+      </w:pPr>
+      <w:r>
+        <w:t>What is one way to eliminate the y from this system of equations?</w:t>
+      </w:r>
+      <w:r>
+        <w:br/>
+        <w:t>3x + 4y = 16</w:t>
+      </w:r>
+      <w:r>
+        <w:br/>
+        <w:t>2x – 5y = 3</w:t>
+      </w:r>
+      <w:r>
+        <w:br/>
+      </w:r>
+      <w:r>
+        <w:t>(3) Multiply both sides of the first equation by +5 and both sides of the second equation by +4.</w:t>
+      </w:r>
+    </w:p>
+    <w:p>
+      <w:pPr>
+        <w:pStyle w:val="ListParagraph"/>
+        <w:numPr>
+          <w:ilvl w:val="0"/>
+          <w:numId w:val="81"/>
+        </w:numPr>
+        <w:rPr>
+          <w:b/>
+          <w:bCs/>
+        </w:rPr>
+      </w:pPr>
+      <w:r>
+        <w:br w:type="column"/>
+      </w:r>
+      <w:r>
+        <w:lastRenderedPageBreak/>
+        <w:t>Solve the system of equations:</w:t>
+      </w:r>
+      <w:r>
+        <w:br/>
+        <w:t>8x – 2y = 28</w:t>
+      </w:r>
+      <w:r>
+        <w:br/>
+        <w:t>4x + 3y = 6</w:t>
+      </w:r>
+      <w:r>
+        <w:br/>
+      </w:r>
+      <w:r>
+        <w:br/>
+        <w:t>-2(4x + 3y) = -2(6)</w:t>
+      </w:r>
+      <w:r>
+        <w:br/>
+        <w:t>-8x – 6y = -12</w:t>
+      </w:r>
+      <w:r>
+        <w:br/>
+      </w:r>
+      <w:r>
+        <w:t>8x – 2y = 28</w:t>
+      </w:r>
+      <w:r>
+        <w:br/>
+        <w:t>-8y = 16</w:t>
+      </w:r>
+      <w:r>
+        <w:br/>
+        <w:t>y = -2</w:t>
+      </w:r>
+      <w:r>
+        <w:br/>
+        <w:t>4x + 3(-2) = 6</w:t>
+      </w:r>
+      <w:r>
+        <w:br/>
+        <w:t>4x – 6 = 6</w:t>
+      </w:r>
+      <w:r>
+        <w:br/>
+        <w:t>6 = 6</w:t>
+      </w:r>
+      <w:r>
+        <w:br/>
+        <w:t>4x = 6 + 6 = 12</w:t>
+      </w:r>
+      <w:r>
+        <w:br/>
+        <w:t>x = 3</w:t>
+      </w:r>
+      <w:r>
+        <w:br/>
+        <w:t>x = 3, y = -2</w:t>
+      </w:r>
+      <w:r>
+        <w:br/>
+      </w:r>
+      <w:r>
+        <w:rPr>
+          <w:b/>
+          <w:bCs/>
+        </w:rPr>
+        <w:t>(4) (3, -2)</w:t>
+      </w:r>
+    </w:p>
+    <w:p>
+      <w:pPr>
+        <w:pStyle w:val="ListParagraph"/>
+        <w:numPr>
+          <w:ilvl w:val="0"/>
+          <w:numId w:val="81"/>
+        </w:numPr>
+        <w:rPr>
+          <w:b/>
+          <w:bCs/>
+        </w:rPr>
+      </w:pPr>
+      <w:r>
+        <w:t>Solve the system of equations:</w:t>
+      </w:r>
+      <w:r>
+        <w:br/>
+        <w:t>4x – 3y = 31</w:t>
+      </w:r>
+      <w:r>
+        <w:br/>
+        <w:t>3x + 5y = 16</w:t>
+      </w:r>
+      <w:r>
+        <w:br/>
+      </w:r>
+      <w:r>
+        <w:br/>
+        <w:t>3(4x – 3y) = 3(31)</w:t>
+      </w:r>
+      <w:r>
+        <w:br/>
+        <w:t>12x – 9y = 93</w:t>
+      </w:r>
+      <w:r>
+        <w:br/>
+      </w:r>
+      <w:r>
+        <w:br/>
+        <w:t>-4(3x + 5y) = -4(16)</w:t>
+      </w:r>
+      <w:r>
+        <w:br/>
+        <w:t>-12x – 20y = -64</w:t>
+      </w:r>
+      <w:r>
+        <w:br/>
+      </w:r>
+      <w:r>
+        <w:t>12x – 9y = 93</w:t>
+      </w:r>
+      <w:r>
+        <w:br/>
+        <w:t>-29y = 29</w:t>
+      </w:r>
+      <w:r>
+        <w:br/>
+        <w:t>y = -1</w:t>
+      </w:r>
+      <w:r>
+        <w:br/>
+        <w:t>4x – 3(-1) = 31</w:t>
+      </w:r>
+      <w:r>
+        <w:br/>
+        <w:t>4x + 3 = 31</w:t>
+      </w:r>
+      <w:r>
+        <w:br/>
+        <w:t>-3 = -3</w:t>
+      </w:r>
+      <w:r>
+        <w:br/>
+        <w:t>4x  = 31-3 = 28</w:t>
+      </w:r>
+      <w:r>
+        <w:br/>
+        <w:t>x = 7</w:t>
+      </w:r>
+      <w:r>
+        <w:br/>
+        <w:t>x = 7, y = -1</w:t>
+      </w:r>
+      <w:r>
+        <w:br/>
+      </w:r>
+      <w:r>
+        <w:rPr>
+          <w:b/>
+          <w:bCs/>
+        </w:rPr>
+        <w:t>(1) (7, -1)</w:t>
+      </w:r>
+    </w:p>
+    <w:p>
+      <w:pPr>
+        <w:pStyle w:val="ListParagraph"/>
+        <w:numPr>
+          <w:ilvl w:val="0"/>
+          <w:numId w:val="81"/>
+        </w:numPr>
+        <w:rPr>
+          <w:b/>
+          <w:bCs/>
+        </w:rPr>
+      </w:pPr>
+      <w:r>
+        <w:br w:type="column"/>
+      </w:r>
+      <w:r>
+        <w:t>Solve the system of equations:</w:t>
+      </w:r>
+      <w:r>
+        <w:br/>
+        <w:t>x – 3y = 14</w:t>
+      </w:r>
+      <w:r>
+        <w:br/>
+        <w:t>4x + 5y = 22</w:t>
+      </w:r>
+      <w:r>
+        <w:br/>
+      </w:r>
+      <w:r>
+        <w:br/>
+        <w:t>-4(x – 3y) = -4(14)</w:t>
+      </w:r>
+      <w:r>
+        <w:br/>
+        <w:t>-4x + 12y = -56</w:t>
+      </w:r>
+      <w:r>
+        <w:br/>
+      </w:r>
+      <w:r>
+        <w:t>4x + 5y = 22</w:t>
+      </w:r>
+      <w:r>
+        <w:br/>
+        <w:t>17y = -34</w:t>
+      </w:r>
+      <w:r>
+        <w:br/>
+        <w:t>y = -2</w:t>
+      </w:r>
+      <w:r>
+        <w:br/>
+        <w:t>x – 3(-2) = 14</w:t>
+      </w:r>
+      <w:r>
+        <w:br/>
+        <w:t>x + 6 = 14</w:t>
+      </w:r>
+      <w:r>
+        <w:br/>
+        <w:t>x = 8</w:t>
+      </w:r>
+      <w:r>
+        <w:br/>
+        <w:t>x = 8, y = -2</w:t>
+      </w:r>
+      <w:r>
+        <w:br/>
+      </w:r>
+      <w:r>
+        <w:rPr>
+          <w:b/>
+          <w:bCs/>
+        </w:rPr>
+        <w:t>(4) (8, -2)</w:t>
+      </w:r>
+    </w:p>
+    <w:p>
+      <w:pPr>
+        <w:pStyle w:val="ListParagraph"/>
+      </w:pPr>
+    </w:p>
+    <w:p>
+      <w:pPr>
+        <w:pStyle w:val="ListParagraph"/>
+        <w:numPr>
+          <w:ilvl w:val="0"/>
+          <w:numId w:val="81"/>
+        </w:numPr>
+        <w:rPr>
+          <w:b/>
+          <w:bCs/>
+        </w:rPr>
+      </w:pPr>
+      <w:r>
+        <w:t>Solve the system of equations:</w:t>
+      </w:r>
+      <w:r>
+        <w:br/>
+        <w:t>3x – 2y = -4</w:t>
+      </w:r>
+      <w:r>
+        <w:br/>
+        <w:t>5x – 4y = -12</w:t>
+      </w:r>
+      <w:r>
+        <w:br/>
+      </w:r>
+      <w:r>
+        <w:br/>
+        <w:t>-2(3x – 2y) = -2(-4)</w:t>
+      </w:r>
+      <w:r>
+        <w:br/>
+        <w:t>-6x + 4y = 8</w:t>
+      </w:r>
+      <w:r>
+        <w:br/>
+      </w:r>
+      <w:r>
+        <w:t>5x – 4y = -12</w:t>
+      </w:r>
+      <w:r>
+        <w:br/>
+        <w:t>-x = -4</w:t>
+      </w:r>
+      <w:r>
+        <w:br/>
+        <w:t>x = 4</w:t>
+      </w:r>
+      <w:r>
+        <w:br/>
+        <w:t>3(4) – 2y = -4</w:t>
+      </w:r>
+      <w:r>
+        <w:br/>
+        <w:t>2y + 4 = 2y + 4</w:t>
+      </w:r>
+      <w:r>
+        <w:br/>
+        <w:t>12 + 4</w:t>
+      </w:r>
+      <w:r>
+        <w:t xml:space="preserve"> = 2y</w:t>
+      </w:r>
+      <w:r>
+        <w:br/>
+        <w:t>2y = 16, y = 8</w:t>
+      </w:r>
+      <w:r>
+        <w:br/>
+        <w:t>x = 4, y = 8</w:t>
+      </w:r>
+      <w:r>
+        <w:br/>
+      </w:r>
+      <w:r>
+        <w:rPr>
+          <w:b/>
+          <w:bCs/>
+        </w:rPr>
+        <w:t>(1) (4, 8)</w:t>
+      </w:r>
+    </w:p>
+    <w:p>
+      <w:pPr>
+        <w:pStyle w:val="ListParagraph"/>
+        <w:numPr>
+          <w:ilvl w:val="0"/>
+          <w:numId w:val="81"/>
+        </w:numPr>
+        <w:rPr>
+          <w:b/>
+          <w:bCs/>
+        </w:rPr>
+      </w:pPr>
+      <w:r>
+        <w:t>What is true about this system of equations?</w:t>
+      </w:r>
+      <w:r>
+        <w:br/>
+        <w:t>2x – 7y = 2</w:t>
+      </w:r>
+      <w:r>
+        <w:br/>
+        <w:t>6x – 21</w:t>
+      </w:r>
+      <w:r>
+        <w:t>y</w:t>
+      </w:r>
+      <w:r>
+        <w:t xml:space="preserve"> = 7</w:t>
+      </w:r>
+      <w:r>
+        <w:br/>
+      </w:r>
+      <w:r>
+        <w:br/>
+      </w:r>
+      <w:r>
+        <w:t>3(2x – 7y) = 3(2)</w:t>
+      </w:r>
+      <w:r>
+        <w:br/>
+        <w:t>6x – 21y = 6</w:t>
+      </w:r>
+      <w:r>
+        <w:br/>
+        <w:t>6x – 21y = 7 (contradiction)</w:t>
+      </w:r>
+      <w:r>
+        <w:br/>
+      </w:r>
+      <w:r>
+        <w:rPr>
+          <w:b/>
+          <w:bCs/>
+        </w:rPr>
+        <w:t>(4) No ordered pairs solve the system.</w:t>
+      </w:r>
+    </w:p>
+    <w:p>
+      <w:pPr>
+        <w:pStyle w:val="ListParagraph"/>
+        <w:numPr>
+          <w:ilvl w:val="0"/>
+          <w:numId w:val="80"/>
+        </w:numPr>
+      </w:pPr>
+      <w:r>
+        <w:br w:type="column"/>
+      </w:r>
+      <w:r>
+        <w:lastRenderedPageBreak/>
+        <w:t>Show how you arrived at your answers.</w:t>
+      </w:r>
+    </w:p>
+    <w:p>
+      <w:pPr>
+        <w:pStyle w:val="ListParagraph"/>
+        <w:numPr>
+          <w:ilvl w:val="0"/>
+          <w:numId w:val="82"/>
+        </w:numPr>
+        <w:rPr>
+          <w:b/>
+          <w:bCs/>
+        </w:rPr>
+      </w:pPr>
+      <w:r>
+        <w:t>For the system:</w:t>
+      </w:r>
+      <w:r>
+        <w:br/>
+        <w:t>2x + 5y = 17</w:t>
+      </w:r>
+      <w:r>
+        <w:br/>
+        <w:t>6x + 7y = 27</w:t>
+      </w:r>
+      <w:r>
+        <w:br/>
+        <w:t xml:space="preserve">Samuel </w:t>
+      </w:r>
+      <w:proofErr w:type="gramStart"/>
+      <w:r>
+        <w:t>want</w:t>
+      </w:r>
+      <w:proofErr w:type="gramEnd"/>
+      <w:r>
+        <w:t xml:space="preserve"> to eliminate the y, but Georgia wants to eliminate the x. Which student’s choice will require less work?</w:t>
+      </w:r>
+      <w:r>
+        <w:br/>
+      </w:r>
+      <w:r>
+        <w:br/>
+      </w:r>
+      <w:r>
+        <w:rPr>
+          <w:b/>
+          <w:bCs/>
+        </w:rPr>
+        <w:t>Eliminating x will require less work, as only the first equation will need to be multiplied by -3. Eliminating y will require more work, with the first equation having to be multiplied by 7, and the second equation by -5.</w:t>
+      </w:r>
+    </w:p>
+    <w:p>
+      <w:pPr>
+        <w:pStyle w:val="ListParagraph"/>
+        <w:numPr>
+          <w:ilvl w:val="0"/>
+          <w:numId w:val="82"/>
+        </w:numPr>
+        <w:rPr>
+          <w:b/>
+          <w:bCs/>
+        </w:rPr>
+      </w:pPr>
+      <w:r>
+        <w:t>Solve for x and y in this system:</w:t>
+      </w:r>
+      <w:r>
+        <w:br/>
+        <w:t>x + y = 40</w:t>
+      </w:r>
+      <w:r>
+        <w:br/>
+        <w:t>2x + 4y = 136</w:t>
+      </w:r>
+      <w:r>
+        <w:br/>
+      </w:r>
+      <w:r>
+        <w:br/>
+        <w:t>-2(x + y) = -2(40)</w:t>
+      </w:r>
+      <w:r>
+        <w:br/>
+        <w:t>-2x – 2y = -80</w:t>
+      </w:r>
+      <w:r>
+        <w:br/>
+      </w:r>
+      <w:r>
+        <w:t>2x + 4y = 136</w:t>
+      </w:r>
+      <w:r>
+        <w:br/>
+        <w:t>2y = 56</w:t>
+      </w:r>
+      <w:r>
+        <w:br/>
+        <w:t>y = 28</w:t>
+      </w:r>
+      <w:r>
+        <w:br/>
+        <w:t>x + 28 = 40, x = 12</w:t>
+      </w:r>
+      <w:r>
+        <w:br/>
+      </w:r>
+      <w:r>
+        <w:rPr>
+          <w:b/>
+          <w:bCs/>
+        </w:rPr>
+        <w:t>x = 12, y = 28</w:t>
+      </w:r>
+    </w:p>
+    <w:p>
+      <w:pPr>
+        <w:pStyle w:val="ListParagraph"/>
+        <w:numPr>
+          <w:ilvl w:val="0"/>
+          <w:numId w:val="82"/>
+        </w:numPr>
+      </w:pPr>
+      <w:r>
+        <w:t>Aubree solve the system of equations:</w:t>
+      </w:r>
+      <w:r>
+        <w:br/>
+        <w:t>2x + 3y = 21</w:t>
+      </w:r>
+      <w:r>
+        <w:br/>
+        <w:t>4x + 6y = 42</w:t>
+      </w:r>
+      <w:r>
+        <w:br/>
+        <w:t>and get the solution:</w:t>
+      </w:r>
+      <w:r>
+        <w:br/>
+        <w:t>0 = 0</w:t>
+      </w:r>
+      <w:r>
+        <w:br/>
+      </w:r>
+      <w:r>
+        <w:t>She says this means that every ordered pair is a solution to the system of equations. Is this accurate?</w:t>
+      </w:r>
+      <w:r>
+        <w:br/>
+        <w:t>Multiplying the first equation by 2 produces the same exact equation as the second equation.</w:t>
+      </w:r>
+      <w:r>
+        <w:br/>
+        <w:t>2(2x + 3y) = 2(21)</w:t>
+      </w:r>
+      <w:r>
+        <w:br/>
+        <w:t>4x + 6y = 42</w:t>
+      </w:r>
+      <w:r>
+        <w:br/>
+      </w:r>
+      <w:r>
+        <w:br/>
+      </w:r>
+      <w:r>
+        <w:rPr>
+          <w:b/>
+          <w:bCs/>
+        </w:rPr>
+        <w:t xml:space="preserve">It would be more accurate to say there is an infinite number of solutions than any arbitrary ordered pair is a solution to the system of </w:t>
+      </w:r>
+      <w:r>
+        <w:rPr>
+          <w:b/>
+          <w:bCs/>
+        </w:rPr>
+        <w:t>equations</w:t>
+      </w:r>
+      <w:r>
+        <w:rPr>
+          <w:b/>
+          <w:bCs/>
+        </w:rPr>
+        <w:t>.</w:t>
+      </w:r>
+      <w:r>
+        <w:rPr>
+          <w:b/>
+          <w:bCs/>
+        </w:rPr>
+        <w:br/>
+      </w:r>
+      <w:r>
+        <w:rPr>
+          <w:b/>
+          <w:bCs/>
+        </w:rPr>
+        <w:br/>
+        <w:t xml:space="preserve">The ordered pair (0,0) does not satisfy either equation. But every </w:t>
+      </w:r>
+      <w:proofErr w:type="gramStart"/>
+      <w:r>
+        <w:rPr>
+          <w:b/>
+          <w:bCs/>
+        </w:rPr>
+        <w:t>ordered pair</w:t>
+      </w:r>
+      <w:proofErr w:type="gramEnd"/>
+      <w:r>
+        <w:rPr>
+          <w:b/>
+          <w:bCs/>
+        </w:rPr>
+        <w:t xml:space="preserve"> that satisfies the first equation will satisfy the second equation.</w:t>
+      </w:r>
+    </w:p>
+    <w:p>
+      <w:pPr>
+        <w:pStyle w:val="ListParagraph"/>
+        <w:numPr>
+          <w:ilvl w:val="0"/>
+          <w:numId w:val="82"/>
+        </w:numPr>
+      </w:pPr>
+      <w:r>
+        <w:br w:type="column"/>
+      </w:r>
+      <w:r>
+        <w:t>If it is possible, find an ordered pair that is a solution to the system.</w:t>
+      </w:r>
+      <w:r>
+        <w:br/>
+        <w:t>5x – 2y = 5</w:t>
+      </w:r>
+      <w:r>
+        <w:br/>
+        <w:t>10x -4y = 11</w:t>
+      </w:r>
+      <w:r>
+        <w:br/>
+        <w:t>Multiplying the first equation by 2:</w:t>
+      </w:r>
+      <w:r>
+        <w:br/>
+        <w:t>2(5x – 2y) = 2(5)</w:t>
+      </w:r>
+      <w:r>
+        <w:br/>
+        <w:t>10x – 4y = 10</w:t>
+      </w:r>
+      <w:r>
+        <w:br/>
+        <w:t>This contradicts the second equation:</w:t>
+      </w:r>
+      <w:r>
+        <w:br/>
+        <w:t>10x – 4y = 11.</w:t>
+      </w:r>
+      <w:r>
+        <w:br/>
+      </w:r>
+      <w:r>
+        <w:rPr>
+          <w:b/>
+          <w:bCs/>
+        </w:rPr>
+        <w:t>No solution that satisfies the first equation will satisfy the second.</w:t>
+      </w:r>
+      <w:r>
+        <w:rPr>
+          <w:b/>
+          <w:bCs/>
+        </w:rPr>
+        <w:t xml:space="preserve"> There are no solutions.</w:t>
+      </w:r>
+      <w:r>
+        <w:br/>
+      </w:r>
+      <w:r>
+        <w:t>For example, x =1, y = 0, satisfies the first equation:</w:t>
+      </w:r>
+      <w:r>
+        <w:br/>
+        <w:t>10(1) – 4(0) = 10</w:t>
+      </w:r>
+      <w:r>
+        <w:br/>
+        <w:t>10 – 0 = 0</w:t>
+      </w:r>
+      <w:r>
+        <w:br/>
+        <w:t>10 = 10</w:t>
+      </w:r>
+      <w:r>
+        <w:br/>
+        <w:t>But x = 1, y = 0 does not satisfy the second equation:</w:t>
+      </w:r>
+      <w:r>
+        <w:br/>
+        <w:t xml:space="preserve">10(1) – 4(0) </w:t>
+      </w:r>
+      <m:oMath>
+        <m:r>
+          <w:rPr>
+            <w:rFonts w:ascii="Cambria Math" w:hAnsi="Cambria Math"/>
+          </w:rPr>
+          <m:t>≠</m:t>
+        </m:r>
+      </m:oMath>
+      <w:r>
+        <w:rPr>
+          <w:rFonts w:eastAsiaTheme="minorEastAsia"/>
+        </w:rPr>
+        <w:t xml:space="preserve"> 11</w:t>
+      </w:r>
+      <w:r>
+        <w:rPr>
+          <w:rFonts w:eastAsiaTheme="minorEastAsia"/>
+        </w:rPr>
+        <w:br/>
+        <w:t xml:space="preserve">10 – 0 </w:t>
+      </w:r>
+      <m:oMath>
+        <m:r>
+          <w:rPr>
+            <w:rFonts w:ascii="Cambria Math" w:eastAsiaTheme="minorEastAsia" w:hAnsi="Cambria Math"/>
+          </w:rPr>
+          <m:t>≠</m:t>
+        </m:r>
+      </m:oMath>
+      <w:r>
+        <w:rPr>
+          <w:rFonts w:eastAsiaTheme="minorEastAsia"/>
+        </w:rPr>
+        <w:t xml:space="preserve"> 11</w:t>
+      </w:r>
+      <w:r>
+        <w:rPr>
+          <w:rFonts w:eastAsiaTheme="minorEastAsia"/>
+        </w:rPr>
+        <w:br/>
+        <w:t>10</w:t>
+      </w:r>
+      <m:oMath>
+        <m:r>
+          <w:rPr>
+            <w:rFonts w:ascii="Cambria Math" w:eastAsiaTheme="minorEastAsia" w:hAnsi="Cambria Math"/>
+          </w:rPr>
+          <m:t>≠</m:t>
+        </m:r>
+      </m:oMath>
+      <w:r>
+        <w:rPr>
+          <w:rFonts w:eastAsiaTheme="minorEastAsia"/>
+        </w:rPr>
+        <w:t xml:space="preserve"> 11</w:t>
+      </w:r>
+    </w:p>
+    <w:p>
+      <w:pPr>
+        <w:pStyle w:val="ListParagraph"/>
+        <w:numPr>
+          <w:ilvl w:val="0"/>
+          <w:numId w:val="82"/>
+        </w:numPr>
+      </w:pPr>
+      <w:r>
+        <w:t>For the system of equations:</w:t>
+      </w:r>
+      <w:r>
+        <w:br/>
+        <w:t>4x – 3y = 18</w:t>
+      </w:r>
+      <w:r>
+        <w:br/>
+        <w:t>2x + 12y = 36</w:t>
+      </w:r>
+      <w:r>
+        <w:br/>
+        <w:t>Victoria starts by multiplying both sides of the second equation by -2. Porter starts by multiplying both sides of the second equation by +2. How is it that either of these methods will lead to the correct solution?</w:t>
+      </w:r>
+      <w:r>
+        <w:br/>
+      </w:r>
+      <w:r>
+        <w:br/>
+        <w:t>Victoria can use addition to eliminate x and solve for y. Porter can use subtraction to eliminate x and solve for y. Both approaches will lead to a solution.</w:t>
+      </w:r>
+      <w:r>
+        <w:br/>
+      </w:r>
+    </w:p>
     <w:p/>
     <w:sectPr>
       <w:type w:val="continuous"/>
@@ -6721,6 +7878,95 @@
     </w:lvl>
   </w:abstractNum>
   <w:abstractNum w:abstractNumId="44" w15:restartNumberingAfterBreak="0">
+    <w:nsid w:val="532A2EEA"/>
+    <w:multiLevelType w:val="hybridMultilevel"/>
+    <w:tmpl w:val="92AC56C8"/>
+    <w:lvl w:ilvl="0" w:tplc="04090015">
+      <w:start w:val="1"/>
+      <w:numFmt w:val="upperLetter"/>
+      <w:lvlText w:val="%1."/>
+      <w:lvlJc w:val="left"/>
+      <w:pPr>
+        <w:ind w:left="360" w:hanging="360"/>
+      </w:pPr>
+      <w:rPr>
+        <w:rFonts w:hint="default"/>
+      </w:rPr>
+    </w:lvl>
+    <w:lvl w:ilvl="1" w:tplc="04090019" w:tentative="1">
+      <w:start w:val="1"/>
+      <w:numFmt w:val="lowerLetter"/>
+      <w:lvlText w:val="%2."/>
+      <w:lvlJc w:val="left"/>
+      <w:pPr>
+        <w:ind w:left="1080" w:hanging="360"/>
+      </w:pPr>
+    </w:lvl>
+    <w:lvl w:ilvl="2" w:tplc="0409001B" w:tentative="1">
+      <w:start w:val="1"/>
+      <w:numFmt w:val="lowerRoman"/>
+      <w:lvlText w:val="%3."/>
+      <w:lvlJc w:val="right"/>
+      <w:pPr>
+        <w:ind w:left="1800" w:hanging="180"/>
+      </w:pPr>
+    </w:lvl>
+    <w:lvl w:ilvl="3" w:tplc="0409000F" w:tentative="1">
+      <w:start w:val="1"/>
+      <w:numFmt w:val="decimal"/>
+      <w:lvlText w:val="%4."/>
+      <w:lvlJc w:val="left"/>
+      <w:pPr>
+        <w:ind w:left="2520" w:hanging="360"/>
+      </w:pPr>
+    </w:lvl>
+    <w:lvl w:ilvl="4" w:tplc="04090019" w:tentative="1">
+      <w:start w:val="1"/>
+      <w:numFmt w:val="lowerLetter"/>
+      <w:lvlText w:val="%5."/>
+      <w:lvlJc w:val="left"/>
+      <w:pPr>
+        <w:ind w:left="3240" w:hanging="360"/>
+      </w:pPr>
+    </w:lvl>
+    <w:lvl w:ilvl="5" w:tplc="0409001B" w:tentative="1">
+      <w:start w:val="1"/>
+      <w:numFmt w:val="lowerRoman"/>
+      <w:lvlText w:val="%6."/>
+      <w:lvlJc w:val="right"/>
+      <w:pPr>
+        <w:ind w:left="3960" w:hanging="180"/>
+      </w:pPr>
+    </w:lvl>
+    <w:lvl w:ilvl="6" w:tplc="0409000F" w:tentative="1">
+      <w:start w:val="1"/>
+      <w:numFmt w:val="decimal"/>
+      <w:lvlText w:val="%7."/>
+      <w:lvlJc w:val="left"/>
+      <w:pPr>
+        <w:ind w:left="4680" w:hanging="360"/>
+      </w:pPr>
+    </w:lvl>
+    <w:lvl w:ilvl="7" w:tplc="04090019" w:tentative="1">
+      <w:start w:val="1"/>
+      <w:numFmt w:val="lowerLetter"/>
+      <w:lvlText w:val="%8."/>
+      <w:lvlJc w:val="left"/>
+      <w:pPr>
+        <w:ind w:left="5400" w:hanging="360"/>
+      </w:pPr>
+    </w:lvl>
+    <w:lvl w:ilvl="8" w:tplc="0409001B" w:tentative="1">
+      <w:start w:val="1"/>
+      <w:numFmt w:val="lowerRoman"/>
+      <w:lvlText w:val="%9."/>
+      <w:lvlJc w:val="right"/>
+      <w:pPr>
+        <w:ind w:left="6120" w:hanging="180"/>
+      </w:pPr>
+    </w:lvl>
+  </w:abstractNum>
+  <w:abstractNum w:abstractNumId="45" w15:restartNumberingAfterBreak="0">
     <w:nsid w:val="53F21FEE"/>
     <w:multiLevelType w:val="hybridMultilevel"/>
     <w:tmpl w:val="F1AE4B00"/>
@@ -6809,7 +8055,7 @@
       </w:pPr>
     </w:lvl>
   </w:abstractNum>
-  <w:abstractNum w:abstractNumId="45" w15:restartNumberingAfterBreak="0">
+  <w:abstractNum w:abstractNumId="46" w15:restartNumberingAfterBreak="0">
     <w:nsid w:val="53FD5087"/>
     <w:multiLevelType w:val="hybridMultilevel"/>
     <w:tmpl w:val="D5887EEA"/>
@@ -6898,7 +8144,7 @@
       </w:pPr>
     </w:lvl>
   </w:abstractNum>
-  <w:abstractNum w:abstractNumId="46" w15:restartNumberingAfterBreak="0">
+  <w:abstractNum w:abstractNumId="47" w15:restartNumberingAfterBreak="0">
     <w:nsid w:val="551431DD"/>
     <w:multiLevelType w:val="hybridMultilevel"/>
     <w:tmpl w:val="68B6A684"/>
@@ -6987,7 +8233,7 @@
       </w:pPr>
     </w:lvl>
   </w:abstractNum>
-  <w:abstractNum w:abstractNumId="47" w15:restartNumberingAfterBreak="0">
+  <w:abstractNum w:abstractNumId="48" w15:restartNumberingAfterBreak="0">
     <w:nsid w:val="57923B88"/>
     <w:multiLevelType w:val="hybridMultilevel"/>
     <w:tmpl w:val="37507D08"/>
@@ -7076,7 +8322,7 @@
       </w:pPr>
     </w:lvl>
   </w:abstractNum>
-  <w:abstractNum w:abstractNumId="48" w15:restartNumberingAfterBreak="0">
+  <w:abstractNum w:abstractNumId="49" w15:restartNumberingAfterBreak="0">
     <w:nsid w:val="5A774C2C"/>
     <w:multiLevelType w:val="hybridMultilevel"/>
     <w:tmpl w:val="72C6B632"/>
@@ -7165,7 +8411,7 @@
       </w:pPr>
     </w:lvl>
   </w:abstractNum>
-  <w:abstractNum w:abstractNumId="49" w15:restartNumberingAfterBreak="0">
+  <w:abstractNum w:abstractNumId="50" w15:restartNumberingAfterBreak="0">
     <w:nsid w:val="5E82652C"/>
     <w:multiLevelType w:val="hybridMultilevel"/>
     <w:tmpl w:val="AFCE19B0"/>
@@ -7254,7 +8500,7 @@
       </w:pPr>
     </w:lvl>
   </w:abstractNum>
-  <w:abstractNum w:abstractNumId="50" w15:restartNumberingAfterBreak="0">
+  <w:abstractNum w:abstractNumId="51" w15:restartNumberingAfterBreak="0">
     <w:nsid w:val="5F0214FC"/>
     <w:multiLevelType w:val="hybridMultilevel"/>
     <w:tmpl w:val="9CDC146E"/>
@@ -7367,7 +8613,7 @@
       </w:rPr>
     </w:lvl>
   </w:abstractNum>
-  <w:abstractNum w:abstractNumId="51" w15:restartNumberingAfterBreak="0">
+  <w:abstractNum w:abstractNumId="52" w15:restartNumberingAfterBreak="0">
     <w:nsid w:val="5F4D672A"/>
     <w:multiLevelType w:val="hybridMultilevel"/>
     <w:tmpl w:val="35661118"/>
@@ -7456,7 +8702,7 @@
       </w:pPr>
     </w:lvl>
   </w:abstractNum>
-  <w:abstractNum w:abstractNumId="52" w15:restartNumberingAfterBreak="0">
+  <w:abstractNum w:abstractNumId="53" w15:restartNumberingAfterBreak="0">
     <w:nsid w:val="5FBE563A"/>
     <w:multiLevelType w:val="hybridMultilevel"/>
     <w:tmpl w:val="2D6296DC"/>
@@ -7545,7 +8791,7 @@
       </w:pPr>
     </w:lvl>
   </w:abstractNum>
-  <w:abstractNum w:abstractNumId="53" w15:restartNumberingAfterBreak="0">
+  <w:abstractNum w:abstractNumId="54" w15:restartNumberingAfterBreak="0">
     <w:nsid w:val="602D6BE6"/>
     <w:multiLevelType w:val="hybridMultilevel"/>
     <w:tmpl w:val="390257B2"/>
@@ -7634,7 +8880,7 @@
       </w:pPr>
     </w:lvl>
   </w:abstractNum>
-  <w:abstractNum w:abstractNumId="54" w15:restartNumberingAfterBreak="0">
+  <w:abstractNum w:abstractNumId="55" w15:restartNumberingAfterBreak="0">
     <w:nsid w:val="61500A44"/>
     <w:multiLevelType w:val="hybridMultilevel"/>
     <w:tmpl w:val="1DB4E982"/>
@@ -7723,7 +8969,7 @@
       </w:pPr>
     </w:lvl>
   </w:abstractNum>
-  <w:abstractNum w:abstractNumId="55" w15:restartNumberingAfterBreak="0">
+  <w:abstractNum w:abstractNumId="56" w15:restartNumberingAfterBreak="0">
     <w:nsid w:val="61611601"/>
     <w:multiLevelType w:val="hybridMultilevel"/>
     <w:tmpl w:val="A72A7508"/>
@@ -7812,7 +9058,7 @@
       </w:pPr>
     </w:lvl>
   </w:abstractNum>
-  <w:abstractNum w:abstractNumId="56" w15:restartNumberingAfterBreak="0">
+  <w:abstractNum w:abstractNumId="57" w15:restartNumberingAfterBreak="0">
     <w:nsid w:val="63FE48D9"/>
     <w:multiLevelType w:val="hybridMultilevel"/>
     <w:tmpl w:val="FF7A70FE"/>
@@ -7901,7 +9147,7 @@
       </w:pPr>
     </w:lvl>
   </w:abstractNum>
-  <w:abstractNum w:abstractNumId="57" w15:restartNumberingAfterBreak="0">
+  <w:abstractNum w:abstractNumId="58" w15:restartNumberingAfterBreak="0">
     <w:nsid w:val="64D34789"/>
     <w:multiLevelType w:val="hybridMultilevel"/>
     <w:tmpl w:val="16DC6484"/>
@@ -7990,7 +9236,7 @@
       </w:pPr>
     </w:lvl>
   </w:abstractNum>
-  <w:abstractNum w:abstractNumId="58" w15:restartNumberingAfterBreak="0">
+  <w:abstractNum w:abstractNumId="59" w15:restartNumberingAfterBreak="0">
     <w:nsid w:val="654D045C"/>
     <w:multiLevelType w:val="hybridMultilevel"/>
     <w:tmpl w:val="71320066"/>
@@ -8079,7 +9325,7 @@
       </w:pPr>
     </w:lvl>
   </w:abstractNum>
-  <w:abstractNum w:abstractNumId="59" w15:restartNumberingAfterBreak="0">
+  <w:abstractNum w:abstractNumId="60" w15:restartNumberingAfterBreak="0">
     <w:nsid w:val="6683723A"/>
     <w:multiLevelType w:val="hybridMultilevel"/>
     <w:tmpl w:val="3140BE7E"/>
@@ -8168,7 +9414,7 @@
       </w:pPr>
     </w:lvl>
   </w:abstractNum>
-  <w:abstractNum w:abstractNumId="60" w15:restartNumberingAfterBreak="0">
+  <w:abstractNum w:abstractNumId="61" w15:restartNumberingAfterBreak="0">
     <w:nsid w:val="674750CB"/>
     <w:multiLevelType w:val="hybridMultilevel"/>
     <w:tmpl w:val="029C65A4"/>
@@ -8257,7 +9503,7 @@
       </w:pPr>
     </w:lvl>
   </w:abstractNum>
-  <w:abstractNum w:abstractNumId="61" w15:restartNumberingAfterBreak="0">
+  <w:abstractNum w:abstractNumId="62" w15:restartNumberingAfterBreak="0">
     <w:nsid w:val="68BB2757"/>
     <w:multiLevelType w:val="hybridMultilevel"/>
     <w:tmpl w:val="179295B8"/>
@@ -8346,7 +9592,7 @@
       </w:pPr>
     </w:lvl>
   </w:abstractNum>
-  <w:abstractNum w:abstractNumId="62" w15:restartNumberingAfterBreak="0">
+  <w:abstractNum w:abstractNumId="63" w15:restartNumberingAfterBreak="0">
     <w:nsid w:val="69E3091A"/>
     <w:multiLevelType w:val="hybridMultilevel"/>
     <w:tmpl w:val="98405DDA"/>
@@ -8435,7 +9681,7 @@
       </w:pPr>
     </w:lvl>
   </w:abstractNum>
-  <w:abstractNum w:abstractNumId="63" w15:restartNumberingAfterBreak="0">
+  <w:abstractNum w:abstractNumId="64" w15:restartNumberingAfterBreak="0">
     <w:nsid w:val="6A2D1E8F"/>
     <w:multiLevelType w:val="hybridMultilevel"/>
     <w:tmpl w:val="2D5688A4"/>
@@ -8521,7 +9767,7 @@
       </w:pPr>
     </w:lvl>
   </w:abstractNum>
-  <w:abstractNum w:abstractNumId="64" w15:restartNumberingAfterBreak="0">
+  <w:abstractNum w:abstractNumId="65" w15:restartNumberingAfterBreak="0">
     <w:nsid w:val="6C610384"/>
     <w:multiLevelType w:val="hybridMultilevel"/>
     <w:tmpl w:val="779057EA"/>
@@ -8610,7 +9856,7 @@
       </w:pPr>
     </w:lvl>
   </w:abstractNum>
-  <w:abstractNum w:abstractNumId="65" w15:restartNumberingAfterBreak="0">
+  <w:abstractNum w:abstractNumId="66" w15:restartNumberingAfterBreak="0">
     <w:nsid w:val="6D7F7A32"/>
     <w:multiLevelType w:val="hybridMultilevel"/>
     <w:tmpl w:val="3DBCBCDA"/>
@@ -8699,7 +9945,185 @@
       </w:pPr>
     </w:lvl>
   </w:abstractNum>
-  <w:abstractNum w:abstractNumId="66" w15:restartNumberingAfterBreak="0">
+  <w:abstractNum w:abstractNumId="67" w15:restartNumberingAfterBreak="0">
+    <w:nsid w:val="6FD17C67"/>
+    <w:multiLevelType w:val="hybridMultilevel"/>
+    <w:tmpl w:val="2814FB2E"/>
+    <w:lvl w:ilvl="0" w:tplc="0409000F">
+      <w:start w:val="1"/>
+      <w:numFmt w:val="decimal"/>
+      <w:lvlText w:val="%1."/>
+      <w:lvlJc w:val="left"/>
+      <w:pPr>
+        <w:ind w:left="720" w:hanging="360"/>
+      </w:pPr>
+      <w:rPr>
+        <w:rFonts w:hint="default"/>
+      </w:rPr>
+    </w:lvl>
+    <w:lvl w:ilvl="1" w:tplc="04090019" w:tentative="1">
+      <w:start w:val="1"/>
+      <w:numFmt w:val="lowerLetter"/>
+      <w:lvlText w:val="%2."/>
+      <w:lvlJc w:val="left"/>
+      <w:pPr>
+        <w:ind w:left="1440" w:hanging="360"/>
+      </w:pPr>
+    </w:lvl>
+    <w:lvl w:ilvl="2" w:tplc="0409001B" w:tentative="1">
+      <w:start w:val="1"/>
+      <w:numFmt w:val="lowerRoman"/>
+      <w:lvlText w:val="%3."/>
+      <w:lvlJc w:val="right"/>
+      <w:pPr>
+        <w:ind w:left="2160" w:hanging="180"/>
+      </w:pPr>
+    </w:lvl>
+    <w:lvl w:ilvl="3" w:tplc="0409000F" w:tentative="1">
+      <w:start w:val="1"/>
+      <w:numFmt w:val="decimal"/>
+      <w:lvlText w:val="%4."/>
+      <w:lvlJc w:val="left"/>
+      <w:pPr>
+        <w:ind w:left="2880" w:hanging="360"/>
+      </w:pPr>
+    </w:lvl>
+    <w:lvl w:ilvl="4" w:tplc="04090019" w:tentative="1">
+      <w:start w:val="1"/>
+      <w:numFmt w:val="lowerLetter"/>
+      <w:lvlText w:val="%5."/>
+      <w:lvlJc w:val="left"/>
+      <w:pPr>
+        <w:ind w:left="3600" w:hanging="360"/>
+      </w:pPr>
+    </w:lvl>
+    <w:lvl w:ilvl="5" w:tplc="0409001B" w:tentative="1">
+      <w:start w:val="1"/>
+      <w:numFmt w:val="lowerRoman"/>
+      <w:lvlText w:val="%6."/>
+      <w:lvlJc w:val="right"/>
+      <w:pPr>
+        <w:ind w:left="4320" w:hanging="180"/>
+      </w:pPr>
+    </w:lvl>
+    <w:lvl w:ilvl="6" w:tplc="0409000F" w:tentative="1">
+      <w:start w:val="1"/>
+      <w:numFmt w:val="decimal"/>
+      <w:lvlText w:val="%7."/>
+      <w:lvlJc w:val="left"/>
+      <w:pPr>
+        <w:ind w:left="5040" w:hanging="360"/>
+      </w:pPr>
+    </w:lvl>
+    <w:lvl w:ilvl="7" w:tplc="04090019" w:tentative="1">
+      <w:start w:val="1"/>
+      <w:numFmt w:val="lowerLetter"/>
+      <w:lvlText w:val="%8."/>
+      <w:lvlJc w:val="left"/>
+      <w:pPr>
+        <w:ind w:left="5760" w:hanging="360"/>
+      </w:pPr>
+    </w:lvl>
+    <w:lvl w:ilvl="8" w:tplc="0409001B" w:tentative="1">
+      <w:start w:val="1"/>
+      <w:numFmt w:val="lowerRoman"/>
+      <w:lvlText w:val="%9."/>
+      <w:lvlJc w:val="right"/>
+      <w:pPr>
+        <w:ind w:left="6480" w:hanging="180"/>
+      </w:pPr>
+    </w:lvl>
+  </w:abstractNum>
+  <w:abstractNum w:abstractNumId="68" w15:restartNumberingAfterBreak="0">
+    <w:nsid w:val="73D4530E"/>
+    <w:multiLevelType w:val="hybridMultilevel"/>
+    <w:tmpl w:val="CC64D1AC"/>
+    <w:lvl w:ilvl="0" w:tplc="0409000F">
+      <w:start w:val="1"/>
+      <w:numFmt w:val="decimal"/>
+      <w:lvlText w:val="%1."/>
+      <w:lvlJc w:val="left"/>
+      <w:pPr>
+        <w:ind w:left="720" w:hanging="360"/>
+      </w:pPr>
+      <w:rPr>
+        <w:rFonts w:hint="default"/>
+      </w:rPr>
+    </w:lvl>
+    <w:lvl w:ilvl="1" w:tplc="04090019" w:tentative="1">
+      <w:start w:val="1"/>
+      <w:numFmt w:val="lowerLetter"/>
+      <w:lvlText w:val="%2."/>
+      <w:lvlJc w:val="left"/>
+      <w:pPr>
+        <w:ind w:left="1440" w:hanging="360"/>
+      </w:pPr>
+    </w:lvl>
+    <w:lvl w:ilvl="2" w:tplc="0409001B" w:tentative="1">
+      <w:start w:val="1"/>
+      <w:numFmt w:val="lowerRoman"/>
+      <w:lvlText w:val="%3."/>
+      <w:lvlJc w:val="right"/>
+      <w:pPr>
+        <w:ind w:left="2160" w:hanging="180"/>
+      </w:pPr>
+    </w:lvl>
+    <w:lvl w:ilvl="3" w:tplc="0409000F" w:tentative="1">
+      <w:start w:val="1"/>
+      <w:numFmt w:val="decimal"/>
+      <w:lvlText w:val="%4."/>
+      <w:lvlJc w:val="left"/>
+      <w:pPr>
+        <w:ind w:left="2880" w:hanging="360"/>
+      </w:pPr>
+    </w:lvl>
+    <w:lvl w:ilvl="4" w:tplc="04090019" w:tentative="1">
+      <w:start w:val="1"/>
+      <w:numFmt w:val="lowerLetter"/>
+      <w:lvlText w:val="%5."/>
+      <w:lvlJc w:val="left"/>
+      <w:pPr>
+        <w:ind w:left="3600" w:hanging="360"/>
+      </w:pPr>
+    </w:lvl>
+    <w:lvl w:ilvl="5" w:tplc="0409001B" w:tentative="1">
+      <w:start w:val="1"/>
+      <w:numFmt w:val="lowerRoman"/>
+      <w:lvlText w:val="%6."/>
+      <w:lvlJc w:val="right"/>
+      <w:pPr>
+        <w:ind w:left="4320" w:hanging="180"/>
+      </w:pPr>
+    </w:lvl>
+    <w:lvl w:ilvl="6" w:tplc="0409000F" w:tentative="1">
+      <w:start w:val="1"/>
+      <w:numFmt w:val="decimal"/>
+      <w:lvlText w:val="%7."/>
+      <w:lvlJc w:val="left"/>
+      <w:pPr>
+        <w:ind w:left="5040" w:hanging="360"/>
+      </w:pPr>
+    </w:lvl>
+    <w:lvl w:ilvl="7" w:tplc="04090019" w:tentative="1">
+      <w:start w:val="1"/>
+      <w:numFmt w:val="lowerLetter"/>
+      <w:lvlText w:val="%8."/>
+      <w:lvlJc w:val="left"/>
+      <w:pPr>
+        <w:ind w:left="5760" w:hanging="360"/>
+      </w:pPr>
+    </w:lvl>
+    <w:lvl w:ilvl="8" w:tplc="0409001B" w:tentative="1">
+      <w:start w:val="1"/>
+      <w:numFmt w:val="lowerRoman"/>
+      <w:lvlText w:val="%9."/>
+      <w:lvlJc w:val="right"/>
+      <w:pPr>
+        <w:ind w:left="6480" w:hanging="180"/>
+      </w:pPr>
+    </w:lvl>
+  </w:abstractNum>
+  <w:abstractNum w:abstractNumId="69" w15:restartNumberingAfterBreak="0">
     <w:nsid w:val="744132D7"/>
     <w:multiLevelType w:val="hybridMultilevel"/>
     <w:tmpl w:val="30AE0C86"/>
@@ -8788,7 +10212,7 @@
       </w:pPr>
     </w:lvl>
   </w:abstractNum>
-  <w:abstractNum w:abstractNumId="67" w15:restartNumberingAfterBreak="0">
+  <w:abstractNum w:abstractNumId="70" w15:restartNumberingAfterBreak="0">
     <w:nsid w:val="74EB3425"/>
     <w:multiLevelType w:val="hybridMultilevel"/>
     <w:tmpl w:val="F79002E4"/>
@@ -8877,7 +10301,7 @@
       </w:pPr>
     </w:lvl>
   </w:abstractNum>
-  <w:abstractNum w:abstractNumId="68" w15:restartNumberingAfterBreak="0">
+  <w:abstractNum w:abstractNumId="71" w15:restartNumberingAfterBreak="0">
     <w:nsid w:val="763F19FB"/>
     <w:multiLevelType w:val="hybridMultilevel"/>
     <w:tmpl w:val="25688C62"/>
@@ -8966,7 +10390,7 @@
       </w:pPr>
     </w:lvl>
   </w:abstractNum>
-  <w:abstractNum w:abstractNumId="69" w15:restartNumberingAfterBreak="0">
+  <w:abstractNum w:abstractNumId="72" w15:restartNumberingAfterBreak="0">
     <w:nsid w:val="76EA3856"/>
     <w:multiLevelType w:val="hybridMultilevel"/>
     <w:tmpl w:val="5958E18A"/>
@@ -9055,7 +10479,7 @@
       </w:pPr>
     </w:lvl>
   </w:abstractNum>
-  <w:abstractNum w:abstractNumId="70" w15:restartNumberingAfterBreak="0">
+  <w:abstractNum w:abstractNumId="73" w15:restartNumberingAfterBreak="0">
     <w:nsid w:val="774F5CFB"/>
     <w:multiLevelType w:val="hybridMultilevel"/>
     <w:tmpl w:val="9710B9EE"/>
@@ -9144,7 +10568,7 @@
       </w:pPr>
     </w:lvl>
   </w:abstractNum>
-  <w:abstractNum w:abstractNumId="71" w15:restartNumberingAfterBreak="0">
+  <w:abstractNum w:abstractNumId="74" w15:restartNumberingAfterBreak="0">
     <w:nsid w:val="788B390D"/>
     <w:multiLevelType w:val="hybridMultilevel"/>
     <w:tmpl w:val="51E4FBFE"/>
@@ -9233,7 +10657,7 @@
       </w:pPr>
     </w:lvl>
   </w:abstractNum>
-  <w:abstractNum w:abstractNumId="72" w15:restartNumberingAfterBreak="0">
+  <w:abstractNum w:abstractNumId="75" w15:restartNumberingAfterBreak="0">
     <w:nsid w:val="78B80DFA"/>
     <w:multiLevelType w:val="hybridMultilevel"/>
     <w:tmpl w:val="B8960BDE"/>
@@ -9322,7 +10746,7 @@
       </w:pPr>
     </w:lvl>
   </w:abstractNum>
-  <w:abstractNum w:abstractNumId="73" w15:restartNumberingAfterBreak="0">
+  <w:abstractNum w:abstractNumId="76" w15:restartNumberingAfterBreak="0">
     <w:nsid w:val="79C669D1"/>
     <w:multiLevelType w:val="hybridMultilevel"/>
     <w:tmpl w:val="E9F02986"/>
@@ -9411,7 +10835,7 @@
       </w:pPr>
     </w:lvl>
   </w:abstractNum>
-  <w:abstractNum w:abstractNumId="74" w15:restartNumberingAfterBreak="0">
+  <w:abstractNum w:abstractNumId="77" w15:restartNumberingAfterBreak="0">
     <w:nsid w:val="7B5D5FB3"/>
     <w:multiLevelType w:val="hybridMultilevel"/>
     <w:tmpl w:val="8AEE59EE"/>
@@ -9500,7 +10924,7 @@
       </w:pPr>
     </w:lvl>
   </w:abstractNum>
-  <w:abstractNum w:abstractNumId="75" w15:restartNumberingAfterBreak="0">
+  <w:abstractNum w:abstractNumId="78" w15:restartNumberingAfterBreak="0">
     <w:nsid w:val="7C093E54"/>
     <w:multiLevelType w:val="hybridMultilevel"/>
     <w:tmpl w:val="07E2E3AC"/>
@@ -9589,7 +11013,7 @@
       </w:pPr>
     </w:lvl>
   </w:abstractNum>
-  <w:abstractNum w:abstractNumId="76" w15:restartNumberingAfterBreak="0">
+  <w:abstractNum w:abstractNumId="79" w15:restartNumberingAfterBreak="0">
     <w:nsid w:val="7DBE32CF"/>
     <w:multiLevelType w:val="hybridMultilevel"/>
     <w:tmpl w:val="C92AF380"/>
@@ -9678,7 +11102,7 @@
       </w:pPr>
     </w:lvl>
   </w:abstractNum>
-  <w:abstractNum w:abstractNumId="77" w15:restartNumberingAfterBreak="0">
+  <w:abstractNum w:abstractNumId="80" w15:restartNumberingAfterBreak="0">
     <w:nsid w:val="7F540412"/>
     <w:multiLevelType w:val="hybridMultilevel"/>
     <w:tmpl w:val="E5C674FA"/>
@@ -9767,7 +11191,7 @@
       </w:pPr>
     </w:lvl>
   </w:abstractNum>
-  <w:abstractNum w:abstractNumId="78" w15:restartNumberingAfterBreak="0">
+  <w:abstractNum w:abstractNumId="81" w15:restartNumberingAfterBreak="0">
     <w:nsid w:val="7FC33F77"/>
     <w:multiLevelType w:val="hybridMultilevel"/>
     <w:tmpl w:val="EDA09E4C"/>
@@ -9866,25 +11290,25 @@
     <w:abstractNumId w:val="35"/>
   </w:num>
   <w:num w:numId="4" w16cid:durableId="2033145947">
-    <w:abstractNumId w:val="77"/>
+    <w:abstractNumId w:val="80"/>
   </w:num>
   <w:num w:numId="5" w16cid:durableId="202055902">
     <w:abstractNumId w:val="1"/>
   </w:num>
   <w:num w:numId="6" w16cid:durableId="1370255834">
-    <w:abstractNumId w:val="57"/>
+    <w:abstractNumId w:val="58"/>
   </w:num>
   <w:num w:numId="7" w16cid:durableId="1398819235">
     <w:abstractNumId w:val="22"/>
   </w:num>
   <w:num w:numId="8" w16cid:durableId="1640839801">
-    <w:abstractNumId w:val="75"/>
+    <w:abstractNumId w:val="78"/>
   </w:num>
   <w:num w:numId="9" w16cid:durableId="1914927308">
     <w:abstractNumId w:val="2"/>
   </w:num>
   <w:num w:numId="10" w16cid:durableId="578298169">
-    <w:abstractNumId w:val="55"/>
+    <w:abstractNumId w:val="56"/>
   </w:num>
   <w:num w:numId="11" w16cid:durableId="1107581818">
     <w:abstractNumId w:val="14"/>
@@ -9893,37 +11317,37 @@
     <w:abstractNumId w:val="21"/>
   </w:num>
   <w:num w:numId="13" w16cid:durableId="819930803">
-    <w:abstractNumId w:val="76"/>
+    <w:abstractNumId w:val="79"/>
   </w:num>
   <w:num w:numId="14" w16cid:durableId="780105164">
-    <w:abstractNumId w:val="50"/>
+    <w:abstractNumId w:val="51"/>
   </w:num>
   <w:num w:numId="15" w16cid:durableId="1362583393">
-    <w:abstractNumId w:val="70"/>
+    <w:abstractNumId w:val="73"/>
   </w:num>
   <w:num w:numId="16" w16cid:durableId="38942300">
-    <w:abstractNumId w:val="51"/>
+    <w:abstractNumId w:val="52"/>
   </w:num>
   <w:num w:numId="17" w16cid:durableId="1915846612">
     <w:abstractNumId w:val="4"/>
   </w:num>
   <w:num w:numId="18" w16cid:durableId="836112392">
-    <w:abstractNumId w:val="58"/>
+    <w:abstractNumId w:val="59"/>
   </w:num>
   <w:num w:numId="19" w16cid:durableId="554505431">
     <w:abstractNumId w:val="39"/>
   </w:num>
   <w:num w:numId="20" w16cid:durableId="189227632">
-    <w:abstractNumId w:val="46"/>
+    <w:abstractNumId w:val="47"/>
   </w:num>
   <w:num w:numId="21" w16cid:durableId="638264107">
-    <w:abstractNumId w:val="45"/>
+    <w:abstractNumId w:val="46"/>
   </w:num>
   <w:num w:numId="22" w16cid:durableId="2101830352">
     <w:abstractNumId w:val="32"/>
   </w:num>
   <w:num w:numId="23" w16cid:durableId="474765578">
-    <w:abstractNumId w:val="69"/>
+    <w:abstractNumId w:val="72"/>
   </w:num>
   <w:num w:numId="24" w16cid:durableId="602108312">
     <w:abstractNumId w:val="19"/>
@@ -9935,10 +11359,10 @@
     <w:abstractNumId w:val="42"/>
   </w:num>
   <w:num w:numId="27" w16cid:durableId="1537041159">
-    <w:abstractNumId w:val="74"/>
+    <w:abstractNumId w:val="77"/>
   </w:num>
   <w:num w:numId="28" w16cid:durableId="1132599058">
-    <w:abstractNumId w:val="64"/>
+    <w:abstractNumId w:val="65"/>
   </w:num>
   <w:num w:numId="29" w16cid:durableId="1646087260">
     <w:abstractNumId w:val="37"/>
@@ -9950,13 +11374,13 @@
     <w:abstractNumId w:val="17"/>
   </w:num>
   <w:num w:numId="32" w16cid:durableId="1284965829">
-    <w:abstractNumId w:val="66"/>
+    <w:abstractNumId w:val="69"/>
   </w:num>
   <w:num w:numId="33" w16cid:durableId="980384712">
     <w:abstractNumId w:val="13"/>
   </w:num>
   <w:num w:numId="34" w16cid:durableId="255289783">
-    <w:abstractNumId w:val="63"/>
+    <w:abstractNumId w:val="64"/>
   </w:num>
   <w:num w:numId="35" w16cid:durableId="490217224">
     <w:abstractNumId w:val="40"/>
@@ -9965,43 +11389,43 @@
     <w:abstractNumId w:val="38"/>
   </w:num>
   <w:num w:numId="37" w16cid:durableId="558788074">
-    <w:abstractNumId w:val="44"/>
+    <w:abstractNumId w:val="45"/>
   </w:num>
   <w:num w:numId="38" w16cid:durableId="45643900">
     <w:abstractNumId w:val="18"/>
   </w:num>
   <w:num w:numId="39" w16cid:durableId="40524114">
-    <w:abstractNumId w:val="49"/>
+    <w:abstractNumId w:val="50"/>
   </w:num>
   <w:num w:numId="40" w16cid:durableId="1610233873">
     <w:abstractNumId w:val="20"/>
   </w:num>
   <w:num w:numId="41" w16cid:durableId="986283934">
-    <w:abstractNumId w:val="59"/>
+    <w:abstractNumId w:val="60"/>
   </w:num>
   <w:num w:numId="42" w16cid:durableId="127089967">
-    <w:abstractNumId w:val="60"/>
+    <w:abstractNumId w:val="61"/>
   </w:num>
   <w:num w:numId="43" w16cid:durableId="810635652">
-    <w:abstractNumId w:val="56"/>
+    <w:abstractNumId w:val="57"/>
   </w:num>
   <w:num w:numId="44" w16cid:durableId="1757941673">
     <w:abstractNumId w:val="28"/>
   </w:num>
   <w:num w:numId="45" w16cid:durableId="670302584">
-    <w:abstractNumId w:val="54"/>
+    <w:abstractNumId w:val="55"/>
   </w:num>
   <w:num w:numId="46" w16cid:durableId="1739282760">
     <w:abstractNumId w:val="5"/>
   </w:num>
   <w:num w:numId="47" w16cid:durableId="1394082045">
-    <w:abstractNumId w:val="53"/>
+    <w:abstractNumId w:val="54"/>
   </w:num>
   <w:num w:numId="48" w16cid:durableId="1400978929">
-    <w:abstractNumId w:val="68"/>
+    <w:abstractNumId w:val="71"/>
   </w:num>
   <w:num w:numId="49" w16cid:durableId="1505438116">
-    <w:abstractNumId w:val="67"/>
+    <w:abstractNumId w:val="70"/>
   </w:num>
   <w:num w:numId="50" w16cid:durableId="869731075">
     <w:abstractNumId w:val="36"/>
@@ -10010,16 +11434,16 @@
     <w:abstractNumId w:val="23"/>
   </w:num>
   <w:num w:numId="52" w16cid:durableId="611519293">
-    <w:abstractNumId w:val="62"/>
+    <w:abstractNumId w:val="63"/>
   </w:num>
   <w:num w:numId="53" w16cid:durableId="1596405912">
     <w:abstractNumId w:val="26"/>
   </w:num>
   <w:num w:numId="54" w16cid:durableId="955211961">
-    <w:abstractNumId w:val="72"/>
+    <w:abstractNumId w:val="75"/>
   </w:num>
   <w:num w:numId="55" w16cid:durableId="1005546770">
-    <w:abstractNumId w:val="65"/>
+    <w:abstractNumId w:val="66"/>
   </w:num>
   <w:num w:numId="56" w16cid:durableId="1809933425">
     <w:abstractNumId w:val="9"/>
@@ -10028,10 +11452,10 @@
     <w:abstractNumId w:val="31"/>
   </w:num>
   <w:num w:numId="58" w16cid:durableId="1243181299">
-    <w:abstractNumId w:val="78"/>
+    <w:abstractNumId w:val="81"/>
   </w:num>
   <w:num w:numId="59" w16cid:durableId="500394379">
-    <w:abstractNumId w:val="48"/>
+    <w:abstractNumId w:val="49"/>
   </w:num>
   <w:num w:numId="60" w16cid:durableId="989097540">
     <w:abstractNumId w:val="33"/>
@@ -10040,19 +11464,19 @@
     <w:abstractNumId w:val="11"/>
   </w:num>
   <w:num w:numId="62" w16cid:durableId="1579708039">
-    <w:abstractNumId w:val="73"/>
+    <w:abstractNumId w:val="76"/>
   </w:num>
   <w:num w:numId="63" w16cid:durableId="707410478">
     <w:abstractNumId w:val="7"/>
   </w:num>
   <w:num w:numId="64" w16cid:durableId="1244533997">
-    <w:abstractNumId w:val="47"/>
+    <w:abstractNumId w:val="48"/>
   </w:num>
   <w:num w:numId="65" w16cid:durableId="1476147788">
     <w:abstractNumId w:val="29"/>
   </w:num>
   <w:num w:numId="66" w16cid:durableId="224074453">
-    <w:abstractNumId w:val="52"/>
+    <w:abstractNumId w:val="53"/>
   </w:num>
   <w:num w:numId="67" w16cid:durableId="1911233321">
     <w:abstractNumId w:val="8"/>
@@ -10067,13 +11491,13 @@
     <w:abstractNumId w:val="16"/>
   </w:num>
   <w:num w:numId="71" w16cid:durableId="971716243">
-    <w:abstractNumId w:val="71"/>
+    <w:abstractNumId w:val="74"/>
   </w:num>
   <w:num w:numId="72" w16cid:durableId="1657223643">
     <w:abstractNumId w:val="25"/>
   </w:num>
   <w:num w:numId="73" w16cid:durableId="1076711772">
-    <w:abstractNumId w:val="61"/>
+    <w:abstractNumId w:val="62"/>
   </w:num>
   <w:num w:numId="74" w16cid:durableId="51655683">
     <w:abstractNumId w:val="41"/>
@@ -10092,6 +11516,15 @@
   </w:num>
   <w:num w:numId="79" w16cid:durableId="758408307">
     <w:abstractNumId w:val="43"/>
+  </w:num>
+  <w:num w:numId="80" w16cid:durableId="2115663598">
+    <w:abstractNumId w:val="44"/>
+  </w:num>
+  <w:num w:numId="81" w16cid:durableId="445781990">
+    <w:abstractNumId w:val="67"/>
+  </w:num>
+  <w:num w:numId="82" w16cid:durableId="954407966">
+    <w:abstractNumId w:val="68"/>
   </w:num>
 </w:numbering>
 </file>

</xml_diff>

<commit_message>
Barrons Lets Review Regents - Algebra 1 - Chapter 4: Systems of Linear Equations - 4.4 Solving Word Problems with Systems of Equations
</commit_message>
<xml_diff>
--- a/Algebra-1/ch04/Barrons Lets Review Regents - Albebra 1 - Chapter 4.docx
+++ b/Algebra-1/ch04/Barrons Lets Review Regents - Albebra 1 - Chapter 4.docx
@@ -3150,8 +3150,6 @@
       </w:r>
       <w:r>
         <w:br/>
-      </w:r>
-      <w:r>
         <w:t>8x – 2y = 28</w:t>
       </w:r>
       <w:r>
@@ -3244,8 +3242,6 @@
       </w:r>
       <w:r>
         <w:br/>
-      </w:r>
-      <w:r>
         <w:t>12x – 9y = 93</w:t>
       </w:r>
       <w:r>
@@ -3330,8 +3326,6 @@
       </w:r>
       <w:r>
         <w:br/>
-      </w:r>
-      <w:r>
         <w:t>4x + 5y = 22</w:t>
       </w:r>
       <w:r>
@@ -3410,8 +3404,6 @@
       </w:r>
       <w:r>
         <w:br/>
-      </w:r>
-      <w:r>
         <w:t>5x – 4y = -12</w:t>
       </w:r>
       <w:r>
@@ -3614,8 +3606,6 @@
       </w:r>
       <w:r>
         <w:br/>
-      </w:r>
-      <w:r>
         <w:t>2x + 4y = 136</w:t>
       </w:r>
       <w:r>
@@ -3917,11 +3907,1186 @@
         <w:br/>
         <w:t>Victoria can use addition to eliminate x and solve for y. Porter can use subtraction to eliminate x and solve for y. Both approaches will lead to a solution.</w:t>
       </w:r>
-      <w:r>
-        <w:br/>
-      </w:r>
     </w:p>
-    <w:p/>
+    <w:p>
+      <w:pPr>
+        <w:pStyle w:val="Heading2"/>
+      </w:pPr>
+      <w:r>
+        <w:br w:type="column"/>
+      </w:r>
+      <w:r>
+        <w:lastRenderedPageBreak/>
+        <w:t>4.4 Solving Word Problems with Systems of Equations</w:t>
+      </w:r>
+    </w:p>
+    <w:p>
+      <w:pPr>
+        <w:pStyle w:val="Heading3"/>
+      </w:pPr>
+      <w:r>
+        <w:t>Check Your Understanding of Section 4.4</w:t>
+      </w:r>
+    </w:p>
+    <w:p>
+      <w:pPr>
+        <w:pStyle w:val="ListParagraph"/>
+        <w:numPr>
+          <w:ilvl w:val="0"/>
+          <w:numId w:val="83"/>
+        </w:numPr>
+      </w:pPr>
+      <w:r>
+        <w:t>Multiple-Choice</w:t>
+      </w:r>
+    </w:p>
+    <w:p>
+      <w:pPr>
+        <w:pStyle w:val="ListParagraph"/>
+        <w:numPr>
+          <w:ilvl w:val="0"/>
+          <w:numId w:val="84"/>
+        </w:numPr>
+        <w:rPr>
+          <w:b/>
+          <w:bCs/>
+        </w:rPr>
+      </w:pPr>
+      <w:r>
+        <w:t>Which system of equations can be used to model the following scenario? There are 50 animals. Some of the animals have 2 legs and the rest of them have 4 legs. In total there are 172 legs.</w:t>
+      </w:r>
+      <w:r>
+        <w:br/>
+        <w:t>x is the number of animals with 2 legs</w:t>
+      </w:r>
+      <w:r>
+        <w:br/>
+        <w:t>y is the number of animals with 4 legs</w:t>
+      </w:r>
+      <w:r>
+        <w:br/>
+      </w:r>
+      <w:r>
+        <w:rPr>
+          <w:b/>
+          <w:bCs/>
+        </w:rPr>
+        <w:t>(4) x + y = 50</w:t>
+      </w:r>
+      <w:r>
+        <w:rPr>
+          <w:b/>
+          <w:bCs/>
+        </w:rPr>
+        <w:br/>
+      </w:r>
+      <w:r>
+        <w:rPr>
+          <w:b/>
+          <w:bCs/>
+        </w:rPr>
+        <w:t>2x + 4y = 172</w:t>
+      </w:r>
+    </w:p>
+    <w:p>
+      <w:pPr>
+        <w:pStyle w:val="ListParagraph"/>
+        <w:numPr>
+          <w:ilvl w:val="0"/>
+          <w:numId w:val="84"/>
+        </w:numPr>
+        <w:rPr>
+          <w:b/>
+          <w:bCs/>
+        </w:rPr>
+      </w:pPr>
+      <w:r>
+        <w:t>Which system of equations could be used to model the following scenario? There are 8 people in n elevator. Soe are adults, and the rest are children. Each adult weighs 150 pounds. Each child weighs 50 pounds. The total weight of the 8 people is 800 pounds.</w:t>
+      </w:r>
+      <w:r>
+        <w:br/>
+        <w:t>x = number of adults</w:t>
+      </w:r>
+      <w:r>
+        <w:br/>
+        <w:t>y = number of children</w:t>
+      </w:r>
+      <w:r>
+        <w:br/>
+      </w:r>
+      <w:r>
+        <w:rPr>
+          <w:b/>
+          <w:bCs/>
+        </w:rPr>
+        <w:t>(1) x + y = 8</w:t>
+      </w:r>
+      <w:r>
+        <w:rPr>
+          <w:b/>
+          <w:bCs/>
+        </w:rPr>
+        <w:br/>
+        <w:t>150x + 50 = 800</w:t>
+      </w:r>
+    </w:p>
+    <w:p>
+      <w:pPr>
+        <w:pStyle w:val="ListParagraph"/>
+        <w:numPr>
+          <w:ilvl w:val="0"/>
+          <w:numId w:val="84"/>
+        </w:numPr>
+        <w:rPr>
+          <w:b/>
+          <w:bCs/>
+        </w:rPr>
+      </w:pPr>
+      <w:r>
+        <w:t>Which system of equations could be used to model the following scenario? There are 20 coins. Some are quarters, and the rest are dimes. The quarters are worth 25 cents each, and the dimes are worth 10 cents each. The total value of the 20 coins is $2.90.</w:t>
+      </w:r>
+      <w:r>
+        <w:br/>
+        <w:t>x = the number of quarters</w:t>
+      </w:r>
+      <w:r>
+        <w:br/>
+        <w:t>y = the number of dimes</w:t>
+      </w:r>
+      <w:r>
+        <w:br/>
+      </w:r>
+      <w:r>
+        <w:rPr>
+          <w:b/>
+          <w:bCs/>
+        </w:rPr>
+        <w:t>(1) x + y = 20</w:t>
+      </w:r>
+      <w:r>
+        <w:rPr>
+          <w:b/>
+          <w:bCs/>
+        </w:rPr>
+        <w:br/>
+        <w:t>25x + 10y = 290</w:t>
+      </w:r>
+    </w:p>
+    <w:p>
+      <w:pPr>
+        <w:pStyle w:val="ListParagraph"/>
+        <w:numPr>
+          <w:ilvl w:val="0"/>
+          <w:numId w:val="84"/>
+        </w:numPr>
+        <w:rPr>
+          <w:b/>
+          <w:bCs/>
+        </w:rPr>
+      </w:pPr>
+      <w:r>
+        <w:br w:type="column"/>
+      </w:r>
+      <w:proofErr w:type="gramStart"/>
+      <w:r>
+        <w:t>A pet</w:t>
+      </w:r>
+      <w:proofErr w:type="gramEnd"/>
+      <w:r>
+        <w:t xml:space="preserve"> store has 30 animals. Some are cats, and the rest are dogs. The cats cost $50 each. The dogs cost $100 each. If the total cost for all 30 animals is $1,900, how many cats are there?</w:t>
+      </w:r>
+      <w:r>
+        <w:br/>
+        <w:t>x = the number of cats</w:t>
+      </w:r>
+      <w:r>
+        <w:br/>
+        <w:t>y = the number of dogs</w:t>
+      </w:r>
+      <w:r>
+        <w:br/>
+        <w:t>x + y = 30</w:t>
+      </w:r>
+      <w:r>
+        <w:br/>
+        <w:t>50x + 100y = 1900</w:t>
+      </w:r>
+      <w:r>
+        <w:br/>
+      </w:r>
+      <w:r>
+        <w:t>-50(x + y) = -50(30)</w:t>
+      </w:r>
+      <w:r>
+        <w:br/>
+        <w:t>-50x – 50y = -1500</w:t>
+      </w:r>
+      <w:r>
+        <w:br/>
+      </w:r>
+      <w:r>
+        <w:t>50x + 100y = 1900</w:t>
+      </w:r>
+      <w:r>
+        <w:br/>
+        <w:t>50y = 400, y = 8</w:t>
+      </w:r>
+      <w:r>
+        <w:br/>
+        <w:t>x + 8 = 30, x = 22</w:t>
+      </w:r>
+      <w:r>
+        <w:br/>
+      </w:r>
+      <w:r>
+        <w:rPr>
+          <w:b/>
+          <w:bCs/>
+        </w:rPr>
+        <w:t>(3) 22</w:t>
+      </w:r>
+    </w:p>
+    <w:p>
+      <w:pPr>
+        <w:pStyle w:val="ListParagraph"/>
+      </w:pPr>
+    </w:p>
+    <w:p>
+      <w:pPr>
+        <w:pStyle w:val="ListParagraph"/>
+        <w:numPr>
+          <w:ilvl w:val="0"/>
+          <w:numId w:val="84"/>
+        </w:numPr>
+        <w:rPr>
+          <w:b/>
+          <w:bCs/>
+        </w:rPr>
+      </w:pPr>
+      <w:proofErr w:type="gramStart"/>
+      <w:r>
+        <w:t>A restaurant</w:t>
+      </w:r>
+      <w:proofErr w:type="gramEnd"/>
+      <w:r>
+        <w:t xml:space="preserve"> sells only two desserts, pie and cake. A piece of pie costs $4. A piece of cake costs $5. The restaurant sells 100 desserts, which </w:t>
+      </w:r>
+      <w:proofErr w:type="gramStart"/>
+      <w:r>
+        <w:t>costs</w:t>
+      </w:r>
+      <w:proofErr w:type="gramEnd"/>
+      <w:r>
+        <w:t xml:space="preserve"> a total of $473. How many pieces of pie did they sell?</w:t>
+      </w:r>
+      <w:r>
+        <w:br/>
+        <w:t>x = the number of pie pieces sold</w:t>
+      </w:r>
+      <w:r>
+        <w:br/>
+        <w:t>y = the number of cake pieces sold</w:t>
+      </w:r>
+      <w:r>
+        <w:br/>
+        <w:t>x + y = 100</w:t>
+      </w:r>
+      <w:r>
+        <w:br/>
+        <w:t>4x + 5y = 473</w:t>
+      </w:r>
+      <w:r>
+        <w:br/>
+        <w:t>-4(x + y) = -4(100)</w:t>
+      </w:r>
+      <w:r>
+        <w:br/>
+        <w:t>-4x – 4y = -400</w:t>
+      </w:r>
+      <w:r>
+        <w:br/>
+      </w:r>
+      <w:r>
+        <w:t>4x + 5y = 473</w:t>
+      </w:r>
+      <w:r>
+        <w:br/>
+        <w:t>y = 73</w:t>
+      </w:r>
+      <w:r>
+        <w:br/>
+        <w:t>x + 73 = 100</w:t>
+      </w:r>
+      <w:r>
+        <w:br/>
+        <w:t>x = 27</w:t>
+      </w:r>
+      <w:r>
+        <w:br/>
+      </w:r>
+      <w:r>
+        <w:rPr>
+          <w:b/>
+          <w:bCs/>
+        </w:rPr>
+        <w:t>(2) 27</w:t>
+      </w:r>
+    </w:p>
+    <w:p>
+      <w:pPr>
+        <w:pStyle w:val="ListParagraph"/>
+        <w:numPr>
+          <w:ilvl w:val="0"/>
+          <w:numId w:val="84"/>
+        </w:numPr>
+        <w:rPr>
+          <w:b/>
+          <w:bCs/>
+        </w:rPr>
+      </w:pPr>
+      <w:r>
+        <w:br w:type="column"/>
+      </w:r>
+      <w:r>
+        <w:lastRenderedPageBreak/>
+        <w:t>A fend is put around a rectangular plot of land. The perimeter of the fence is 28 feet. Two of the opposite sides of the fence cost $10 per foot. The other two sides cost $12 per foot. If the total cost of the fence is 148, what are the dimensions of the fence.</w:t>
+      </w:r>
+      <w:r>
+        <w:br/>
+        <w:t>x = length of one side of the fence</w:t>
+      </w:r>
+      <w:r>
+        <w:br/>
+        <w:t>y = length of the other side of fence.</w:t>
+      </w:r>
+      <w:r>
+        <w:br/>
+        <w:t>2x + 2y = 28</w:t>
+      </w:r>
+      <w:r>
+        <w:br/>
+        <w:t>10x + 12 y = 148</w:t>
+      </w:r>
+      <w:r>
+        <w:br/>
+        <w:t>-5(2x + 2y) = -5(28)</w:t>
+      </w:r>
+      <w:r>
+        <w:br/>
+        <w:t>-10x – 10y = -140</w:t>
+      </w:r>
+      <w:r>
+        <w:br/>
+      </w:r>
+      <w:r>
+        <w:t>10x + 12 y = 148</w:t>
+      </w:r>
+      <w:r>
+        <w:br/>
+        <w:t>2y = 8, y = 4</w:t>
+      </w:r>
+      <w:r>
+        <w:br/>
+        <w:t>2x + 2(4) = 28</w:t>
+      </w:r>
+      <w:r>
+        <w:br/>
+        <w:t>2x = 20, x = 10</w:t>
+      </w:r>
+      <w:r>
+        <w:br/>
+      </w:r>
+      <w:r>
+        <w:rPr>
+          <w:b/>
+          <w:bCs/>
+        </w:rPr>
+        <w:t>(2) 4 by 10</w:t>
+      </w:r>
+    </w:p>
+    <w:p>
+      <w:pPr>
+        <w:pStyle w:val="ListParagraph"/>
+        <w:numPr>
+          <w:ilvl w:val="0"/>
+          <w:numId w:val="84"/>
+        </w:numPr>
+        <w:rPr>
+          <w:b/>
+          <w:bCs/>
+        </w:rPr>
+      </w:pPr>
+      <w:r>
+        <w:t xml:space="preserve">One number is five bigger than </w:t>
+      </w:r>
+      <w:proofErr w:type="gramStart"/>
+      <w:r>
+        <w:t>another</w:t>
+      </w:r>
+      <w:proofErr w:type="gramEnd"/>
+      <w:r>
+        <w:t xml:space="preserve"> number. When three times the larger number is added to twice the smaller number, the result is 60. What are the two numbers?</w:t>
+      </w:r>
+      <w:r>
+        <w:br/>
+        <w:t>x – larger number</w:t>
+      </w:r>
+      <w:r>
+        <w:br/>
+        <w:t>y = smaller number</w:t>
+      </w:r>
+      <w:r>
+        <w:br/>
+        <w:t>x = y + 5</w:t>
+      </w:r>
+      <w:r>
+        <w:br/>
+        <w:t>3x + 2y = 60</w:t>
+      </w:r>
+      <w:r>
+        <w:br/>
+        <w:t>x – y = 5</w:t>
+      </w:r>
+      <w:r>
+        <w:br/>
+        <w:t>2(x – y) = 2(5)</w:t>
+      </w:r>
+      <w:r>
+        <w:br/>
+        <w:t>2x – 2y = 10</w:t>
+      </w:r>
+      <w:r>
+        <w:br/>
+      </w:r>
+      <w:r>
+        <w:t>3x + 2y = 60</w:t>
+      </w:r>
+      <w:r>
+        <w:br/>
+        <w:t>5x = 70</w:t>
+      </w:r>
+      <w:r>
+        <w:br/>
+        <w:t>x = 14</w:t>
+      </w:r>
+      <w:r>
+        <w:br/>
+        <w:t>14 = y + 5</w:t>
+      </w:r>
+      <w:r>
+        <w:br/>
+        <w:t>y = 9</w:t>
+      </w:r>
+      <w:r>
+        <w:br/>
+      </w:r>
+      <w:r>
+        <w:rPr>
+          <w:b/>
+          <w:bCs/>
+        </w:rPr>
+        <w:t>(1) 9 and 14</w:t>
+      </w:r>
+    </w:p>
+    <w:p>
+      <w:pPr>
+        <w:pStyle w:val="ListParagraph"/>
+        <w:numPr>
+          <w:ilvl w:val="0"/>
+          <w:numId w:val="84"/>
+        </w:numPr>
+        <w:rPr>
+          <w:b/>
+          <w:bCs/>
+        </w:rPr>
+      </w:pPr>
+      <w:r>
+        <w:t>Peanuts cost $7 a pound. Cashews cost $9 a pound. There is a mixture of peanuts and cashews that weighs 10 pounds and costs $84. How many peanuts are there in the mixture?</w:t>
+      </w:r>
+      <w:r>
+        <w:br/>
+        <w:t>x = pounds of peanuts</w:t>
+      </w:r>
+      <w:r>
+        <w:br/>
+        <w:t>y = pounds of cashews</w:t>
+      </w:r>
+      <w:r>
+        <w:br/>
+        <w:t>x + y = 10</w:t>
+      </w:r>
+      <w:r>
+        <w:br/>
+        <w:t>7x + 9y = 84</w:t>
+      </w:r>
+      <w:r>
+        <w:br/>
+        <w:t>-7(x + y) = -7(10)</w:t>
+      </w:r>
+      <w:r>
+        <w:br/>
+        <w:t>-7x – 7y = -70</w:t>
+      </w:r>
+      <w:r>
+        <w:br/>
+      </w:r>
+      <w:r>
+        <w:t>7x + 9y = 84</w:t>
+      </w:r>
+      <w:r>
+        <w:br/>
+        <w:t>2y = 14, y = 7</w:t>
+      </w:r>
+      <w:r>
+        <w:br/>
+        <w:t>x + 7 = 10, x = 3</w:t>
+      </w:r>
+      <w:r>
+        <w:br/>
+      </w:r>
+      <w:r>
+        <w:rPr>
+          <w:b/>
+          <w:bCs/>
+        </w:rPr>
+        <w:t>(3) 3</w:t>
+      </w:r>
+    </w:p>
+    <w:p>
+      <w:pPr>
+        <w:pStyle w:val="ListParagraph"/>
+        <w:numPr>
+          <w:ilvl w:val="0"/>
+          <w:numId w:val="84"/>
+        </w:numPr>
+      </w:pPr>
+      <w:r>
+        <w:t xml:space="preserve">The current in a river makes boats </w:t>
+      </w:r>
+      <w:proofErr w:type="gramStart"/>
+      <w:r>
+        <w:t>going</w:t>
+      </w:r>
+      <w:proofErr w:type="gramEnd"/>
+      <w:r>
+        <w:t xml:space="preserve"> upstream slower by y </w:t>
+      </w:r>
+      <w:proofErr w:type="gramStart"/>
+      <w:r>
+        <w:t>miles  per</w:t>
+      </w:r>
+      <w:proofErr w:type="gramEnd"/>
+      <w:r>
+        <w:t xml:space="preserve"> hour and boats going downstream faster by y miles per hour. Upstream boats go 3 miles per hour, and downstream boats go 13 miles per hour. Which system of equations can be used to find the speed of the boat if it were in still </w:t>
+      </w:r>
+      <w:proofErr w:type="spellStart"/>
+      <w:r>
+        <w:t>s</w:t>
+      </w:r>
+      <w:r>
+        <w:t>ater</w:t>
+      </w:r>
+      <w:proofErr w:type="spellEnd"/>
+      <w:r>
+        <w:t>?</w:t>
+      </w:r>
+      <w:r>
+        <w:br/>
+        <w:t>x is speed of the boat in still water</w:t>
+      </w:r>
+      <w:r>
+        <w:br/>
+        <w:t>y is difference in speed going upstream or downstream</w:t>
+      </w:r>
+      <w:r>
+        <w:br/>
+      </w:r>
+      <w:r>
+        <w:rPr>
+          <w:b/>
+          <w:bCs/>
+        </w:rPr>
+        <w:t>(1) x + y = 13</w:t>
+      </w:r>
+      <w:r>
+        <w:rPr>
+          <w:b/>
+          <w:bCs/>
+        </w:rPr>
+        <w:br/>
+        <w:t>x – y = 3</w:t>
+      </w:r>
+    </w:p>
+    <w:p>
+      <w:pPr>
+        <w:pStyle w:val="ListParagraph"/>
+        <w:numPr>
+          <w:ilvl w:val="0"/>
+          <w:numId w:val="84"/>
+        </w:numPr>
+      </w:pPr>
+      <w:r>
+        <w:t>A basketball player made some shots worth two points and the rest worth three points. If she made 16 shots for a total of 38 points, how many of each type did she make?</w:t>
+      </w:r>
+      <w:r>
+        <w:br/>
+        <w:t>x = number of two point shots</w:t>
+      </w:r>
+      <w:r>
+        <w:br/>
+        <w:t>y = number of three point shots</w:t>
+      </w:r>
+      <w:r>
+        <w:br/>
+        <w:t>x + y = 16</w:t>
+      </w:r>
+      <w:r>
+        <w:br/>
+        <w:t>2x + 3y = 38</w:t>
+      </w:r>
+      <w:r>
+        <w:br/>
+        <w:t>-2(x + y) = -2(16)</w:t>
+      </w:r>
+      <w:r>
+        <w:br/>
+        <w:t>-2x – 2y = -32</w:t>
+      </w:r>
+      <w:r>
+        <w:br/>
+      </w:r>
+      <w:r>
+        <w:t>2x + 3y = 38</w:t>
+      </w:r>
+      <w:r>
+        <w:br/>
+        <w:t>y = 6</w:t>
+      </w:r>
+      <w:r>
+        <w:br/>
+        <w:t>x + 6 = 16, x = 10</w:t>
+      </w:r>
+      <w:r>
+        <w:br/>
+        <w:t>(</w:t>
+      </w:r>
+      <w:r>
+        <w:rPr>
+          <w:b/>
+          <w:bCs/>
+        </w:rPr>
+        <w:t>2) 6 three pointers and 10 two pointers</w:t>
+      </w:r>
+    </w:p>
+    <w:p>
+      <w:pPr>
+        <w:pStyle w:val="ListParagraph"/>
+        <w:numPr>
+          <w:ilvl w:val="0"/>
+          <w:numId w:val="83"/>
+        </w:numPr>
+      </w:pPr>
+      <w:r>
+        <w:t>Show you arrived at your answers.</w:t>
+      </w:r>
+    </w:p>
+    <w:p>
+      <w:pPr>
+        <w:pStyle w:val="ListParagraph"/>
+        <w:numPr>
+          <w:ilvl w:val="0"/>
+          <w:numId w:val="85"/>
+        </w:numPr>
+        <w:rPr>
+          <w:b/>
+          <w:bCs/>
+        </w:rPr>
+      </w:pPr>
+      <w:r>
+        <w:t xml:space="preserve">Red roses cost $3 each. Pink roses cost $2 each. A man buys 24 flowers for his wife with some pink roses and the rest red roses. The total cost of </w:t>
+      </w:r>
+      <w:proofErr w:type="gramStart"/>
+      <w:r>
+        <w:t>the flowers</w:t>
+      </w:r>
+      <w:proofErr w:type="gramEnd"/>
+      <w:r>
+        <w:t xml:space="preserve"> is $68. Write a system of equations to model this situation and use the equation to determine how many red and how many pink roses he bought.</w:t>
+      </w:r>
+      <w:r>
+        <w:br/>
+        <w:t>x = number of red roses bought</w:t>
+      </w:r>
+      <w:r>
+        <w:br/>
+        <w:t>y = number of pink roses bought</w:t>
+      </w:r>
+      <w:r>
+        <w:br/>
+        <w:t>x + y = 24</w:t>
+      </w:r>
+      <w:r>
+        <w:br/>
+        <w:t>3x + 2y = 68</w:t>
+      </w:r>
+      <w:r>
+        <w:br/>
+        <w:t>-3(x + y) = -3(24)</w:t>
+      </w:r>
+      <w:r>
+        <w:br/>
+        <w:t>-3x – 3y = -72</w:t>
+      </w:r>
+      <w:r>
+        <w:br/>
+      </w:r>
+      <w:r>
+        <w:t>3x + 2y = 68</w:t>
+      </w:r>
+      <w:r>
+        <w:br/>
+        <w:t>-y = -4, y = 4</w:t>
+      </w:r>
+      <w:r>
+        <w:br/>
+        <w:t>x + 4 = 24, x = 20</w:t>
+      </w:r>
+      <w:r>
+        <w:br/>
+      </w:r>
+      <w:r>
+        <w:rPr>
+          <w:b/>
+          <w:bCs/>
+        </w:rPr>
+        <w:t>20 red roses and 4 pink roses</w:t>
+      </w:r>
+    </w:p>
+    <w:p>
+      <w:pPr>
+        <w:pStyle w:val="ListParagraph"/>
+        <w:numPr>
+          <w:ilvl w:val="0"/>
+          <w:numId w:val="85"/>
+        </w:numPr>
+        <w:rPr>
+          <w:b/>
+          <w:bCs/>
+        </w:rPr>
+      </w:pPr>
+      <w:r>
+        <w:br w:type="column"/>
+      </w:r>
+      <w:r>
+        <w:lastRenderedPageBreak/>
+        <w:t xml:space="preserve">Ice cream cones cost $4 each. Milkshakes cost $6 each. If ten items are purchased, either ice cream cones or milk shakes: (a) What is the greatest amount of money </w:t>
+      </w:r>
+      <w:r>
+        <w:t>that</w:t>
+      </w:r>
+      <w:r>
+        <w:t xml:space="preserve"> can be spent? (b) what is the least amount of money that can be spent? (d) How much would it cost for 5 cones and 5 shakes? (d) if $52 is pent on ten items, how many cones were purchased and how many shakes? Explain how you got your answer to part (d).</w:t>
+      </w:r>
+      <w:r>
+        <w:br/>
+      </w:r>
+      <w:r>
+        <w:br/>
+        <w:t>(a) $6 * 10 = $60.</w:t>
+      </w:r>
+      <w:r>
+        <w:br/>
+        <w:t>(b) $4 * 10 = $40</w:t>
+      </w:r>
+      <w:r>
+        <w:br/>
+        <w:t>(c) (5 * $4) + (5 * $6) = $20 + $30 = $50</w:t>
+      </w:r>
+      <w:r>
+        <w:br/>
+        <w:t>(d)</w:t>
+      </w:r>
+      <w:r>
+        <w:br/>
+        <w:t>x = number of cones purchased</w:t>
+      </w:r>
+      <w:r>
+        <w:br/>
+        <w:t>y = number of milkshakes purchased</w:t>
+      </w:r>
+      <w:r>
+        <w:br/>
+      </w:r>
+      <w:r>
+        <w:rPr>
+          <w:b/>
+          <w:bCs/>
+        </w:rPr>
+        <w:t>x + y = 10</w:t>
+      </w:r>
+      <w:r>
+        <w:rPr>
+          <w:b/>
+          <w:bCs/>
+        </w:rPr>
+        <w:br/>
+        <w:t>4x + 6y = 52</w:t>
+      </w:r>
+      <w:r>
+        <w:br/>
+        <w:t>-4(x + y) = -4(10)</w:t>
+      </w:r>
+      <w:r>
+        <w:br/>
+        <w:t>-4x – 4y = -40</w:t>
+      </w:r>
+      <w:r>
+        <w:br/>
+      </w:r>
+      <w:r>
+        <w:t>4x + 6y = 52</w:t>
+      </w:r>
+      <w:r>
+        <w:br/>
+        <w:t>2y = 12, y = 6</w:t>
+      </w:r>
+      <w:r>
+        <w:br/>
+        <w:t>x + 6 = 10, x = 4</w:t>
+      </w:r>
+      <w:r>
+        <w:br/>
+      </w:r>
+      <w:r>
+        <w:rPr>
+          <w:b/>
+          <w:bCs/>
+        </w:rPr>
+        <w:t>4 cones purchased, 6 milkshakes purchased.</w:t>
+      </w:r>
+    </w:p>
+    <w:p>
+      <w:pPr>
+        <w:pStyle w:val="ListParagraph"/>
+        <w:rPr>
+          <w:b/>
+          <w:bCs/>
+        </w:rPr>
+      </w:pPr>
+    </w:p>
+    <w:p>
+      <w:pPr>
+        <w:pStyle w:val="ListParagraph"/>
+        <w:numPr>
+          <w:ilvl w:val="0"/>
+          <w:numId w:val="85"/>
+        </w:numPr>
+        <w:rPr>
+          <w:b/>
+          <w:bCs/>
+        </w:rPr>
+      </w:pPr>
+      <w:r>
+        <w:t>Marshmallows cost $2 an ounce and have 500 calories in an ounce. Cookies cost $3 an ounce and have 400 calories in an ounce. A mixture of marshmallows and cookies costs $29 and has 4,800 calories. Create a system of equations to model this scenario. How many ounces of marshmallows are there in the mixture?</w:t>
+      </w:r>
+      <w:r>
+        <w:br/>
+        <w:t>x = ounces of marshmallows</w:t>
+      </w:r>
+      <w:r>
+        <w:br/>
+        <w:t>y = ounces of cookies</w:t>
+      </w:r>
+      <w:r>
+        <w:br/>
+      </w:r>
+      <w:r>
+        <w:rPr>
+          <w:b/>
+          <w:bCs/>
+        </w:rPr>
+        <w:t>2x + 3y = 29</w:t>
+      </w:r>
+      <w:r>
+        <w:rPr>
+          <w:b/>
+          <w:bCs/>
+        </w:rPr>
+        <w:br/>
+        <w:t>500x + 400y = 4800</w:t>
+      </w:r>
+      <w:r>
+        <w:rPr>
+          <w:b/>
+          <w:bCs/>
+        </w:rPr>
+        <w:br/>
+      </w:r>
+      <w:r>
+        <w:t>-250(2x + 3y) = -250(29)</w:t>
+      </w:r>
+      <w:r>
+        <w:br/>
+        <w:t>-500x – 750y = -7250</w:t>
+      </w:r>
+      <w:r>
+        <w:br/>
+      </w:r>
+      <w:r>
+        <w:t>500x + 400y = 4800</w:t>
+      </w:r>
+      <w:r>
+        <w:br/>
+        <w:t>-350y = -2450</w:t>
+      </w:r>
+      <w:r>
+        <w:br/>
+        <w:t>y = 7</w:t>
+      </w:r>
+      <w:r>
+        <w:br/>
+        <w:t>2x + 3(7) = 29</w:t>
+      </w:r>
+      <w:r>
+        <w:br/>
+        <w:t>2x + 21 = 29</w:t>
+      </w:r>
+      <w:r>
+        <w:br/>
+        <w:t>2x = 8</w:t>
+      </w:r>
+      <w:r>
+        <w:br/>
+        <w:t>x = 4</w:t>
+      </w:r>
+      <w:r>
+        <w:br/>
+      </w:r>
+      <w:r>
+        <w:rPr>
+          <w:b/>
+          <w:bCs/>
+        </w:rPr>
+        <w:t xml:space="preserve">4 ounces of </w:t>
+      </w:r>
+      <w:proofErr w:type="spellStart"/>
+      <w:r>
+        <w:rPr>
+          <w:b/>
+          <w:bCs/>
+        </w:rPr>
+        <w:t>marshallows</w:t>
+      </w:r>
+      <w:proofErr w:type="spellEnd"/>
+    </w:p>
+    <w:p>
+      <w:pPr>
+        <w:pStyle w:val="ListParagraph"/>
+        <w:rPr>
+          <w:b/>
+          <w:bCs/>
+        </w:rPr>
+      </w:pPr>
+    </w:p>
+    <w:p>
+      <w:pPr>
+        <w:pStyle w:val="ListParagraph"/>
+        <w:numPr>
+          <w:ilvl w:val="0"/>
+          <w:numId w:val="85"/>
+        </w:numPr>
+      </w:pPr>
+      <w:r>
+        <w:t>Three burgers and two orders of French fries cost $24. Five burgers and one order of French fries cost $33. What is the cost of one burger? What is the cost of one order of French fries?</w:t>
+      </w:r>
+      <w:r>
+        <w:br/>
+        <w:t>x = cost of burger in dollars</w:t>
+      </w:r>
+      <w:r>
+        <w:br/>
+        <w:t>y = cost of French fries in dollars</w:t>
+      </w:r>
+      <w:r>
+        <w:br/>
+      </w:r>
+      <w:r>
+        <w:rPr>
+          <w:b/>
+          <w:bCs/>
+        </w:rPr>
+        <w:t>3x + 2y = 24</w:t>
+      </w:r>
+      <w:r>
+        <w:rPr>
+          <w:b/>
+          <w:bCs/>
+        </w:rPr>
+        <w:br/>
+        <w:t>5x + y = 33</w:t>
+      </w:r>
+      <w:r>
+        <w:br/>
+        <w:t>-2(5x + y) = -2(33)</w:t>
+      </w:r>
+      <w:r>
+        <w:br/>
+        <w:t>-10x – 2y = -66</w:t>
+      </w:r>
+      <w:r>
+        <w:br/>
+      </w:r>
+      <w:r>
+        <w:t>3x + 2y = 24</w:t>
+      </w:r>
+      <w:r>
+        <w:br/>
+        <w:t xml:space="preserve">-7x = -42, </w:t>
+      </w:r>
+      <w:r>
+        <w:rPr>
+          <w:b/>
+          <w:bCs/>
+        </w:rPr>
+        <w:t>x = 6</w:t>
+      </w:r>
+      <w:r>
+        <w:br/>
+        <w:t>3x + 2y = 24</w:t>
+      </w:r>
+      <w:r>
+        <w:br/>
+        <w:t>3(6) + 2y = 24</w:t>
+      </w:r>
+      <w:r>
+        <w:br/>
+        <w:t>18 + 2y = 24</w:t>
+      </w:r>
+      <w:r>
+        <w:br/>
+        <w:t>2y = 6</w:t>
+      </w:r>
+      <w:r>
+        <w:br/>
+      </w:r>
+      <w:r>
+        <w:rPr>
+          <w:b/>
+          <w:bCs/>
+        </w:rPr>
+        <w:t>y = 3</w:t>
+      </w:r>
+      <w:r>
+        <w:t xml:space="preserve"> </w:t>
+      </w:r>
+      <w:r>
+        <w:br/>
+      </w:r>
+      <w:r>
+        <w:rPr>
+          <w:b/>
+          <w:bCs/>
+        </w:rPr>
+        <w:t>cost of burger: $6</w:t>
+      </w:r>
+      <w:r>
+        <w:rPr>
+          <w:b/>
+          <w:bCs/>
+        </w:rPr>
+        <w:br/>
+        <w:t>cost of French fries: $3</w:t>
+      </w:r>
+    </w:p>
+    <w:p>
+      <w:pPr>
+        <w:pStyle w:val="ListParagraph"/>
+        <w:numPr>
+          <w:ilvl w:val="0"/>
+          <w:numId w:val="85"/>
+        </w:numPr>
+      </w:pPr>
+      <w:r>
+        <w:t xml:space="preserve">A cycling store sells two-wheel bicycles and three-wheel tricycles. It sells 58 cycles that </w:t>
+      </w:r>
+      <w:proofErr w:type="gramStart"/>
+      <w:r>
+        <w:t>had</w:t>
+      </w:r>
+      <w:proofErr w:type="gramEnd"/>
+      <w:r>
+        <w:t xml:space="preserve"> a total of 134 wheels. How many of each type did they sell?</w:t>
+      </w:r>
+      <w:r>
+        <w:br/>
+        <w:t>x = number of bicycles sold</w:t>
+      </w:r>
+      <w:r>
+        <w:br/>
+        <w:t>y = number of tricycles sold</w:t>
+      </w:r>
+      <w:r>
+        <w:br/>
+        <w:t>x + y = 58</w:t>
+      </w:r>
+      <w:r>
+        <w:br/>
+        <w:t>2x + 3y = 134</w:t>
+      </w:r>
+      <w:r>
+        <w:br/>
+        <w:t>-2(x + y) = -2(58)</w:t>
+      </w:r>
+      <w:r>
+        <w:br/>
+        <w:t>-2x – 2y = -116</w:t>
+      </w:r>
+      <w:r>
+        <w:br/>
+      </w:r>
+      <w:r>
+        <w:t>2x + 3y = 134</w:t>
+      </w:r>
+      <w:r>
+        <w:br/>
+        <w:t xml:space="preserve">y = </w:t>
+      </w:r>
+      <w:r>
+        <w:t>1</w:t>
+      </w:r>
+      <w:r>
+        <w:t>8</w:t>
+      </w:r>
+      <w:r>
+        <w:br/>
+        <w:t>x + 18 = 58</w:t>
+      </w:r>
+      <w:r>
+        <w:br/>
+        <w:t>x = 40</w:t>
+      </w:r>
+      <w:r>
+        <w:br/>
+      </w:r>
+      <w:r>
+        <w:rPr>
+          <w:b/>
+          <w:bCs/>
+        </w:rPr>
+        <w:t>Bicycles sold: 40</w:t>
+      </w:r>
+      <w:r>
+        <w:rPr>
+          <w:b/>
+          <w:bCs/>
+        </w:rPr>
+        <w:br/>
+        <w:t>Tricycles sold: 18</w:t>
+      </w:r>
+      <w:r>
+        <w:br/>
+      </w:r>
+    </w:p>
     <w:sectPr>
       <w:type w:val="continuous"/>
       <w:pgSz w:w="12240" w:h="15840"/>
@@ -4025,6 +5190,95 @@
     </w:lvl>
   </w:abstractNum>
   <w:abstractNum w:abstractNumId="1" w15:restartNumberingAfterBreak="0">
+    <w:nsid w:val="031564E8"/>
+    <w:multiLevelType w:val="hybridMultilevel"/>
+    <w:tmpl w:val="CFC67304"/>
+    <w:lvl w:ilvl="0" w:tplc="0409000F">
+      <w:start w:val="1"/>
+      <w:numFmt w:val="decimal"/>
+      <w:lvlText w:val="%1."/>
+      <w:lvlJc w:val="left"/>
+      <w:pPr>
+        <w:ind w:left="720" w:hanging="360"/>
+      </w:pPr>
+      <w:rPr>
+        <w:rFonts w:hint="default"/>
+      </w:rPr>
+    </w:lvl>
+    <w:lvl w:ilvl="1" w:tplc="04090019" w:tentative="1">
+      <w:start w:val="1"/>
+      <w:numFmt w:val="lowerLetter"/>
+      <w:lvlText w:val="%2."/>
+      <w:lvlJc w:val="left"/>
+      <w:pPr>
+        <w:ind w:left="1440" w:hanging="360"/>
+      </w:pPr>
+    </w:lvl>
+    <w:lvl w:ilvl="2" w:tplc="0409001B" w:tentative="1">
+      <w:start w:val="1"/>
+      <w:numFmt w:val="lowerRoman"/>
+      <w:lvlText w:val="%3."/>
+      <w:lvlJc w:val="right"/>
+      <w:pPr>
+        <w:ind w:left="2160" w:hanging="180"/>
+      </w:pPr>
+    </w:lvl>
+    <w:lvl w:ilvl="3" w:tplc="0409000F" w:tentative="1">
+      <w:start w:val="1"/>
+      <w:numFmt w:val="decimal"/>
+      <w:lvlText w:val="%4."/>
+      <w:lvlJc w:val="left"/>
+      <w:pPr>
+        <w:ind w:left="2880" w:hanging="360"/>
+      </w:pPr>
+    </w:lvl>
+    <w:lvl w:ilvl="4" w:tplc="04090019" w:tentative="1">
+      <w:start w:val="1"/>
+      <w:numFmt w:val="lowerLetter"/>
+      <w:lvlText w:val="%5."/>
+      <w:lvlJc w:val="left"/>
+      <w:pPr>
+        <w:ind w:left="3600" w:hanging="360"/>
+      </w:pPr>
+    </w:lvl>
+    <w:lvl w:ilvl="5" w:tplc="0409001B" w:tentative="1">
+      <w:start w:val="1"/>
+      <w:numFmt w:val="lowerRoman"/>
+      <w:lvlText w:val="%6."/>
+      <w:lvlJc w:val="right"/>
+      <w:pPr>
+        <w:ind w:left="4320" w:hanging="180"/>
+      </w:pPr>
+    </w:lvl>
+    <w:lvl w:ilvl="6" w:tplc="0409000F" w:tentative="1">
+      <w:start w:val="1"/>
+      <w:numFmt w:val="decimal"/>
+      <w:lvlText w:val="%7."/>
+      <w:lvlJc w:val="left"/>
+      <w:pPr>
+        <w:ind w:left="5040" w:hanging="360"/>
+      </w:pPr>
+    </w:lvl>
+    <w:lvl w:ilvl="7" w:tplc="04090019" w:tentative="1">
+      <w:start w:val="1"/>
+      <w:numFmt w:val="lowerLetter"/>
+      <w:lvlText w:val="%8."/>
+      <w:lvlJc w:val="left"/>
+      <w:pPr>
+        <w:ind w:left="5760" w:hanging="360"/>
+      </w:pPr>
+    </w:lvl>
+    <w:lvl w:ilvl="8" w:tplc="0409001B" w:tentative="1">
+      <w:start w:val="1"/>
+      <w:numFmt w:val="lowerRoman"/>
+      <w:lvlText w:val="%9."/>
+      <w:lvlJc w:val="right"/>
+      <w:pPr>
+        <w:ind w:left="6480" w:hanging="180"/>
+      </w:pPr>
+    </w:lvl>
+  </w:abstractNum>
+  <w:abstractNum w:abstractNumId="2" w15:restartNumberingAfterBreak="0">
     <w:nsid w:val="033400AB"/>
     <w:multiLevelType w:val="hybridMultilevel"/>
     <w:tmpl w:val="4EAEC742"/>
@@ -4113,7 +5367,7 @@
       </w:pPr>
     </w:lvl>
   </w:abstractNum>
-  <w:abstractNum w:abstractNumId="2" w15:restartNumberingAfterBreak="0">
+  <w:abstractNum w:abstractNumId="3" w15:restartNumberingAfterBreak="0">
     <w:nsid w:val="07CD6A90"/>
     <w:multiLevelType w:val="hybridMultilevel"/>
     <w:tmpl w:val="F2B24B8E"/>
@@ -4202,7 +5456,7 @@
       </w:pPr>
     </w:lvl>
   </w:abstractNum>
-  <w:abstractNum w:abstractNumId="3" w15:restartNumberingAfterBreak="0">
+  <w:abstractNum w:abstractNumId="4" w15:restartNumberingAfterBreak="0">
     <w:nsid w:val="0DBF7E17"/>
     <w:multiLevelType w:val="hybridMultilevel"/>
     <w:tmpl w:val="3C0AADFE"/>
@@ -4291,7 +5545,7 @@
       </w:pPr>
     </w:lvl>
   </w:abstractNum>
-  <w:abstractNum w:abstractNumId="4" w15:restartNumberingAfterBreak="0">
+  <w:abstractNum w:abstractNumId="5" w15:restartNumberingAfterBreak="0">
     <w:nsid w:val="0F125AC2"/>
     <w:multiLevelType w:val="hybridMultilevel"/>
     <w:tmpl w:val="85FA44E4"/>
@@ -4380,7 +5634,7 @@
       </w:pPr>
     </w:lvl>
   </w:abstractNum>
-  <w:abstractNum w:abstractNumId="5" w15:restartNumberingAfterBreak="0">
+  <w:abstractNum w:abstractNumId="6" w15:restartNumberingAfterBreak="0">
     <w:nsid w:val="11BF0286"/>
     <w:multiLevelType w:val="hybridMultilevel"/>
     <w:tmpl w:val="CE844A0E"/>
@@ -4469,7 +5723,7 @@
       </w:pPr>
     </w:lvl>
   </w:abstractNum>
-  <w:abstractNum w:abstractNumId="6" w15:restartNumberingAfterBreak="0">
+  <w:abstractNum w:abstractNumId="7" w15:restartNumberingAfterBreak="0">
     <w:nsid w:val="12E0612B"/>
     <w:multiLevelType w:val="hybridMultilevel"/>
     <w:tmpl w:val="098C961A"/>
@@ -4558,7 +5812,7 @@
       </w:pPr>
     </w:lvl>
   </w:abstractNum>
-  <w:abstractNum w:abstractNumId="7" w15:restartNumberingAfterBreak="0">
+  <w:abstractNum w:abstractNumId="8" w15:restartNumberingAfterBreak="0">
     <w:nsid w:val="13A60974"/>
     <w:multiLevelType w:val="hybridMultilevel"/>
     <w:tmpl w:val="5D5E58FE"/>
@@ -4647,7 +5901,7 @@
       </w:pPr>
     </w:lvl>
   </w:abstractNum>
-  <w:abstractNum w:abstractNumId="8" w15:restartNumberingAfterBreak="0">
+  <w:abstractNum w:abstractNumId="9" w15:restartNumberingAfterBreak="0">
     <w:nsid w:val="14900CA2"/>
     <w:multiLevelType w:val="hybridMultilevel"/>
     <w:tmpl w:val="46A80E7C"/>
@@ -4736,7 +5990,96 @@
       </w:pPr>
     </w:lvl>
   </w:abstractNum>
-  <w:abstractNum w:abstractNumId="9" w15:restartNumberingAfterBreak="0">
+  <w:abstractNum w:abstractNumId="10" w15:restartNumberingAfterBreak="0">
+    <w:nsid w:val="1644757C"/>
+    <w:multiLevelType w:val="hybridMultilevel"/>
+    <w:tmpl w:val="B4B07BA2"/>
+    <w:lvl w:ilvl="0" w:tplc="04090015">
+      <w:start w:val="1"/>
+      <w:numFmt w:val="upperLetter"/>
+      <w:lvlText w:val="%1."/>
+      <w:lvlJc w:val="left"/>
+      <w:pPr>
+        <w:ind w:left="360" w:hanging="360"/>
+      </w:pPr>
+      <w:rPr>
+        <w:rFonts w:hint="default"/>
+      </w:rPr>
+    </w:lvl>
+    <w:lvl w:ilvl="1" w:tplc="04090019" w:tentative="1">
+      <w:start w:val="1"/>
+      <w:numFmt w:val="lowerLetter"/>
+      <w:lvlText w:val="%2."/>
+      <w:lvlJc w:val="left"/>
+      <w:pPr>
+        <w:ind w:left="1080" w:hanging="360"/>
+      </w:pPr>
+    </w:lvl>
+    <w:lvl w:ilvl="2" w:tplc="0409001B" w:tentative="1">
+      <w:start w:val="1"/>
+      <w:numFmt w:val="lowerRoman"/>
+      <w:lvlText w:val="%3."/>
+      <w:lvlJc w:val="right"/>
+      <w:pPr>
+        <w:ind w:left="1800" w:hanging="180"/>
+      </w:pPr>
+    </w:lvl>
+    <w:lvl w:ilvl="3" w:tplc="0409000F" w:tentative="1">
+      <w:start w:val="1"/>
+      <w:numFmt w:val="decimal"/>
+      <w:lvlText w:val="%4."/>
+      <w:lvlJc w:val="left"/>
+      <w:pPr>
+        <w:ind w:left="2520" w:hanging="360"/>
+      </w:pPr>
+    </w:lvl>
+    <w:lvl w:ilvl="4" w:tplc="04090019" w:tentative="1">
+      <w:start w:val="1"/>
+      <w:numFmt w:val="lowerLetter"/>
+      <w:lvlText w:val="%5."/>
+      <w:lvlJc w:val="left"/>
+      <w:pPr>
+        <w:ind w:left="3240" w:hanging="360"/>
+      </w:pPr>
+    </w:lvl>
+    <w:lvl w:ilvl="5" w:tplc="0409001B" w:tentative="1">
+      <w:start w:val="1"/>
+      <w:numFmt w:val="lowerRoman"/>
+      <w:lvlText w:val="%6."/>
+      <w:lvlJc w:val="right"/>
+      <w:pPr>
+        <w:ind w:left="3960" w:hanging="180"/>
+      </w:pPr>
+    </w:lvl>
+    <w:lvl w:ilvl="6" w:tplc="0409000F" w:tentative="1">
+      <w:start w:val="1"/>
+      <w:numFmt w:val="decimal"/>
+      <w:lvlText w:val="%7."/>
+      <w:lvlJc w:val="left"/>
+      <w:pPr>
+        <w:ind w:left="4680" w:hanging="360"/>
+      </w:pPr>
+    </w:lvl>
+    <w:lvl w:ilvl="7" w:tplc="04090019" w:tentative="1">
+      <w:start w:val="1"/>
+      <w:numFmt w:val="lowerLetter"/>
+      <w:lvlText w:val="%8."/>
+      <w:lvlJc w:val="left"/>
+      <w:pPr>
+        <w:ind w:left="5400" w:hanging="360"/>
+      </w:pPr>
+    </w:lvl>
+    <w:lvl w:ilvl="8" w:tplc="0409001B" w:tentative="1">
+      <w:start w:val="1"/>
+      <w:numFmt w:val="lowerRoman"/>
+      <w:lvlText w:val="%9."/>
+      <w:lvlJc w:val="right"/>
+      <w:pPr>
+        <w:ind w:left="6120" w:hanging="180"/>
+      </w:pPr>
+    </w:lvl>
+  </w:abstractNum>
+  <w:abstractNum w:abstractNumId="11" w15:restartNumberingAfterBreak="0">
     <w:nsid w:val="171657EC"/>
     <w:multiLevelType w:val="hybridMultilevel"/>
     <w:tmpl w:val="353227E8"/>
@@ -4825,7 +6168,7 @@
       </w:pPr>
     </w:lvl>
   </w:abstractNum>
-  <w:abstractNum w:abstractNumId="10" w15:restartNumberingAfterBreak="0">
+  <w:abstractNum w:abstractNumId="12" w15:restartNumberingAfterBreak="0">
     <w:nsid w:val="17886434"/>
     <w:multiLevelType w:val="hybridMultilevel"/>
     <w:tmpl w:val="EE2CCA62"/>
@@ -4914,7 +6257,7 @@
       </w:pPr>
     </w:lvl>
   </w:abstractNum>
-  <w:abstractNum w:abstractNumId="11" w15:restartNumberingAfterBreak="0">
+  <w:abstractNum w:abstractNumId="13" w15:restartNumberingAfterBreak="0">
     <w:nsid w:val="19A17B80"/>
     <w:multiLevelType w:val="hybridMultilevel"/>
     <w:tmpl w:val="A2E6BC1E"/>
@@ -5003,7 +6346,7 @@
       </w:pPr>
     </w:lvl>
   </w:abstractNum>
-  <w:abstractNum w:abstractNumId="12" w15:restartNumberingAfterBreak="0">
+  <w:abstractNum w:abstractNumId="14" w15:restartNumberingAfterBreak="0">
     <w:nsid w:val="1B677B03"/>
     <w:multiLevelType w:val="hybridMultilevel"/>
     <w:tmpl w:val="E7DA1B06"/>
@@ -5092,7 +6435,7 @@
       </w:pPr>
     </w:lvl>
   </w:abstractNum>
-  <w:abstractNum w:abstractNumId="13" w15:restartNumberingAfterBreak="0">
+  <w:abstractNum w:abstractNumId="15" w15:restartNumberingAfterBreak="0">
     <w:nsid w:val="201151CF"/>
     <w:multiLevelType w:val="hybridMultilevel"/>
     <w:tmpl w:val="182488AE"/>
@@ -5181,7 +6524,7 @@
       </w:pPr>
     </w:lvl>
   </w:abstractNum>
-  <w:abstractNum w:abstractNumId="14" w15:restartNumberingAfterBreak="0">
+  <w:abstractNum w:abstractNumId="16" w15:restartNumberingAfterBreak="0">
     <w:nsid w:val="21127310"/>
     <w:multiLevelType w:val="hybridMultilevel"/>
     <w:tmpl w:val="5E50AF00"/>
@@ -5270,7 +6613,7 @@
       </w:pPr>
     </w:lvl>
   </w:abstractNum>
-  <w:abstractNum w:abstractNumId="15" w15:restartNumberingAfterBreak="0">
+  <w:abstractNum w:abstractNumId="17" w15:restartNumberingAfterBreak="0">
     <w:nsid w:val="211D1D29"/>
     <w:multiLevelType w:val="hybridMultilevel"/>
     <w:tmpl w:val="493E4DCA"/>
@@ -5359,7 +6702,7 @@
       </w:pPr>
     </w:lvl>
   </w:abstractNum>
-  <w:abstractNum w:abstractNumId="16" w15:restartNumberingAfterBreak="0">
+  <w:abstractNum w:abstractNumId="18" w15:restartNumberingAfterBreak="0">
     <w:nsid w:val="23D84588"/>
     <w:multiLevelType w:val="hybridMultilevel"/>
     <w:tmpl w:val="90FCB528"/>
@@ -5448,7 +6791,7 @@
       </w:pPr>
     </w:lvl>
   </w:abstractNum>
-  <w:abstractNum w:abstractNumId="17" w15:restartNumberingAfterBreak="0">
+  <w:abstractNum w:abstractNumId="19" w15:restartNumberingAfterBreak="0">
     <w:nsid w:val="25DA5DF9"/>
     <w:multiLevelType w:val="hybridMultilevel"/>
     <w:tmpl w:val="01B6FAC0"/>
@@ -5537,7 +6880,7 @@
       </w:pPr>
     </w:lvl>
   </w:abstractNum>
-  <w:abstractNum w:abstractNumId="18" w15:restartNumberingAfterBreak="0">
+  <w:abstractNum w:abstractNumId="20" w15:restartNumberingAfterBreak="0">
     <w:nsid w:val="2B8D0CE6"/>
     <w:multiLevelType w:val="hybridMultilevel"/>
     <w:tmpl w:val="FB5A3072"/>
@@ -5626,7 +6969,7 @@
       </w:pPr>
     </w:lvl>
   </w:abstractNum>
-  <w:abstractNum w:abstractNumId="19" w15:restartNumberingAfterBreak="0">
+  <w:abstractNum w:abstractNumId="21" w15:restartNumberingAfterBreak="0">
     <w:nsid w:val="308B7B9D"/>
     <w:multiLevelType w:val="hybridMultilevel"/>
     <w:tmpl w:val="36FE1FB6"/>
@@ -5715,7 +7058,7 @@
       </w:pPr>
     </w:lvl>
   </w:abstractNum>
-  <w:abstractNum w:abstractNumId="20" w15:restartNumberingAfterBreak="0">
+  <w:abstractNum w:abstractNumId="22" w15:restartNumberingAfterBreak="0">
     <w:nsid w:val="30AC790F"/>
     <w:multiLevelType w:val="hybridMultilevel"/>
     <w:tmpl w:val="2A46281C"/>
@@ -5804,7 +7147,7 @@
       </w:pPr>
     </w:lvl>
   </w:abstractNum>
-  <w:abstractNum w:abstractNumId="21" w15:restartNumberingAfterBreak="0">
+  <w:abstractNum w:abstractNumId="23" w15:restartNumberingAfterBreak="0">
     <w:nsid w:val="319A113D"/>
     <w:multiLevelType w:val="hybridMultilevel"/>
     <w:tmpl w:val="1D26A62C"/>
@@ -5893,7 +7236,7 @@
       </w:pPr>
     </w:lvl>
   </w:abstractNum>
-  <w:abstractNum w:abstractNumId="22" w15:restartNumberingAfterBreak="0">
+  <w:abstractNum w:abstractNumId="24" w15:restartNumberingAfterBreak="0">
     <w:nsid w:val="32B2060C"/>
     <w:multiLevelType w:val="hybridMultilevel"/>
     <w:tmpl w:val="5ADAF418"/>
@@ -5982,7 +7325,7 @@
       </w:pPr>
     </w:lvl>
   </w:abstractNum>
-  <w:abstractNum w:abstractNumId="23" w15:restartNumberingAfterBreak="0">
+  <w:abstractNum w:abstractNumId="25" w15:restartNumberingAfterBreak="0">
     <w:nsid w:val="3333632E"/>
     <w:multiLevelType w:val="hybridMultilevel"/>
     <w:tmpl w:val="D6F4DA36"/>
@@ -6071,7 +7414,7 @@
       </w:pPr>
     </w:lvl>
   </w:abstractNum>
-  <w:abstractNum w:abstractNumId="24" w15:restartNumberingAfterBreak="0">
+  <w:abstractNum w:abstractNumId="26" w15:restartNumberingAfterBreak="0">
     <w:nsid w:val="37AA283F"/>
     <w:multiLevelType w:val="hybridMultilevel"/>
     <w:tmpl w:val="9E5006EE"/>
@@ -6160,7 +7503,7 @@
       </w:pPr>
     </w:lvl>
   </w:abstractNum>
-  <w:abstractNum w:abstractNumId="25" w15:restartNumberingAfterBreak="0">
+  <w:abstractNum w:abstractNumId="27" w15:restartNumberingAfterBreak="0">
     <w:nsid w:val="38696644"/>
     <w:multiLevelType w:val="hybridMultilevel"/>
     <w:tmpl w:val="8E3AECCA"/>
@@ -6249,7 +7592,7 @@
       </w:pPr>
     </w:lvl>
   </w:abstractNum>
-  <w:abstractNum w:abstractNumId="26" w15:restartNumberingAfterBreak="0">
+  <w:abstractNum w:abstractNumId="28" w15:restartNumberingAfterBreak="0">
     <w:nsid w:val="3A2D1680"/>
     <w:multiLevelType w:val="hybridMultilevel"/>
     <w:tmpl w:val="9FC6F3E0"/>
@@ -6338,7 +7681,7 @@
       </w:pPr>
     </w:lvl>
   </w:abstractNum>
-  <w:abstractNum w:abstractNumId="27" w15:restartNumberingAfterBreak="0">
+  <w:abstractNum w:abstractNumId="29" w15:restartNumberingAfterBreak="0">
     <w:nsid w:val="3D843B30"/>
     <w:multiLevelType w:val="hybridMultilevel"/>
     <w:tmpl w:val="F5126F34"/>
@@ -6427,7 +7770,7 @@
       </w:pPr>
     </w:lvl>
   </w:abstractNum>
-  <w:abstractNum w:abstractNumId="28" w15:restartNumberingAfterBreak="0">
+  <w:abstractNum w:abstractNumId="30" w15:restartNumberingAfterBreak="0">
     <w:nsid w:val="3DDC5BF4"/>
     <w:multiLevelType w:val="hybridMultilevel"/>
     <w:tmpl w:val="D68E966C"/>
@@ -6516,7 +7859,7 @@
       </w:pPr>
     </w:lvl>
   </w:abstractNum>
-  <w:abstractNum w:abstractNumId="29" w15:restartNumberingAfterBreak="0">
+  <w:abstractNum w:abstractNumId="31" w15:restartNumberingAfterBreak="0">
     <w:nsid w:val="3DFC1CC9"/>
     <w:multiLevelType w:val="hybridMultilevel"/>
     <w:tmpl w:val="4B0A4C1A"/>
@@ -6605,7 +7948,7 @@
       </w:pPr>
     </w:lvl>
   </w:abstractNum>
-  <w:abstractNum w:abstractNumId="30" w15:restartNumberingAfterBreak="0">
+  <w:abstractNum w:abstractNumId="32" w15:restartNumberingAfterBreak="0">
     <w:nsid w:val="3E6C01DF"/>
     <w:multiLevelType w:val="multilevel"/>
     <w:tmpl w:val="1B46A5CE"/>
@@ -6718,7 +8061,7 @@
       </w:rPr>
     </w:lvl>
   </w:abstractNum>
-  <w:abstractNum w:abstractNumId="31" w15:restartNumberingAfterBreak="0">
+  <w:abstractNum w:abstractNumId="33" w15:restartNumberingAfterBreak="0">
     <w:nsid w:val="3F2D695C"/>
     <w:multiLevelType w:val="hybridMultilevel"/>
     <w:tmpl w:val="D904FB6C"/>
@@ -6807,7 +8150,7 @@
       </w:pPr>
     </w:lvl>
   </w:abstractNum>
-  <w:abstractNum w:abstractNumId="32" w15:restartNumberingAfterBreak="0">
+  <w:abstractNum w:abstractNumId="34" w15:restartNumberingAfterBreak="0">
     <w:nsid w:val="429E7AA0"/>
     <w:multiLevelType w:val="hybridMultilevel"/>
     <w:tmpl w:val="15B4EA60"/>
@@ -6896,7 +8239,7 @@
       </w:pPr>
     </w:lvl>
   </w:abstractNum>
-  <w:abstractNum w:abstractNumId="33" w15:restartNumberingAfterBreak="0">
+  <w:abstractNum w:abstractNumId="35" w15:restartNumberingAfterBreak="0">
     <w:nsid w:val="441F24AF"/>
     <w:multiLevelType w:val="hybridMultilevel"/>
     <w:tmpl w:val="0D1A227A"/>
@@ -6985,7 +8328,7 @@
       </w:pPr>
     </w:lvl>
   </w:abstractNum>
-  <w:abstractNum w:abstractNumId="34" w15:restartNumberingAfterBreak="0">
+  <w:abstractNum w:abstractNumId="36" w15:restartNumberingAfterBreak="0">
     <w:nsid w:val="485523F9"/>
     <w:multiLevelType w:val="hybridMultilevel"/>
     <w:tmpl w:val="60BC7ADE"/>
@@ -7074,7 +8417,7 @@
       </w:pPr>
     </w:lvl>
   </w:abstractNum>
-  <w:abstractNum w:abstractNumId="35" w15:restartNumberingAfterBreak="0">
+  <w:abstractNum w:abstractNumId="37" w15:restartNumberingAfterBreak="0">
     <w:nsid w:val="486D3880"/>
     <w:multiLevelType w:val="hybridMultilevel"/>
     <w:tmpl w:val="EED4CCFA"/>
@@ -7163,7 +8506,7 @@
       </w:pPr>
     </w:lvl>
   </w:abstractNum>
-  <w:abstractNum w:abstractNumId="36" w15:restartNumberingAfterBreak="0">
+  <w:abstractNum w:abstractNumId="38" w15:restartNumberingAfterBreak="0">
     <w:nsid w:val="4A2354EA"/>
     <w:multiLevelType w:val="hybridMultilevel"/>
     <w:tmpl w:val="35E05C60"/>
@@ -7252,7 +8595,7 @@
       </w:pPr>
     </w:lvl>
   </w:abstractNum>
-  <w:abstractNum w:abstractNumId="37" w15:restartNumberingAfterBreak="0">
+  <w:abstractNum w:abstractNumId="39" w15:restartNumberingAfterBreak="0">
     <w:nsid w:val="4D19056F"/>
     <w:multiLevelType w:val="hybridMultilevel"/>
     <w:tmpl w:val="6A06F09C"/>
@@ -7341,7 +8684,7 @@
       </w:pPr>
     </w:lvl>
   </w:abstractNum>
-  <w:abstractNum w:abstractNumId="38" w15:restartNumberingAfterBreak="0">
+  <w:abstractNum w:abstractNumId="40" w15:restartNumberingAfterBreak="0">
     <w:nsid w:val="4F2F759C"/>
     <w:multiLevelType w:val="hybridMultilevel"/>
     <w:tmpl w:val="79CE3338"/>
@@ -7432,7 +8775,7 @@
       </w:pPr>
     </w:lvl>
   </w:abstractNum>
-  <w:abstractNum w:abstractNumId="39" w15:restartNumberingAfterBreak="0">
+  <w:abstractNum w:abstractNumId="41" w15:restartNumberingAfterBreak="0">
     <w:nsid w:val="4F8E432E"/>
     <w:multiLevelType w:val="hybridMultilevel"/>
     <w:tmpl w:val="7806E930"/>
@@ -7521,7 +8864,7 @@
       </w:pPr>
     </w:lvl>
   </w:abstractNum>
-  <w:abstractNum w:abstractNumId="40" w15:restartNumberingAfterBreak="0">
+  <w:abstractNum w:abstractNumId="42" w15:restartNumberingAfterBreak="0">
     <w:nsid w:val="50366707"/>
     <w:multiLevelType w:val="hybridMultilevel"/>
     <w:tmpl w:val="7B42F5F6"/>
@@ -7610,7 +8953,7 @@
       </w:pPr>
     </w:lvl>
   </w:abstractNum>
-  <w:abstractNum w:abstractNumId="41" w15:restartNumberingAfterBreak="0">
+  <w:abstractNum w:abstractNumId="43" w15:restartNumberingAfterBreak="0">
     <w:nsid w:val="5286233A"/>
     <w:multiLevelType w:val="hybridMultilevel"/>
     <w:tmpl w:val="CEFE73DE"/>
@@ -7699,7 +9042,7 @@
       </w:pPr>
     </w:lvl>
   </w:abstractNum>
-  <w:abstractNum w:abstractNumId="42" w15:restartNumberingAfterBreak="0">
+  <w:abstractNum w:abstractNumId="44" w15:restartNumberingAfterBreak="0">
     <w:nsid w:val="53006CAC"/>
     <w:multiLevelType w:val="hybridMultilevel"/>
     <w:tmpl w:val="122EE080"/>
@@ -7788,7 +9131,7 @@
       </w:pPr>
     </w:lvl>
   </w:abstractNum>
-  <w:abstractNum w:abstractNumId="43" w15:restartNumberingAfterBreak="0">
+  <w:abstractNum w:abstractNumId="45" w15:restartNumberingAfterBreak="0">
     <w:nsid w:val="530B1E40"/>
     <w:multiLevelType w:val="hybridMultilevel"/>
     <w:tmpl w:val="DDDA83D2"/>
@@ -7877,7 +9220,7 @@
       </w:pPr>
     </w:lvl>
   </w:abstractNum>
-  <w:abstractNum w:abstractNumId="44" w15:restartNumberingAfterBreak="0">
+  <w:abstractNum w:abstractNumId="46" w15:restartNumberingAfterBreak="0">
     <w:nsid w:val="532A2EEA"/>
     <w:multiLevelType w:val="hybridMultilevel"/>
     <w:tmpl w:val="92AC56C8"/>
@@ -7966,7 +9309,7 @@
       </w:pPr>
     </w:lvl>
   </w:abstractNum>
-  <w:abstractNum w:abstractNumId="45" w15:restartNumberingAfterBreak="0">
+  <w:abstractNum w:abstractNumId="47" w15:restartNumberingAfterBreak="0">
     <w:nsid w:val="53F21FEE"/>
     <w:multiLevelType w:val="hybridMultilevel"/>
     <w:tmpl w:val="F1AE4B00"/>
@@ -8055,7 +9398,7 @@
       </w:pPr>
     </w:lvl>
   </w:abstractNum>
-  <w:abstractNum w:abstractNumId="46" w15:restartNumberingAfterBreak="0">
+  <w:abstractNum w:abstractNumId="48" w15:restartNumberingAfterBreak="0">
     <w:nsid w:val="53FD5087"/>
     <w:multiLevelType w:val="hybridMultilevel"/>
     <w:tmpl w:val="D5887EEA"/>
@@ -8144,7 +9487,7 @@
       </w:pPr>
     </w:lvl>
   </w:abstractNum>
-  <w:abstractNum w:abstractNumId="47" w15:restartNumberingAfterBreak="0">
+  <w:abstractNum w:abstractNumId="49" w15:restartNumberingAfterBreak="0">
     <w:nsid w:val="551431DD"/>
     <w:multiLevelType w:val="hybridMultilevel"/>
     <w:tmpl w:val="68B6A684"/>
@@ -8233,7 +9576,7 @@
       </w:pPr>
     </w:lvl>
   </w:abstractNum>
-  <w:abstractNum w:abstractNumId="48" w15:restartNumberingAfterBreak="0">
+  <w:abstractNum w:abstractNumId="50" w15:restartNumberingAfterBreak="0">
     <w:nsid w:val="57923B88"/>
     <w:multiLevelType w:val="hybridMultilevel"/>
     <w:tmpl w:val="37507D08"/>
@@ -8322,7 +9665,7 @@
       </w:pPr>
     </w:lvl>
   </w:abstractNum>
-  <w:abstractNum w:abstractNumId="49" w15:restartNumberingAfterBreak="0">
+  <w:abstractNum w:abstractNumId="51" w15:restartNumberingAfterBreak="0">
     <w:nsid w:val="5A774C2C"/>
     <w:multiLevelType w:val="hybridMultilevel"/>
     <w:tmpl w:val="72C6B632"/>
@@ -8411,7 +9754,7 @@
       </w:pPr>
     </w:lvl>
   </w:abstractNum>
-  <w:abstractNum w:abstractNumId="50" w15:restartNumberingAfterBreak="0">
+  <w:abstractNum w:abstractNumId="52" w15:restartNumberingAfterBreak="0">
     <w:nsid w:val="5E82652C"/>
     <w:multiLevelType w:val="hybridMultilevel"/>
     <w:tmpl w:val="AFCE19B0"/>
@@ -8500,7 +9843,7 @@
       </w:pPr>
     </w:lvl>
   </w:abstractNum>
-  <w:abstractNum w:abstractNumId="51" w15:restartNumberingAfterBreak="0">
+  <w:abstractNum w:abstractNumId="53" w15:restartNumberingAfterBreak="0">
     <w:nsid w:val="5F0214FC"/>
     <w:multiLevelType w:val="hybridMultilevel"/>
     <w:tmpl w:val="9CDC146E"/>
@@ -8613,7 +9956,7 @@
       </w:rPr>
     </w:lvl>
   </w:abstractNum>
-  <w:abstractNum w:abstractNumId="52" w15:restartNumberingAfterBreak="0">
+  <w:abstractNum w:abstractNumId="54" w15:restartNumberingAfterBreak="0">
     <w:nsid w:val="5F4D672A"/>
     <w:multiLevelType w:val="hybridMultilevel"/>
     <w:tmpl w:val="35661118"/>
@@ -8702,7 +10045,7 @@
       </w:pPr>
     </w:lvl>
   </w:abstractNum>
-  <w:abstractNum w:abstractNumId="53" w15:restartNumberingAfterBreak="0">
+  <w:abstractNum w:abstractNumId="55" w15:restartNumberingAfterBreak="0">
     <w:nsid w:val="5FBE563A"/>
     <w:multiLevelType w:val="hybridMultilevel"/>
     <w:tmpl w:val="2D6296DC"/>
@@ -8791,7 +10134,7 @@
       </w:pPr>
     </w:lvl>
   </w:abstractNum>
-  <w:abstractNum w:abstractNumId="54" w15:restartNumberingAfterBreak="0">
+  <w:abstractNum w:abstractNumId="56" w15:restartNumberingAfterBreak="0">
     <w:nsid w:val="602D6BE6"/>
     <w:multiLevelType w:val="hybridMultilevel"/>
     <w:tmpl w:val="390257B2"/>
@@ -8880,7 +10223,7 @@
       </w:pPr>
     </w:lvl>
   </w:abstractNum>
-  <w:abstractNum w:abstractNumId="55" w15:restartNumberingAfterBreak="0">
+  <w:abstractNum w:abstractNumId="57" w15:restartNumberingAfterBreak="0">
     <w:nsid w:val="61500A44"/>
     <w:multiLevelType w:val="hybridMultilevel"/>
     <w:tmpl w:val="1DB4E982"/>
@@ -8969,7 +10312,7 @@
       </w:pPr>
     </w:lvl>
   </w:abstractNum>
-  <w:abstractNum w:abstractNumId="56" w15:restartNumberingAfterBreak="0">
+  <w:abstractNum w:abstractNumId="58" w15:restartNumberingAfterBreak="0">
     <w:nsid w:val="61611601"/>
     <w:multiLevelType w:val="hybridMultilevel"/>
     <w:tmpl w:val="A72A7508"/>
@@ -9058,7 +10401,7 @@
       </w:pPr>
     </w:lvl>
   </w:abstractNum>
-  <w:abstractNum w:abstractNumId="57" w15:restartNumberingAfterBreak="0">
+  <w:abstractNum w:abstractNumId="59" w15:restartNumberingAfterBreak="0">
     <w:nsid w:val="63FE48D9"/>
     <w:multiLevelType w:val="hybridMultilevel"/>
     <w:tmpl w:val="FF7A70FE"/>
@@ -9147,7 +10490,7 @@
       </w:pPr>
     </w:lvl>
   </w:abstractNum>
-  <w:abstractNum w:abstractNumId="58" w15:restartNumberingAfterBreak="0">
+  <w:abstractNum w:abstractNumId="60" w15:restartNumberingAfterBreak="0">
     <w:nsid w:val="64D34789"/>
     <w:multiLevelType w:val="hybridMultilevel"/>
     <w:tmpl w:val="16DC6484"/>
@@ -9236,7 +10579,7 @@
       </w:pPr>
     </w:lvl>
   </w:abstractNum>
-  <w:abstractNum w:abstractNumId="59" w15:restartNumberingAfterBreak="0">
+  <w:abstractNum w:abstractNumId="61" w15:restartNumberingAfterBreak="0">
     <w:nsid w:val="654D045C"/>
     <w:multiLevelType w:val="hybridMultilevel"/>
     <w:tmpl w:val="71320066"/>
@@ -9325,7 +10668,7 @@
       </w:pPr>
     </w:lvl>
   </w:abstractNum>
-  <w:abstractNum w:abstractNumId="60" w15:restartNumberingAfterBreak="0">
+  <w:abstractNum w:abstractNumId="62" w15:restartNumberingAfterBreak="0">
     <w:nsid w:val="6683723A"/>
     <w:multiLevelType w:val="hybridMultilevel"/>
     <w:tmpl w:val="3140BE7E"/>
@@ -9414,7 +10757,7 @@
       </w:pPr>
     </w:lvl>
   </w:abstractNum>
-  <w:abstractNum w:abstractNumId="61" w15:restartNumberingAfterBreak="0">
+  <w:abstractNum w:abstractNumId="63" w15:restartNumberingAfterBreak="0">
     <w:nsid w:val="674750CB"/>
     <w:multiLevelType w:val="hybridMultilevel"/>
     <w:tmpl w:val="029C65A4"/>
@@ -9503,7 +10846,7 @@
       </w:pPr>
     </w:lvl>
   </w:abstractNum>
-  <w:abstractNum w:abstractNumId="62" w15:restartNumberingAfterBreak="0">
+  <w:abstractNum w:abstractNumId="64" w15:restartNumberingAfterBreak="0">
     <w:nsid w:val="68BB2757"/>
     <w:multiLevelType w:val="hybridMultilevel"/>
     <w:tmpl w:val="179295B8"/>
@@ -9592,7 +10935,7 @@
       </w:pPr>
     </w:lvl>
   </w:abstractNum>
-  <w:abstractNum w:abstractNumId="63" w15:restartNumberingAfterBreak="0">
+  <w:abstractNum w:abstractNumId="65" w15:restartNumberingAfterBreak="0">
     <w:nsid w:val="69E3091A"/>
     <w:multiLevelType w:val="hybridMultilevel"/>
     <w:tmpl w:val="98405DDA"/>
@@ -9681,7 +11024,7 @@
       </w:pPr>
     </w:lvl>
   </w:abstractNum>
-  <w:abstractNum w:abstractNumId="64" w15:restartNumberingAfterBreak="0">
+  <w:abstractNum w:abstractNumId="66" w15:restartNumberingAfterBreak="0">
     <w:nsid w:val="6A2D1E8F"/>
     <w:multiLevelType w:val="hybridMultilevel"/>
     <w:tmpl w:val="2D5688A4"/>
@@ -9767,7 +11110,7 @@
       </w:pPr>
     </w:lvl>
   </w:abstractNum>
-  <w:abstractNum w:abstractNumId="65" w15:restartNumberingAfterBreak="0">
+  <w:abstractNum w:abstractNumId="67" w15:restartNumberingAfterBreak="0">
     <w:nsid w:val="6C610384"/>
     <w:multiLevelType w:val="hybridMultilevel"/>
     <w:tmpl w:val="779057EA"/>
@@ -9856,7 +11199,7 @@
       </w:pPr>
     </w:lvl>
   </w:abstractNum>
-  <w:abstractNum w:abstractNumId="66" w15:restartNumberingAfterBreak="0">
+  <w:abstractNum w:abstractNumId="68" w15:restartNumberingAfterBreak="0">
     <w:nsid w:val="6D7F7A32"/>
     <w:multiLevelType w:val="hybridMultilevel"/>
     <w:tmpl w:val="3DBCBCDA"/>
@@ -9945,7 +11288,7 @@
       </w:pPr>
     </w:lvl>
   </w:abstractNum>
-  <w:abstractNum w:abstractNumId="67" w15:restartNumberingAfterBreak="0">
+  <w:abstractNum w:abstractNumId="69" w15:restartNumberingAfterBreak="0">
     <w:nsid w:val="6FD17C67"/>
     <w:multiLevelType w:val="hybridMultilevel"/>
     <w:tmpl w:val="2814FB2E"/>
@@ -10034,7 +11377,7 @@
       </w:pPr>
     </w:lvl>
   </w:abstractNum>
-  <w:abstractNum w:abstractNumId="68" w15:restartNumberingAfterBreak="0">
+  <w:abstractNum w:abstractNumId="70" w15:restartNumberingAfterBreak="0">
     <w:nsid w:val="73D4530E"/>
     <w:multiLevelType w:val="hybridMultilevel"/>
     <w:tmpl w:val="CC64D1AC"/>
@@ -10123,7 +11466,7 @@
       </w:pPr>
     </w:lvl>
   </w:abstractNum>
-  <w:abstractNum w:abstractNumId="69" w15:restartNumberingAfterBreak="0">
+  <w:abstractNum w:abstractNumId="71" w15:restartNumberingAfterBreak="0">
     <w:nsid w:val="744132D7"/>
     <w:multiLevelType w:val="hybridMultilevel"/>
     <w:tmpl w:val="30AE0C86"/>
@@ -10212,7 +11555,7 @@
       </w:pPr>
     </w:lvl>
   </w:abstractNum>
-  <w:abstractNum w:abstractNumId="70" w15:restartNumberingAfterBreak="0">
+  <w:abstractNum w:abstractNumId="72" w15:restartNumberingAfterBreak="0">
     <w:nsid w:val="74EB3425"/>
     <w:multiLevelType w:val="hybridMultilevel"/>
     <w:tmpl w:val="F79002E4"/>
@@ -10301,7 +11644,7 @@
       </w:pPr>
     </w:lvl>
   </w:abstractNum>
-  <w:abstractNum w:abstractNumId="71" w15:restartNumberingAfterBreak="0">
+  <w:abstractNum w:abstractNumId="73" w15:restartNumberingAfterBreak="0">
     <w:nsid w:val="763F19FB"/>
     <w:multiLevelType w:val="hybridMultilevel"/>
     <w:tmpl w:val="25688C62"/>
@@ -10390,7 +11733,7 @@
       </w:pPr>
     </w:lvl>
   </w:abstractNum>
-  <w:abstractNum w:abstractNumId="72" w15:restartNumberingAfterBreak="0">
+  <w:abstractNum w:abstractNumId="74" w15:restartNumberingAfterBreak="0">
     <w:nsid w:val="76EA3856"/>
     <w:multiLevelType w:val="hybridMultilevel"/>
     <w:tmpl w:val="5958E18A"/>
@@ -10479,7 +11822,7 @@
       </w:pPr>
     </w:lvl>
   </w:abstractNum>
-  <w:abstractNum w:abstractNumId="73" w15:restartNumberingAfterBreak="0">
+  <w:abstractNum w:abstractNumId="75" w15:restartNumberingAfterBreak="0">
     <w:nsid w:val="774F5CFB"/>
     <w:multiLevelType w:val="hybridMultilevel"/>
     <w:tmpl w:val="9710B9EE"/>
@@ -10568,7 +11911,7 @@
       </w:pPr>
     </w:lvl>
   </w:abstractNum>
-  <w:abstractNum w:abstractNumId="74" w15:restartNumberingAfterBreak="0">
+  <w:abstractNum w:abstractNumId="76" w15:restartNumberingAfterBreak="0">
     <w:nsid w:val="788B390D"/>
     <w:multiLevelType w:val="hybridMultilevel"/>
     <w:tmpl w:val="51E4FBFE"/>
@@ -10657,7 +12000,7 @@
       </w:pPr>
     </w:lvl>
   </w:abstractNum>
-  <w:abstractNum w:abstractNumId="75" w15:restartNumberingAfterBreak="0">
+  <w:abstractNum w:abstractNumId="77" w15:restartNumberingAfterBreak="0">
     <w:nsid w:val="78B80DFA"/>
     <w:multiLevelType w:val="hybridMultilevel"/>
     <w:tmpl w:val="B8960BDE"/>
@@ -10746,7 +12089,7 @@
       </w:pPr>
     </w:lvl>
   </w:abstractNum>
-  <w:abstractNum w:abstractNumId="76" w15:restartNumberingAfterBreak="0">
+  <w:abstractNum w:abstractNumId="78" w15:restartNumberingAfterBreak="0">
     <w:nsid w:val="79C669D1"/>
     <w:multiLevelType w:val="hybridMultilevel"/>
     <w:tmpl w:val="E9F02986"/>
@@ -10835,7 +12178,7 @@
       </w:pPr>
     </w:lvl>
   </w:abstractNum>
-  <w:abstractNum w:abstractNumId="77" w15:restartNumberingAfterBreak="0">
+  <w:abstractNum w:abstractNumId="79" w15:restartNumberingAfterBreak="0">
     <w:nsid w:val="7B5D5FB3"/>
     <w:multiLevelType w:val="hybridMultilevel"/>
     <w:tmpl w:val="8AEE59EE"/>
@@ -10924,7 +12267,7 @@
       </w:pPr>
     </w:lvl>
   </w:abstractNum>
-  <w:abstractNum w:abstractNumId="78" w15:restartNumberingAfterBreak="0">
+  <w:abstractNum w:abstractNumId="80" w15:restartNumberingAfterBreak="0">
     <w:nsid w:val="7C093E54"/>
     <w:multiLevelType w:val="hybridMultilevel"/>
     <w:tmpl w:val="07E2E3AC"/>
@@ -11013,7 +12356,7 @@
       </w:pPr>
     </w:lvl>
   </w:abstractNum>
-  <w:abstractNum w:abstractNumId="79" w15:restartNumberingAfterBreak="0">
+  <w:abstractNum w:abstractNumId="81" w15:restartNumberingAfterBreak="0">
     <w:nsid w:val="7DBE32CF"/>
     <w:multiLevelType w:val="hybridMultilevel"/>
     <w:tmpl w:val="C92AF380"/>
@@ -11102,7 +12445,96 @@
       </w:pPr>
     </w:lvl>
   </w:abstractNum>
-  <w:abstractNum w:abstractNumId="80" w15:restartNumberingAfterBreak="0">
+  <w:abstractNum w:abstractNumId="82" w15:restartNumberingAfterBreak="0">
+    <w:nsid w:val="7EB35DA6"/>
+    <w:multiLevelType w:val="hybridMultilevel"/>
+    <w:tmpl w:val="23303E1E"/>
+    <w:lvl w:ilvl="0" w:tplc="0409000F">
+      <w:start w:val="1"/>
+      <w:numFmt w:val="decimal"/>
+      <w:lvlText w:val="%1."/>
+      <w:lvlJc w:val="left"/>
+      <w:pPr>
+        <w:ind w:left="720" w:hanging="360"/>
+      </w:pPr>
+      <w:rPr>
+        <w:rFonts w:hint="default"/>
+      </w:rPr>
+    </w:lvl>
+    <w:lvl w:ilvl="1" w:tplc="04090019" w:tentative="1">
+      <w:start w:val="1"/>
+      <w:numFmt w:val="lowerLetter"/>
+      <w:lvlText w:val="%2."/>
+      <w:lvlJc w:val="left"/>
+      <w:pPr>
+        <w:ind w:left="1440" w:hanging="360"/>
+      </w:pPr>
+    </w:lvl>
+    <w:lvl w:ilvl="2" w:tplc="0409001B" w:tentative="1">
+      <w:start w:val="1"/>
+      <w:numFmt w:val="lowerRoman"/>
+      <w:lvlText w:val="%3."/>
+      <w:lvlJc w:val="right"/>
+      <w:pPr>
+        <w:ind w:left="2160" w:hanging="180"/>
+      </w:pPr>
+    </w:lvl>
+    <w:lvl w:ilvl="3" w:tplc="0409000F" w:tentative="1">
+      <w:start w:val="1"/>
+      <w:numFmt w:val="decimal"/>
+      <w:lvlText w:val="%4."/>
+      <w:lvlJc w:val="left"/>
+      <w:pPr>
+        <w:ind w:left="2880" w:hanging="360"/>
+      </w:pPr>
+    </w:lvl>
+    <w:lvl w:ilvl="4" w:tplc="04090019" w:tentative="1">
+      <w:start w:val="1"/>
+      <w:numFmt w:val="lowerLetter"/>
+      <w:lvlText w:val="%5."/>
+      <w:lvlJc w:val="left"/>
+      <w:pPr>
+        <w:ind w:left="3600" w:hanging="360"/>
+      </w:pPr>
+    </w:lvl>
+    <w:lvl w:ilvl="5" w:tplc="0409001B" w:tentative="1">
+      <w:start w:val="1"/>
+      <w:numFmt w:val="lowerRoman"/>
+      <w:lvlText w:val="%6."/>
+      <w:lvlJc w:val="right"/>
+      <w:pPr>
+        <w:ind w:left="4320" w:hanging="180"/>
+      </w:pPr>
+    </w:lvl>
+    <w:lvl w:ilvl="6" w:tplc="0409000F" w:tentative="1">
+      <w:start w:val="1"/>
+      <w:numFmt w:val="decimal"/>
+      <w:lvlText w:val="%7."/>
+      <w:lvlJc w:val="left"/>
+      <w:pPr>
+        <w:ind w:left="5040" w:hanging="360"/>
+      </w:pPr>
+    </w:lvl>
+    <w:lvl w:ilvl="7" w:tplc="04090019" w:tentative="1">
+      <w:start w:val="1"/>
+      <w:numFmt w:val="lowerLetter"/>
+      <w:lvlText w:val="%8."/>
+      <w:lvlJc w:val="left"/>
+      <w:pPr>
+        <w:ind w:left="5760" w:hanging="360"/>
+      </w:pPr>
+    </w:lvl>
+    <w:lvl w:ilvl="8" w:tplc="0409001B" w:tentative="1">
+      <w:start w:val="1"/>
+      <w:numFmt w:val="lowerRoman"/>
+      <w:lvlText w:val="%9."/>
+      <w:lvlJc w:val="right"/>
+      <w:pPr>
+        <w:ind w:left="6480" w:hanging="180"/>
+      </w:pPr>
+    </w:lvl>
+  </w:abstractNum>
+  <w:abstractNum w:abstractNumId="83" w15:restartNumberingAfterBreak="0">
     <w:nsid w:val="7F540412"/>
     <w:multiLevelType w:val="hybridMultilevel"/>
     <w:tmpl w:val="E5C674FA"/>
@@ -11191,7 +12623,7 @@
       </w:pPr>
     </w:lvl>
   </w:abstractNum>
-  <w:abstractNum w:abstractNumId="81" w15:restartNumberingAfterBreak="0">
+  <w:abstractNum w:abstractNumId="84" w15:restartNumberingAfterBreak="0">
     <w:nsid w:val="7FC33F77"/>
     <w:multiLevelType w:val="hybridMultilevel"/>
     <w:tmpl w:val="EDA09E4C"/>
@@ -11281,250 +12713,259 @@
     </w:lvl>
   </w:abstractNum>
   <w:num w:numId="1" w16cid:durableId="851644996">
+    <w:abstractNumId w:val="32"/>
+  </w:num>
+  <w:num w:numId="2" w16cid:durableId="1093429897">
+    <w:abstractNumId w:val="26"/>
+  </w:num>
+  <w:num w:numId="3" w16cid:durableId="392241423">
+    <w:abstractNumId w:val="37"/>
+  </w:num>
+  <w:num w:numId="4" w16cid:durableId="2033145947">
+    <w:abstractNumId w:val="83"/>
+  </w:num>
+  <w:num w:numId="5" w16cid:durableId="202055902">
+    <w:abstractNumId w:val="2"/>
+  </w:num>
+  <w:num w:numId="6" w16cid:durableId="1370255834">
+    <w:abstractNumId w:val="60"/>
+  </w:num>
+  <w:num w:numId="7" w16cid:durableId="1398819235">
+    <w:abstractNumId w:val="24"/>
+  </w:num>
+  <w:num w:numId="8" w16cid:durableId="1640839801">
+    <w:abstractNumId w:val="80"/>
+  </w:num>
+  <w:num w:numId="9" w16cid:durableId="1914927308">
+    <w:abstractNumId w:val="3"/>
+  </w:num>
+  <w:num w:numId="10" w16cid:durableId="578298169">
+    <w:abstractNumId w:val="58"/>
+  </w:num>
+  <w:num w:numId="11" w16cid:durableId="1107581818">
+    <w:abstractNumId w:val="16"/>
+  </w:num>
+  <w:num w:numId="12" w16cid:durableId="2062249634">
+    <w:abstractNumId w:val="23"/>
+  </w:num>
+  <w:num w:numId="13" w16cid:durableId="819930803">
+    <w:abstractNumId w:val="81"/>
+  </w:num>
+  <w:num w:numId="14" w16cid:durableId="780105164">
+    <w:abstractNumId w:val="53"/>
+  </w:num>
+  <w:num w:numId="15" w16cid:durableId="1362583393">
+    <w:abstractNumId w:val="75"/>
+  </w:num>
+  <w:num w:numId="16" w16cid:durableId="38942300">
+    <w:abstractNumId w:val="54"/>
+  </w:num>
+  <w:num w:numId="17" w16cid:durableId="1915846612">
+    <w:abstractNumId w:val="5"/>
+  </w:num>
+  <w:num w:numId="18" w16cid:durableId="836112392">
+    <w:abstractNumId w:val="61"/>
+  </w:num>
+  <w:num w:numId="19" w16cid:durableId="554505431">
+    <w:abstractNumId w:val="41"/>
+  </w:num>
+  <w:num w:numId="20" w16cid:durableId="189227632">
+    <w:abstractNumId w:val="49"/>
+  </w:num>
+  <w:num w:numId="21" w16cid:durableId="638264107">
+    <w:abstractNumId w:val="48"/>
+  </w:num>
+  <w:num w:numId="22" w16cid:durableId="2101830352">
+    <w:abstractNumId w:val="34"/>
+  </w:num>
+  <w:num w:numId="23" w16cid:durableId="474765578">
+    <w:abstractNumId w:val="74"/>
+  </w:num>
+  <w:num w:numId="24" w16cid:durableId="602108312">
+    <w:abstractNumId w:val="21"/>
+  </w:num>
+  <w:num w:numId="25" w16cid:durableId="478034374">
+    <w:abstractNumId w:val="17"/>
+  </w:num>
+  <w:num w:numId="26" w16cid:durableId="854684359">
+    <w:abstractNumId w:val="44"/>
+  </w:num>
+  <w:num w:numId="27" w16cid:durableId="1537041159">
+    <w:abstractNumId w:val="79"/>
+  </w:num>
+  <w:num w:numId="28" w16cid:durableId="1132599058">
+    <w:abstractNumId w:val="67"/>
+  </w:num>
+  <w:num w:numId="29" w16cid:durableId="1646087260">
+    <w:abstractNumId w:val="39"/>
+  </w:num>
+  <w:num w:numId="30" w16cid:durableId="1468014164">
+    <w:abstractNumId w:val="36"/>
+  </w:num>
+  <w:num w:numId="31" w16cid:durableId="2134446030">
+    <w:abstractNumId w:val="19"/>
+  </w:num>
+  <w:num w:numId="32" w16cid:durableId="1284965829">
+    <w:abstractNumId w:val="71"/>
+  </w:num>
+  <w:num w:numId="33" w16cid:durableId="980384712">
+    <w:abstractNumId w:val="15"/>
+  </w:num>
+  <w:num w:numId="34" w16cid:durableId="255289783">
+    <w:abstractNumId w:val="66"/>
+  </w:num>
+  <w:num w:numId="35" w16cid:durableId="490217224">
+    <w:abstractNumId w:val="42"/>
+  </w:num>
+  <w:num w:numId="36" w16cid:durableId="736124967">
+    <w:abstractNumId w:val="40"/>
+  </w:num>
+  <w:num w:numId="37" w16cid:durableId="558788074">
+    <w:abstractNumId w:val="47"/>
+  </w:num>
+  <w:num w:numId="38" w16cid:durableId="45643900">
+    <w:abstractNumId w:val="20"/>
+  </w:num>
+  <w:num w:numId="39" w16cid:durableId="40524114">
+    <w:abstractNumId w:val="52"/>
+  </w:num>
+  <w:num w:numId="40" w16cid:durableId="1610233873">
+    <w:abstractNumId w:val="22"/>
+  </w:num>
+  <w:num w:numId="41" w16cid:durableId="986283934">
+    <w:abstractNumId w:val="62"/>
+  </w:num>
+  <w:num w:numId="42" w16cid:durableId="127089967">
+    <w:abstractNumId w:val="63"/>
+  </w:num>
+  <w:num w:numId="43" w16cid:durableId="810635652">
+    <w:abstractNumId w:val="59"/>
+  </w:num>
+  <w:num w:numId="44" w16cid:durableId="1757941673">
     <w:abstractNumId w:val="30"/>
   </w:num>
-  <w:num w:numId="2" w16cid:durableId="1093429897">
-    <w:abstractNumId w:val="24"/>
+  <w:num w:numId="45" w16cid:durableId="670302584">
+    <w:abstractNumId w:val="57"/>
   </w:num>
-  <w:num w:numId="3" w16cid:durableId="392241423">
+  <w:num w:numId="46" w16cid:durableId="1739282760">
+    <w:abstractNumId w:val="6"/>
+  </w:num>
+  <w:num w:numId="47" w16cid:durableId="1394082045">
+    <w:abstractNumId w:val="56"/>
+  </w:num>
+  <w:num w:numId="48" w16cid:durableId="1400978929">
+    <w:abstractNumId w:val="73"/>
+  </w:num>
+  <w:num w:numId="49" w16cid:durableId="1505438116">
+    <w:abstractNumId w:val="72"/>
+  </w:num>
+  <w:num w:numId="50" w16cid:durableId="869731075">
+    <w:abstractNumId w:val="38"/>
+  </w:num>
+  <w:num w:numId="51" w16cid:durableId="1004089269">
+    <w:abstractNumId w:val="25"/>
+  </w:num>
+  <w:num w:numId="52" w16cid:durableId="611519293">
+    <w:abstractNumId w:val="65"/>
+  </w:num>
+  <w:num w:numId="53" w16cid:durableId="1596405912">
+    <w:abstractNumId w:val="28"/>
+  </w:num>
+  <w:num w:numId="54" w16cid:durableId="955211961">
+    <w:abstractNumId w:val="77"/>
+  </w:num>
+  <w:num w:numId="55" w16cid:durableId="1005546770">
+    <w:abstractNumId w:val="68"/>
+  </w:num>
+  <w:num w:numId="56" w16cid:durableId="1809933425">
+    <w:abstractNumId w:val="11"/>
+  </w:num>
+  <w:num w:numId="57" w16cid:durableId="2103604267">
+    <w:abstractNumId w:val="33"/>
+  </w:num>
+  <w:num w:numId="58" w16cid:durableId="1243181299">
+    <w:abstractNumId w:val="84"/>
+  </w:num>
+  <w:num w:numId="59" w16cid:durableId="500394379">
+    <w:abstractNumId w:val="51"/>
+  </w:num>
+  <w:num w:numId="60" w16cid:durableId="989097540">
     <w:abstractNumId w:val="35"/>
   </w:num>
-  <w:num w:numId="4" w16cid:durableId="2033145947">
-    <w:abstractNumId w:val="80"/>
+  <w:num w:numId="61" w16cid:durableId="1953391608">
+    <w:abstractNumId w:val="13"/>
   </w:num>
-  <w:num w:numId="5" w16cid:durableId="202055902">
-    <w:abstractNumId w:val="1"/>
-  </w:num>
-  <w:num w:numId="6" w16cid:durableId="1370255834">
-    <w:abstractNumId w:val="58"/>
-  </w:num>
-  <w:num w:numId="7" w16cid:durableId="1398819235">
-    <w:abstractNumId w:val="22"/>
-  </w:num>
-  <w:num w:numId="8" w16cid:durableId="1640839801">
+  <w:num w:numId="62" w16cid:durableId="1579708039">
     <w:abstractNumId w:val="78"/>
   </w:num>
-  <w:num w:numId="9" w16cid:durableId="1914927308">
-    <w:abstractNumId w:val="2"/>
+  <w:num w:numId="63" w16cid:durableId="707410478">
+    <w:abstractNumId w:val="8"/>
   </w:num>
-  <w:num w:numId="10" w16cid:durableId="578298169">
-    <w:abstractNumId w:val="56"/>
+  <w:num w:numId="64" w16cid:durableId="1244533997">
+    <w:abstractNumId w:val="50"/>
   </w:num>
-  <w:num w:numId="11" w16cid:durableId="1107581818">
-    <w:abstractNumId w:val="14"/>
+  <w:num w:numId="65" w16cid:durableId="1476147788">
+    <w:abstractNumId w:val="31"/>
   </w:num>
-  <w:num w:numId="12" w16cid:durableId="2062249634">
-    <w:abstractNumId w:val="21"/>
+  <w:num w:numId="66" w16cid:durableId="224074453">
+    <w:abstractNumId w:val="55"/>
   </w:num>
-  <w:num w:numId="13" w16cid:durableId="819930803">
-    <w:abstractNumId w:val="79"/>
+  <w:num w:numId="67" w16cid:durableId="1911233321">
+    <w:abstractNumId w:val="9"/>
   </w:num>
-  <w:num w:numId="14" w16cid:durableId="780105164">
-    <w:abstractNumId w:val="51"/>
+  <w:num w:numId="68" w16cid:durableId="319429406">
+    <w:abstractNumId w:val="29"/>
   </w:num>
-  <w:num w:numId="15" w16cid:durableId="1362583393">
-    <w:abstractNumId w:val="73"/>
+  <w:num w:numId="69" w16cid:durableId="1365474494">
+    <w:abstractNumId w:val="12"/>
   </w:num>
-  <w:num w:numId="16" w16cid:durableId="38942300">
-    <w:abstractNumId w:val="52"/>
+  <w:num w:numId="70" w16cid:durableId="1071662773">
+    <w:abstractNumId w:val="18"/>
   </w:num>
-  <w:num w:numId="17" w16cid:durableId="1915846612">
-    <w:abstractNumId w:val="4"/>
+  <w:num w:numId="71" w16cid:durableId="971716243">
+    <w:abstractNumId w:val="76"/>
   </w:num>
-  <w:num w:numId="18" w16cid:durableId="836112392">
-    <w:abstractNumId w:val="59"/>
+  <w:num w:numId="72" w16cid:durableId="1657223643">
+    <w:abstractNumId w:val="27"/>
   </w:num>
-  <w:num w:numId="19" w16cid:durableId="554505431">
-    <w:abstractNumId w:val="39"/>
-  </w:num>
-  <w:num w:numId="20" w16cid:durableId="189227632">
-    <w:abstractNumId w:val="47"/>
-  </w:num>
-  <w:num w:numId="21" w16cid:durableId="638264107">
-    <w:abstractNumId w:val="46"/>
-  </w:num>
-  <w:num w:numId="22" w16cid:durableId="2101830352">
-    <w:abstractNumId w:val="32"/>
-  </w:num>
-  <w:num w:numId="23" w16cid:durableId="474765578">
-    <w:abstractNumId w:val="72"/>
-  </w:num>
-  <w:num w:numId="24" w16cid:durableId="602108312">
-    <w:abstractNumId w:val="19"/>
-  </w:num>
-  <w:num w:numId="25" w16cid:durableId="478034374">
-    <w:abstractNumId w:val="15"/>
-  </w:num>
-  <w:num w:numId="26" w16cid:durableId="854684359">
-    <w:abstractNumId w:val="42"/>
-  </w:num>
-  <w:num w:numId="27" w16cid:durableId="1537041159">
-    <w:abstractNumId w:val="77"/>
-  </w:num>
-  <w:num w:numId="28" w16cid:durableId="1132599058">
-    <w:abstractNumId w:val="65"/>
-  </w:num>
-  <w:num w:numId="29" w16cid:durableId="1646087260">
-    <w:abstractNumId w:val="37"/>
-  </w:num>
-  <w:num w:numId="30" w16cid:durableId="1468014164">
-    <w:abstractNumId w:val="34"/>
-  </w:num>
-  <w:num w:numId="31" w16cid:durableId="2134446030">
-    <w:abstractNumId w:val="17"/>
-  </w:num>
-  <w:num w:numId="32" w16cid:durableId="1284965829">
-    <w:abstractNumId w:val="69"/>
-  </w:num>
-  <w:num w:numId="33" w16cid:durableId="980384712">
-    <w:abstractNumId w:val="13"/>
-  </w:num>
-  <w:num w:numId="34" w16cid:durableId="255289783">
+  <w:num w:numId="73" w16cid:durableId="1076711772">
     <w:abstractNumId w:val="64"/>
   </w:num>
-  <w:num w:numId="35" w16cid:durableId="490217224">
-    <w:abstractNumId w:val="40"/>
-  </w:num>
-  <w:num w:numId="36" w16cid:durableId="736124967">
-    <w:abstractNumId w:val="38"/>
-  </w:num>
-  <w:num w:numId="37" w16cid:durableId="558788074">
-    <w:abstractNumId w:val="45"/>
-  </w:num>
-  <w:num w:numId="38" w16cid:durableId="45643900">
-    <w:abstractNumId w:val="18"/>
-  </w:num>
-  <w:num w:numId="39" w16cid:durableId="40524114">
-    <w:abstractNumId w:val="50"/>
-  </w:num>
-  <w:num w:numId="40" w16cid:durableId="1610233873">
-    <w:abstractNumId w:val="20"/>
-  </w:num>
-  <w:num w:numId="41" w16cid:durableId="986283934">
-    <w:abstractNumId w:val="60"/>
-  </w:num>
-  <w:num w:numId="42" w16cid:durableId="127089967">
-    <w:abstractNumId w:val="61"/>
-  </w:num>
-  <w:num w:numId="43" w16cid:durableId="810635652">
-    <w:abstractNumId w:val="57"/>
-  </w:num>
-  <w:num w:numId="44" w16cid:durableId="1757941673">
-    <w:abstractNumId w:val="28"/>
-  </w:num>
-  <w:num w:numId="45" w16cid:durableId="670302584">
-    <w:abstractNumId w:val="55"/>
-  </w:num>
-  <w:num w:numId="46" w16cid:durableId="1739282760">
-    <w:abstractNumId w:val="5"/>
-  </w:num>
-  <w:num w:numId="47" w16cid:durableId="1394082045">
-    <w:abstractNumId w:val="54"/>
-  </w:num>
-  <w:num w:numId="48" w16cid:durableId="1400978929">
-    <w:abstractNumId w:val="71"/>
-  </w:num>
-  <w:num w:numId="49" w16cid:durableId="1505438116">
-    <w:abstractNumId w:val="70"/>
-  </w:num>
-  <w:num w:numId="50" w16cid:durableId="869731075">
-    <w:abstractNumId w:val="36"/>
-  </w:num>
-  <w:num w:numId="51" w16cid:durableId="1004089269">
-    <w:abstractNumId w:val="23"/>
-  </w:num>
-  <w:num w:numId="52" w16cid:durableId="611519293">
-    <w:abstractNumId w:val="63"/>
-  </w:num>
-  <w:num w:numId="53" w16cid:durableId="1596405912">
-    <w:abstractNumId w:val="26"/>
-  </w:num>
-  <w:num w:numId="54" w16cid:durableId="955211961">
-    <w:abstractNumId w:val="75"/>
-  </w:num>
-  <w:num w:numId="55" w16cid:durableId="1005546770">
-    <w:abstractNumId w:val="66"/>
-  </w:num>
-  <w:num w:numId="56" w16cid:durableId="1809933425">
-    <w:abstractNumId w:val="9"/>
-  </w:num>
-  <w:num w:numId="57" w16cid:durableId="2103604267">
-    <w:abstractNumId w:val="31"/>
-  </w:num>
-  <w:num w:numId="58" w16cid:durableId="1243181299">
-    <w:abstractNumId w:val="81"/>
-  </w:num>
-  <w:num w:numId="59" w16cid:durableId="500394379">
-    <w:abstractNumId w:val="49"/>
-  </w:num>
-  <w:num w:numId="60" w16cid:durableId="989097540">
-    <w:abstractNumId w:val="33"/>
-  </w:num>
-  <w:num w:numId="61" w16cid:durableId="1953391608">
-    <w:abstractNumId w:val="11"/>
-  </w:num>
-  <w:num w:numId="62" w16cid:durableId="1579708039">
-    <w:abstractNumId w:val="76"/>
-  </w:num>
-  <w:num w:numId="63" w16cid:durableId="707410478">
-    <w:abstractNumId w:val="7"/>
-  </w:num>
-  <w:num w:numId="64" w16cid:durableId="1244533997">
-    <w:abstractNumId w:val="48"/>
-  </w:num>
-  <w:num w:numId="65" w16cid:durableId="1476147788">
-    <w:abstractNumId w:val="29"/>
-  </w:num>
-  <w:num w:numId="66" w16cid:durableId="224074453">
-    <w:abstractNumId w:val="53"/>
-  </w:num>
-  <w:num w:numId="67" w16cid:durableId="1911233321">
-    <w:abstractNumId w:val="8"/>
-  </w:num>
-  <w:num w:numId="68" w16cid:durableId="319429406">
-    <w:abstractNumId w:val="27"/>
-  </w:num>
-  <w:num w:numId="69" w16cid:durableId="1365474494">
-    <w:abstractNumId w:val="10"/>
-  </w:num>
-  <w:num w:numId="70" w16cid:durableId="1071662773">
-    <w:abstractNumId w:val="16"/>
-  </w:num>
-  <w:num w:numId="71" w16cid:durableId="971716243">
-    <w:abstractNumId w:val="74"/>
-  </w:num>
-  <w:num w:numId="72" w16cid:durableId="1657223643">
-    <w:abstractNumId w:val="25"/>
-  </w:num>
-  <w:num w:numId="73" w16cid:durableId="1076711772">
-    <w:abstractNumId w:val="62"/>
-  </w:num>
   <w:num w:numId="74" w16cid:durableId="51655683">
-    <w:abstractNumId w:val="41"/>
+    <w:abstractNumId w:val="43"/>
   </w:num>
   <w:num w:numId="75" w16cid:durableId="1821649706">
-    <w:abstractNumId w:val="6"/>
+    <w:abstractNumId w:val="7"/>
   </w:num>
   <w:num w:numId="76" w16cid:durableId="80756868">
     <w:abstractNumId w:val="0"/>
   </w:num>
   <w:num w:numId="77" w16cid:durableId="1387802669">
-    <w:abstractNumId w:val="3"/>
+    <w:abstractNumId w:val="4"/>
   </w:num>
   <w:num w:numId="78" w16cid:durableId="575669191">
-    <w:abstractNumId w:val="12"/>
+    <w:abstractNumId w:val="14"/>
   </w:num>
   <w:num w:numId="79" w16cid:durableId="758408307">
-    <w:abstractNumId w:val="43"/>
+    <w:abstractNumId w:val="45"/>
   </w:num>
   <w:num w:numId="80" w16cid:durableId="2115663598">
-    <w:abstractNumId w:val="44"/>
+    <w:abstractNumId w:val="46"/>
   </w:num>
   <w:num w:numId="81" w16cid:durableId="445781990">
-    <w:abstractNumId w:val="67"/>
+    <w:abstractNumId w:val="69"/>
   </w:num>
   <w:num w:numId="82" w16cid:durableId="954407966">
-    <w:abstractNumId w:val="68"/>
+    <w:abstractNumId w:val="70"/>
+  </w:num>
+  <w:num w:numId="83" w16cid:durableId="568154430">
+    <w:abstractNumId w:val="10"/>
+  </w:num>
+  <w:num w:numId="84" w16cid:durableId="800877560">
+    <w:abstractNumId w:val="1"/>
+  </w:num>
+  <w:num w:numId="85" w16cid:durableId="1492255824">
+    <w:abstractNumId w:val="82"/>
   </w:num>
 </w:numbering>
 </file>

</xml_diff>